<commit_message>
Se actualiza la documentacion
</commit_message>
<xml_diff>
--- a/Documentacion/Documentacion DonCEy Kong Jr.docx
+++ b/Documentacion/Documentacion DonCEy Kong Jr.docx
@@ -205,9 +205,8 @@
           <w:sz w:val="28"/>
           <w:szCs w:val="28"/>
         </w:rPr>
-        <w:t xml:space="preserve">Tarea 1: </w:t>
+        <w:t xml:space="preserve">Tarea </w:t>
       </w:r>
-      <w:proofErr w:type="spellStart"/>
       <w:r>
         <w:rPr>
           <w:rFonts w:cs="Times New Roman"/>
@@ -216,74 +215,18 @@
           <w:sz w:val="28"/>
           <w:szCs w:val="28"/>
         </w:rPr>
-        <w:t>WazeLog</w:t>
-      </w:r>
-      <w:proofErr w:type="spellEnd"/>
-    </w:p>
-    <w:p>
-      <w:pPr>
-        <w:spacing w:line="276" w:lineRule="auto"/>
-        <w:jc w:val="center"/>
-        <w:rPr>
-          <w:rFonts w:cs="Times New Roman"/>
-          <w:szCs w:val="24"/>
-        </w:rPr>
-      </w:pPr>
-      <w:r>
-        <w:rPr>
-          <w:rFonts w:cs="Times New Roman"/>
-          <w:szCs w:val="24"/>
-        </w:rPr>
-        <w:t xml:space="preserve">Paradigma </w:t>
+        <w:t>3</w:t>
       </w:r>
       <w:r>
-        <w:rPr>
-          <w:rFonts w:cs="Times New Roman"/>
-          <w:szCs w:val="24"/>
-        </w:rPr>
-        <w:t>lógico</w:t>
-      </w:r>
-    </w:p>
-    <w:p>
-      <w:pPr>
-        <w:spacing w:line="276" w:lineRule="auto"/>
-        <w:rPr>
-          <w:rFonts w:cs="Times New Roman"/>
-          <w:szCs w:val="24"/>
-        </w:rPr>
-      </w:pPr>
-    </w:p>
-    <w:p>
-      <w:pPr>
-        <w:spacing w:line="276" w:lineRule="auto"/>
-        <w:rPr>
-          <w:rFonts w:cs="Times New Roman"/>
-          <w:szCs w:val="24"/>
-        </w:rPr>
-      </w:pPr>
-    </w:p>
-    <w:p>
-      <w:pPr>
-        <w:spacing w:line="276" w:lineRule="auto"/>
-        <w:rPr>
-          <w:rFonts w:cs="Times New Roman"/>
-          <w:szCs w:val="24"/>
-        </w:rPr>
-      </w:pPr>
-    </w:p>
-    <w:p>
-      <w:pPr>
-        <w:spacing w:line="276" w:lineRule="auto"/>
-        <w:jc w:val="center"/>
         <w:rPr>
           <w:rFonts w:cs="Times New Roman"/>
           <w:b/>
           <w:bCs/>
           <w:sz w:val="28"/>
           <w:szCs w:val="28"/>
-          <w:lang w:val="en-US"/>
-        </w:rPr>
-      </w:pPr>
+        </w:rPr>
+        <w:t xml:space="preserve">: </w:t>
+      </w:r>
       <w:proofErr w:type="spellStart"/>
       <w:r>
         <w:rPr>
@@ -292,9 +235,8 @@
           <w:bCs/>
           <w:sz w:val="28"/>
           <w:szCs w:val="28"/>
-          <w:lang w:val="en-US"/>
-        </w:rPr>
-        <w:t>Integrantes</w:t>
+        </w:rPr>
+        <w:t>DonCEy</w:t>
       </w:r>
       <w:proofErr w:type="spellEnd"/>
       <w:r>
@@ -304,115 +246,11 @@
           <w:bCs/>
           <w:sz w:val="28"/>
           <w:szCs w:val="28"/>
-          <w:lang w:val="en-US"/>
-        </w:rPr>
-        <w:t>:</w:t>
-      </w:r>
-    </w:p>
-    <w:p>
-      <w:pPr>
-        <w:spacing w:line="276" w:lineRule="auto"/>
-        <w:jc w:val="center"/>
-        <w:rPr>
-          <w:rFonts w:cs="Times New Roman"/>
-          <w:szCs w:val="24"/>
-          <w:lang w:val="en-US"/>
-        </w:rPr>
-      </w:pPr>
-      <w:r>
-        <w:rPr>
-          <w:rFonts w:cs="Times New Roman"/>
-          <w:szCs w:val="24"/>
-          <w:lang w:val="en-US"/>
-        </w:rPr>
-        <w:t>Carlos Adrian Araya Ramirez</w:t>
-      </w:r>
-    </w:p>
-    <w:p>
-      <w:pPr>
-        <w:spacing w:line="276" w:lineRule="auto"/>
-        <w:jc w:val="center"/>
-        <w:rPr>
-          <w:rFonts w:cs="Times New Roman"/>
-          <w:szCs w:val="24"/>
-          <w:lang w:val="en-US"/>
-        </w:rPr>
-      </w:pPr>
-      <w:r>
-        <w:rPr>
-          <w:rFonts w:cs="Times New Roman"/>
-          <w:szCs w:val="24"/>
-          <w:lang w:val="en-US"/>
-        </w:rPr>
-        <w:t xml:space="preserve">Michael </w:t>
+        </w:rPr>
+        <w:t xml:space="preserve"> Kong </w:t>
       </w:r>
       <w:proofErr w:type="spellStart"/>
       <w:r>
-        <w:rPr>
-          <w:rFonts w:cs="Times New Roman"/>
-          <w:szCs w:val="24"/>
-          <w:lang w:val="en-US"/>
-        </w:rPr>
-        <w:t>Shakime</w:t>
-      </w:r>
-      <w:proofErr w:type="spellEnd"/>
-      <w:r>
-        <w:rPr>
-          <w:rFonts w:cs="Times New Roman"/>
-          <w:szCs w:val="24"/>
-          <w:lang w:val="en-US"/>
-        </w:rPr>
-        <w:t xml:space="preserve"> Richards Sparks</w:t>
-      </w:r>
-    </w:p>
-    <w:p>
-      <w:pPr>
-        <w:spacing w:line="276" w:lineRule="auto"/>
-        <w:jc w:val="center"/>
-        <w:rPr>
-          <w:rFonts w:cs="Times New Roman"/>
-          <w:szCs w:val="24"/>
-        </w:rPr>
-      </w:pPr>
-      <w:r>
-        <w:rPr>
-          <w:rFonts w:cs="Times New Roman"/>
-          <w:szCs w:val="24"/>
-        </w:rPr>
-        <w:t>José Andrés Solano Mora</w:t>
-      </w:r>
-    </w:p>
-    <w:p>
-      <w:pPr>
-        <w:spacing w:line="276" w:lineRule="auto"/>
-        <w:rPr>
-          <w:rFonts w:cs="Times New Roman"/>
-          <w:szCs w:val="24"/>
-        </w:rPr>
-      </w:pPr>
-    </w:p>
-    <w:p>
-      <w:pPr>
-        <w:spacing w:line="276" w:lineRule="auto"/>
-        <w:rPr>
-          <w:rFonts w:cs="Times New Roman"/>
-          <w:szCs w:val="24"/>
-        </w:rPr>
-      </w:pPr>
-    </w:p>
-    <w:p>
-      <w:pPr>
-        <w:spacing w:line="276" w:lineRule="auto"/>
-        <w:rPr>
-          <w:rFonts w:cs="Times New Roman"/>
-          <w:szCs w:val="24"/>
-        </w:rPr>
-      </w:pPr>
-    </w:p>
-    <w:p>
-      <w:pPr>
-        <w:spacing w:line="276" w:lineRule="auto"/>
-        <w:jc w:val="center"/>
         <w:rPr>
           <w:rFonts w:cs="Times New Roman"/>
           <w:b/>
@@ -420,8 +258,65 @@
           <w:sz w:val="28"/>
           <w:szCs w:val="28"/>
         </w:rPr>
+        <w:t>Jr</w:t>
+      </w:r>
+      <w:proofErr w:type="spellEnd"/>
+    </w:p>
+    <w:p>
+      <w:pPr>
+        <w:spacing w:line="276" w:lineRule="auto"/>
+        <w:jc w:val="center"/>
+        <w:rPr>
+          <w:rFonts w:cs="Times New Roman"/>
+          <w:szCs w:val="24"/>
+        </w:rPr>
       </w:pPr>
       <w:r>
+        <w:rPr>
+          <w:rFonts w:cs="Times New Roman"/>
+          <w:szCs w:val="24"/>
+        </w:rPr>
+        <w:t xml:space="preserve">Paradigma </w:t>
+      </w:r>
+      <w:r>
+        <w:rPr>
+          <w:rFonts w:cs="Times New Roman"/>
+          <w:szCs w:val="24"/>
+        </w:rPr>
+        <w:t>imperativo</w:t>
+      </w:r>
+    </w:p>
+    <w:p>
+      <w:pPr>
+        <w:spacing w:line="276" w:lineRule="auto"/>
+        <w:rPr>
+          <w:rFonts w:cs="Times New Roman"/>
+          <w:szCs w:val="24"/>
+        </w:rPr>
+      </w:pPr>
+    </w:p>
+    <w:p>
+      <w:pPr>
+        <w:spacing w:line="276" w:lineRule="auto"/>
+        <w:rPr>
+          <w:rFonts w:cs="Times New Roman"/>
+          <w:szCs w:val="24"/>
+        </w:rPr>
+      </w:pPr>
+    </w:p>
+    <w:p>
+      <w:pPr>
+        <w:spacing w:line="276" w:lineRule="auto"/>
+        <w:rPr>
+          <w:rFonts w:cs="Times New Roman"/>
+          <w:szCs w:val="24"/>
+        </w:rPr>
+      </w:pPr>
+    </w:p>
+    <w:p>
+      <w:pPr>
+        <w:spacing w:line="276" w:lineRule="auto"/>
+        <w:jc w:val="center"/>
         <w:rPr>
           <w:rFonts w:cs="Times New Roman"/>
           <w:b/>
@@ -429,8 +324,7 @@
           <w:sz w:val="28"/>
           <w:szCs w:val="28"/>
         </w:rPr>
-        <w:t>Abril</w:t>
-      </w:r>
+      </w:pPr>
       <w:r>
         <w:rPr>
           <w:rFonts w:cs="Times New Roman"/>
@@ -439,9 +333,116 @@
           <w:sz w:val="28"/>
           <w:szCs w:val="28"/>
         </w:rPr>
-        <w:t>,</w:t>
+        <w:t>Integrantes:</w:t>
       </w:r>
+    </w:p>
+    <w:p>
+      <w:pPr>
+        <w:spacing w:line="276" w:lineRule="auto"/>
+        <w:jc w:val="center"/>
+        <w:rPr>
+          <w:rFonts w:cs="Times New Roman"/>
+          <w:szCs w:val="24"/>
+        </w:rPr>
+      </w:pPr>
       <w:r>
+        <w:rPr>
+          <w:rFonts w:cs="Times New Roman"/>
+          <w:szCs w:val="24"/>
+        </w:rPr>
+        <w:t>Carlos Adrian Araya Ramirez</w:t>
+      </w:r>
+    </w:p>
+    <w:p>
+      <w:pPr>
+        <w:spacing w:line="276" w:lineRule="auto"/>
+        <w:jc w:val="center"/>
+        <w:rPr>
+          <w:rFonts w:cs="Times New Roman"/>
+          <w:szCs w:val="24"/>
+          <w:lang w:val="en-US"/>
+        </w:rPr>
+      </w:pPr>
+      <w:r>
+        <w:rPr>
+          <w:rFonts w:cs="Times New Roman"/>
+          <w:szCs w:val="24"/>
+          <w:lang w:val="en-US"/>
+        </w:rPr>
+        <w:t xml:space="preserve">Michael </w:t>
+      </w:r>
+      <w:proofErr w:type="spellStart"/>
+      <w:r>
+        <w:rPr>
+          <w:rFonts w:cs="Times New Roman"/>
+          <w:szCs w:val="24"/>
+          <w:lang w:val="en-US"/>
+        </w:rPr>
+        <w:t>Shakime</w:t>
+      </w:r>
+      <w:proofErr w:type="spellEnd"/>
+      <w:r>
+        <w:rPr>
+          <w:rFonts w:cs="Times New Roman"/>
+          <w:szCs w:val="24"/>
+          <w:lang w:val="en-US"/>
+        </w:rPr>
+        <w:t xml:space="preserve"> Richards Sparks</w:t>
+      </w:r>
+    </w:p>
+    <w:p>
+      <w:pPr>
+        <w:spacing w:line="276" w:lineRule="auto"/>
+        <w:jc w:val="center"/>
+        <w:rPr>
+          <w:rFonts w:cs="Times New Roman"/>
+          <w:szCs w:val="24"/>
+          <w:lang w:val="en-US"/>
+        </w:rPr>
+      </w:pPr>
+      <w:r>
+        <w:rPr>
+          <w:rFonts w:cs="Times New Roman"/>
+          <w:szCs w:val="24"/>
+          <w:lang w:val="en-US"/>
+        </w:rPr>
+        <w:t>José Andrés Solano Mora</w:t>
+      </w:r>
+    </w:p>
+    <w:p>
+      <w:pPr>
+        <w:spacing w:line="276" w:lineRule="auto"/>
+        <w:rPr>
+          <w:rFonts w:cs="Times New Roman"/>
+          <w:szCs w:val="24"/>
+          <w:lang w:val="en-US"/>
+        </w:rPr>
+      </w:pPr>
+    </w:p>
+    <w:p>
+      <w:pPr>
+        <w:spacing w:line="276" w:lineRule="auto"/>
+        <w:rPr>
+          <w:rFonts w:cs="Times New Roman"/>
+          <w:szCs w:val="24"/>
+          <w:lang w:val="en-US"/>
+        </w:rPr>
+      </w:pPr>
+    </w:p>
+    <w:p>
+      <w:pPr>
+        <w:spacing w:line="276" w:lineRule="auto"/>
+        <w:rPr>
+          <w:rFonts w:cs="Times New Roman"/>
+          <w:szCs w:val="24"/>
+          <w:lang w:val="en-US"/>
+        </w:rPr>
+      </w:pPr>
+    </w:p>
+    <w:p>
+      <w:pPr>
+        <w:spacing w:line="276" w:lineRule="auto"/>
+        <w:jc w:val="center"/>
         <w:rPr>
           <w:rFonts w:cs="Times New Roman"/>
           <w:b/>
@@ -449,6 +450,35 @@
           <w:sz w:val="28"/>
           <w:szCs w:val="28"/>
         </w:rPr>
+      </w:pPr>
+      <w:r>
+        <w:rPr>
+          <w:rFonts w:cs="Times New Roman"/>
+          <w:b/>
+          <w:bCs/>
+          <w:sz w:val="28"/>
+          <w:szCs w:val="28"/>
+        </w:rPr>
+        <w:t>Abril</w:t>
+      </w:r>
+      <w:r>
+        <w:rPr>
+          <w:rFonts w:cs="Times New Roman"/>
+          <w:b/>
+          <w:bCs/>
+          <w:sz w:val="28"/>
+          <w:szCs w:val="28"/>
+        </w:rPr>
+        <w:t>,</w:t>
+      </w:r>
+      <w:r>
+        <w:rPr>
+          <w:rFonts w:cs="Times New Roman"/>
+          <w:b/>
+          <w:bCs/>
+          <w:sz w:val="28"/>
+          <w:szCs w:val="28"/>
+        </w:rPr>
         <w:t xml:space="preserve"> 2021</w:t>
       </w:r>
     </w:p>
@@ -1442,574 +1472,61 @@
       <w:bookmarkEnd w:id="0"/>
     </w:p>
     <w:p>
-      <w:proofErr w:type="spellStart"/>
+      <w:pPr>
+        <w:pStyle w:val="Ttulo2"/>
+      </w:pPr>
+      <w:bookmarkStart w:id="1" w:name="_Toc67016477"/>
+      <w:bookmarkStart w:id="2" w:name="_Toc67018135"/>
       <w:r>
-        <w:t>WazeLog</w:t>
+        <w:t>Descripción de</w:t>
       </w:r>
-      <w:proofErr w:type="spellEnd"/>
       <w:r>
-        <w:t xml:space="preserve"> consiste en un sistema experto que ofrece el servicio de ubicación y guía de tránsito, este sistema funciona a partir grafos y gramáticas libres de contexto para brindar al usuario una interfaz amigable.</w:t>
+        <w:t xml:space="preserve"> la</w:t>
       </w:r>
-    </w:p>
-    <w:p>
-      <w:pPr>
-        <w:pStyle w:val="Ttulo2"/>
-      </w:pPr>
-      <w:bookmarkStart w:id="1" w:name="_Toc67016476"/>
       <w:r>
         <w:t xml:space="preserve"> </w:t>
       </w:r>
-      <w:bookmarkStart w:id="2" w:name="_Toc67018134"/>
       <w:r>
-        <w:t xml:space="preserve">Descripción </w:t>
+        <w:t>utilización de las</w:t>
       </w:r>
-      <w:bookmarkEnd w:id="1"/>
-      <w:bookmarkEnd w:id="2"/>
-      <w:r>
-        <w:t>de los hechos y reglas implementadas.</w:t>
-      </w:r>
-    </w:p>
-    <w:p>
-      <w:pPr>
-        <w:ind w:left="522"/>
-        <w:rPr>
-          <w:rFonts w:cs="Times New Roman"/>
-          <w:i/>
-          <w:iCs/>
-        </w:rPr>
-      </w:pPr>
-      <w:proofErr w:type="spellStart"/>
-      <w:r>
-        <w:rPr>
-          <w:rFonts w:cs="Times New Roman"/>
-          <w:i/>
-          <w:iCs/>
-        </w:rPr>
-        <w:t>union</w:t>
-      </w:r>
-      <w:r>
-        <w:rPr>
-          <w:rFonts w:cs="Times New Roman"/>
-          <w:i/>
-          <w:iCs/>
-        </w:rPr>
-        <w:t>s</w:t>
-      </w:r>
-      <w:proofErr w:type="spellEnd"/>
-      <w:r>
-        <w:rPr>
-          <w:rFonts w:cs="Times New Roman"/>
-          <w:i/>
-          <w:iCs/>
-        </w:rPr>
-        <w:t>(</w:t>
-      </w:r>
-      <w:proofErr w:type="spellStart"/>
-      <w:r>
-        <w:rPr>
-          <w:rFonts w:cs="Times New Roman"/>
-          <w:i/>
-          <w:iCs/>
-        </w:rPr>
-        <w:t>LugarA,LugarB,Peso</w:t>
-      </w:r>
-      <w:proofErr w:type="spellEnd"/>
-      <w:r>
-        <w:rPr>
-          <w:rFonts w:cs="Times New Roman"/>
-          <w:i/>
-          <w:iCs/>
-        </w:rPr>
-        <w:t>).</w:t>
-      </w:r>
-    </w:p>
-    <w:p>
-      <w:pPr>
-        <w:ind w:left="708" w:firstLine="186"/>
-      </w:pPr>
-      <w:r>
-        <w:t>Para la estructuración del grafo se utilizó el hecho “</w:t>
-      </w:r>
-      <w:proofErr w:type="spellStart"/>
-      <w:r>
-        <w:t>unions</w:t>
-      </w:r>
-      <w:proofErr w:type="spellEnd"/>
-      <w:r>
-        <w:t>” que definirá el nombre del nodo origen “Lugar A”, así como el nodo destino “Lugar B”, incluyendo a su vez un “Peso” específico de un nodo a otro, cabe recalcar que estas uniones son unidireccionales, o sea que si se desea especificar una unión que funcione en ambos sentidos se deberá crear una regla más con el “Lugar A” y “Lugar B” alternados.</w:t>
-      </w:r>
-    </w:p>
-    <w:p>
-      <w:pPr>
-        <w:spacing w:line="259" w:lineRule="auto"/>
-        <w:jc w:val="center"/>
-      </w:pPr>
-      <w:r>
-        <w:rPr>
-          <w:noProof/>
-        </w:rPr>
-        <w:drawing>
-          <wp:inline distT="0" distB="0" distL="0" distR="0" wp14:anchorId="1A8E68F2" wp14:editId="1EE6F011">
-            <wp:extent cx="4219575" cy="2126498"/>
-            <wp:effectExtent l="0" t="0" r="0" b="7620"/>
-            <wp:docPr id="2" name="Imagen 2"/>
-            <wp:cNvGraphicFramePr>
-              <a:graphicFrameLocks xmlns:a="http://schemas.openxmlformats.org/drawingml/2006/main" noChangeAspect="1"/>
-            </wp:cNvGraphicFramePr>
-            <a:graphic xmlns:a="http://schemas.openxmlformats.org/drawingml/2006/main">
-              <a:graphicData uri="http://schemas.openxmlformats.org/drawingml/2006/picture">
-                <pic:pic xmlns:pic="http://schemas.openxmlformats.org/drawingml/2006/picture">
-                  <pic:nvPicPr>
-                    <pic:cNvPr id="0" name="Picture 3"/>
-                    <pic:cNvPicPr>
-                      <a:picLocks noChangeAspect="1" noChangeArrowheads="1"/>
-                    </pic:cNvPicPr>
-                  </pic:nvPicPr>
-                  <pic:blipFill>
-                    <a:blip r:embed="rId8" cstate="print">
-                      <a:extLst>
-                        <a:ext uri="{28A0092B-C50C-407E-A947-70E740481C1C}">
-                          <a14:useLocalDpi xmlns:a14="http://schemas.microsoft.com/office/drawing/2010/main" val="0"/>
-                        </a:ext>
-                      </a:extLst>
-                    </a:blip>
-                    <a:srcRect/>
-                    <a:stretch>
-                      <a:fillRect/>
-                    </a:stretch>
-                  </pic:blipFill>
-                  <pic:spPr bwMode="auto">
-                    <a:xfrm>
-                      <a:off x="0" y="0"/>
-                      <a:ext cx="4223672" cy="2128563"/>
-                    </a:xfrm>
-                    <a:prstGeom prst="rect">
-                      <a:avLst/>
-                    </a:prstGeom>
-                    <a:noFill/>
-                    <a:ln>
-                      <a:noFill/>
-                    </a:ln>
-                  </pic:spPr>
-                </pic:pic>
-              </a:graphicData>
-            </a:graphic>
-          </wp:inline>
-        </w:drawing>
-      </w:r>
-    </w:p>
-    <w:p>
-      <w:pPr>
-        <w:pStyle w:val="Ttulo2"/>
-      </w:pPr>
-      <w:bookmarkStart w:id="3" w:name="_Toc67016477"/>
       <w:r>
         <w:t xml:space="preserve"> </w:t>
       </w:r>
-      <w:bookmarkStart w:id="4" w:name="_Toc67018135"/>
+      <w:r>
+        <w:t>estructuras de datos desarrolladas</w:t>
+      </w:r>
+      <w:r>
+        <w:t>.</w:t>
+      </w:r>
+    </w:p>
+    <w:p>
+      <w:pPr>
+        <w:pStyle w:val="Ttulo2"/>
+      </w:pPr>
+      <w:bookmarkStart w:id="3" w:name="_Toc67016478"/>
+      <w:bookmarkStart w:id="4" w:name="_Toc67018136"/>
+      <w:bookmarkEnd w:id="1"/>
+      <w:bookmarkEnd w:id="2"/>
       <w:r>
         <w:t xml:space="preserve">Descripción </w:t>
       </w:r>
       <w:bookmarkEnd w:id="3"/>
       <w:bookmarkEnd w:id="4"/>
       <w:r>
-        <w:t>de las estructuras de datos desarrolladas.</w:t>
+        <w:t>detallada de los algoritmos desarrollados.</w:t>
       </w:r>
     </w:p>
     <w:p>
       <w:pPr>
-        <w:pStyle w:val="Prrafodelista"/>
-        <w:widowControl w:val="0"/>
-        <w:numPr>
-          <w:ilvl w:val="0"/>
-          <w:numId w:val="26"/>
-        </w:numPr>
-        <w:tabs>
-          <w:tab w:val="left" w:pos="481"/>
-        </w:tabs>
-        <w:autoSpaceDE w:val="0"/>
-        <w:autoSpaceDN w:val="0"/>
-        <w:spacing w:before="183" w:after="0"/>
-        <w:rPr>
-          <w:rFonts w:cs="Times New Roman"/>
-          <w:b/>
-          <w:bCs/>
-        </w:rPr>
-      </w:pPr>
+        <w:pStyle w:val="Ttulo2"/>
+      </w:pPr>
+      <w:bookmarkStart w:id="5" w:name="_Toc67016479"/>
+      <w:bookmarkStart w:id="6" w:name="_Toc67018137"/>
       <w:r>
-        <w:rPr>
-          <w:rFonts w:cs="Times New Roman"/>
-          <w:b/>
-          <w:bCs/>
-        </w:rPr>
-        <w:t>El camino resultante:</w:t>
-      </w:r>
-      <w:r>
-        <w:rPr>
-          <w:rFonts w:cs="Times New Roman"/>
-          <w:b/>
-          <w:bCs/>
-        </w:rPr>
-        <w:t xml:space="preserve"> </w:t>
-      </w:r>
-      <w:r>
-        <w:rPr>
-          <w:rFonts w:cs="Times New Roman"/>
-        </w:rPr>
-        <w:t>['Turrialba', 'Pacayas', 'Cartago', 'Musgo Verde'].</w:t>
-      </w:r>
-    </w:p>
-    <w:p>
-      <w:pPr>
-        <w:pStyle w:val="Prrafodelista"/>
-        <w:widowControl w:val="0"/>
-        <w:numPr>
-          <w:ilvl w:val="0"/>
-          <w:numId w:val="26"/>
-        </w:numPr>
-        <w:tabs>
-          <w:tab w:val="left" w:pos="481"/>
-        </w:tabs>
-        <w:autoSpaceDE w:val="0"/>
-        <w:autoSpaceDN w:val="0"/>
-        <w:spacing w:before="183" w:after="0"/>
-        <w:rPr>
-          <w:rFonts w:cs="Times New Roman"/>
-        </w:rPr>
-      </w:pPr>
-      <w:r>
-        <w:rPr>
-          <w:rFonts w:cs="Times New Roman"/>
-          <w:b/>
-          <w:bCs/>
-        </w:rPr>
-        <w:t>Peso:</w:t>
-      </w:r>
-      <w:r>
-        <w:rPr>
-          <w:rFonts w:cs="Times New Roman"/>
-        </w:rPr>
-        <w:t xml:space="preserve"> </w:t>
-      </w:r>
-      <w:r>
-        <w:rPr>
-          <w:rFonts w:cs="Times New Roman"/>
-        </w:rPr>
-        <w:t>X</w:t>
-      </w:r>
-    </w:p>
-    <w:p>
-      <w:pPr>
-        <w:pStyle w:val="Prrafodelista"/>
-        <w:widowControl w:val="0"/>
-        <w:numPr>
-          <w:ilvl w:val="0"/>
-          <w:numId w:val="26"/>
-        </w:numPr>
-        <w:tabs>
-          <w:tab w:val="left" w:pos="481"/>
-        </w:tabs>
-        <w:autoSpaceDE w:val="0"/>
-        <w:autoSpaceDN w:val="0"/>
-        <w:spacing w:before="183" w:after="0"/>
-        <w:rPr>
-          <w:rFonts w:cs="Times New Roman"/>
-        </w:rPr>
-      </w:pPr>
-      <w:r>
-        <w:rPr>
-          <w:rFonts w:cs="Times New Roman"/>
-          <w:b/>
-          <w:bCs/>
-        </w:rPr>
-        <w:t>Tiempo:</w:t>
-      </w:r>
-      <w:r>
-        <w:rPr>
-          <w:rFonts w:cs="Times New Roman"/>
-        </w:rPr>
-        <w:t xml:space="preserve"> 2 * X</w:t>
-      </w:r>
-    </w:p>
-    <w:p>
-      <w:pPr>
-        <w:widowControl w:val="0"/>
-        <w:tabs>
-          <w:tab w:val="left" w:pos="481"/>
-        </w:tabs>
-        <w:autoSpaceDE w:val="0"/>
-        <w:autoSpaceDN w:val="0"/>
-        <w:spacing w:before="183" w:after="0"/>
-        <w:ind w:left="1068"/>
-        <w:rPr>
-          <w:rFonts w:cs="Times New Roman"/>
-        </w:rPr>
-      </w:pPr>
-      <w:r>
-        <w:rPr>
-          <w:rFonts w:cs="Times New Roman"/>
-        </w:rPr>
-        <w:t xml:space="preserve">Esta es la respuesta de la mejor ruta calculada por el algoritmo </w:t>
-      </w:r>
-      <w:proofErr w:type="spellStart"/>
-      <w:r>
-        <w:rPr>
-          <w:rFonts w:cs="Times New Roman"/>
-        </w:rPr>
-        <w:t>Dijsktra</w:t>
-      </w:r>
-      <w:proofErr w:type="spellEnd"/>
-      <w:r>
-        <w:rPr>
-          <w:rFonts w:cs="Times New Roman"/>
-        </w:rPr>
-        <w:t xml:space="preserve">, donde el primer elemento es donde empieza la ruta y </w:t>
-      </w:r>
-      <w:r>
-        <w:rPr>
-          <w:rFonts w:cs="Times New Roman"/>
-        </w:rPr>
-        <w:t>el resto de los elementos en orden son los caminos que debe seguir hasta llegar al destino final.</w:t>
-      </w:r>
-      <w:r>
-        <w:rPr>
-          <w:rFonts w:cs="Times New Roman"/>
-        </w:rPr>
-        <w:t xml:space="preserve"> El peso y el tiempo se </w:t>
-      </w:r>
-      <w:r>
-        <w:rPr>
-          <w:rFonts w:cs="Times New Roman"/>
-        </w:rPr>
-        <w:lastRenderedPageBreak/>
-        <w:t xml:space="preserve">manejan por aparte. </w:t>
-      </w:r>
-    </w:p>
-    <w:p>
-      <w:pPr>
-        <w:pStyle w:val="Ttulo2"/>
-      </w:pPr>
-      <w:bookmarkStart w:id="5" w:name="_Toc67016478"/>
-      <w:r>
-        <w:t xml:space="preserve"> </w:t>
-      </w:r>
-      <w:bookmarkStart w:id="6" w:name="_Toc67018136"/>
-      <w:r>
-        <w:t xml:space="preserve">Descripción </w:t>
+        <w:t>Problemas sin solución</w:t>
       </w:r>
       <w:bookmarkEnd w:id="5"/>
       <w:bookmarkEnd w:id="6"/>
-      <w:r>
-        <w:t>detallada de los algoritmos desarrollados.</w:t>
-      </w:r>
-    </w:p>
-    <w:p>
-      <w:pPr>
-        <w:ind w:left="522"/>
-      </w:pPr>
-      <w:r>
-        <w:t xml:space="preserve">La regla </w:t>
-      </w:r>
-      <w:proofErr w:type="spellStart"/>
-      <w:r>
-        <w:rPr>
-          <w:rFonts w:ascii="Consolas" w:hAnsi="Consolas"/>
-        </w:rPr>
-        <w:t>findminpath</w:t>
-      </w:r>
-      <w:proofErr w:type="spellEnd"/>
-      <w:r>
-        <w:rPr>
-          <w:rFonts w:ascii="Consolas" w:hAnsi="Consolas"/>
-        </w:rPr>
-        <w:t>(</w:t>
-      </w:r>
-      <w:proofErr w:type="spellStart"/>
-      <w:r>
-        <w:rPr>
-          <w:rFonts w:ascii="Consolas" w:hAnsi="Consolas"/>
-        </w:rPr>
-        <w:t>Inicio,Final,Peso,Camino</w:t>
-      </w:r>
-      <w:proofErr w:type="spellEnd"/>
-      <w:r>
-        <w:rPr>
-          <w:rFonts w:ascii="Consolas" w:hAnsi="Consolas"/>
-        </w:rPr>
-        <w:t>)</w:t>
-      </w:r>
-      <w:r>
-        <w:rPr>
-          <w:rFonts w:cs="Times New Roman"/>
-        </w:rPr>
-        <w:t xml:space="preserve"> se comporta como una variación del algoritmo de </w:t>
-      </w:r>
-      <w:r>
-        <w:rPr>
-          <w:rFonts w:cs="Times New Roman"/>
-          <w:b/>
-          <w:bCs/>
-        </w:rPr>
-        <w:t>Dijkstra</w:t>
-      </w:r>
-      <w:r>
-        <w:rPr>
-          <w:rFonts w:cs="Times New Roman"/>
-        </w:rPr>
-        <w:t xml:space="preserve"> utilizado para la búsqueda del camino más corto entre dos nodos dentro de un grafo</w:t>
-      </w:r>
-      <w:r>
-        <w:rPr>
-          <w:rFonts w:cs="Times New Roman"/>
-        </w:rPr>
-        <w:t xml:space="preserve">, utilizando </w:t>
-      </w:r>
-      <w:proofErr w:type="spellStart"/>
-      <w:r>
-        <w:rPr>
-          <w:rFonts w:ascii="Consolas" w:hAnsi="Consolas"/>
-        </w:rPr>
-        <w:t>findapath</w:t>
-      </w:r>
-      <w:proofErr w:type="spellEnd"/>
-      <w:r>
-        <w:rPr>
-          <w:rFonts w:ascii="Consolas" w:hAnsi="Consolas"/>
-        </w:rPr>
-        <w:t>(</w:t>
-      </w:r>
-      <w:proofErr w:type="spellStart"/>
-      <w:r>
-        <w:rPr>
-          <w:rFonts w:ascii="Consolas" w:hAnsi="Consolas"/>
-        </w:rPr>
-        <w:t>Inicio,Final,Peso,Camino,Lista</w:t>
-      </w:r>
-      <w:proofErr w:type="spellEnd"/>
-      <w:r>
-        <w:rPr>
-          <w:rFonts w:ascii="Consolas" w:hAnsi="Consolas"/>
-        </w:rPr>
-        <w:t>)</w:t>
-      </w:r>
-      <w:r>
-        <w:rPr>
-          <w:rFonts w:cs="Times New Roman"/>
-        </w:rPr>
-        <w:t xml:space="preserve"> se realiza una búsqueda de todos los caminos posibles de un nodo a otro, luego estos son almacenados temporalmente en</w:t>
-      </w:r>
-      <w:r>
-        <w:rPr>
-          <w:rFonts w:ascii="Consolas" w:hAnsi="Consolas"/>
-        </w:rPr>
-        <w:t xml:space="preserve"> </w:t>
-      </w:r>
-      <w:proofErr w:type="spellStart"/>
-      <w:r>
-        <w:rPr>
-          <w:rFonts w:ascii="Consolas" w:hAnsi="Consolas"/>
-        </w:rPr>
-        <w:t>solution</w:t>
-      </w:r>
-      <w:proofErr w:type="spellEnd"/>
-      <w:r>
-        <w:rPr>
-          <w:rFonts w:ascii="Consolas" w:hAnsi="Consolas"/>
-        </w:rPr>
-        <w:t>(</w:t>
-      </w:r>
-      <w:proofErr w:type="spellStart"/>
-      <w:r>
-        <w:rPr>
-          <w:rFonts w:ascii="Consolas" w:hAnsi="Consolas"/>
-        </w:rPr>
-        <w:t>Peso,Camino</w:t>
-      </w:r>
-      <w:proofErr w:type="spellEnd"/>
-      <w:r>
-        <w:rPr>
-          <w:rFonts w:ascii="Consolas" w:hAnsi="Consolas"/>
-        </w:rPr>
-        <w:t xml:space="preserve">). </w:t>
-      </w:r>
-      <w:r>
-        <w:rPr>
-          <w:rFonts w:cs="Times New Roman"/>
-        </w:rPr>
-        <w:t xml:space="preserve">A diferencia del algoritmo </w:t>
-      </w:r>
-      <w:r>
-        <w:rPr>
-          <w:rFonts w:cs="Times New Roman"/>
-          <w:b/>
-          <w:bCs/>
-        </w:rPr>
-        <w:t>Dijkstra</w:t>
-      </w:r>
-      <w:r>
-        <w:rPr>
-          <w:rFonts w:cs="Times New Roman"/>
-        </w:rPr>
-        <w:t xml:space="preserve">, </w:t>
-      </w:r>
-      <w:proofErr w:type="spellStart"/>
-      <w:r>
-        <w:rPr>
-          <w:rFonts w:ascii="Consolas" w:hAnsi="Consolas"/>
-        </w:rPr>
-        <w:t>findminpath</w:t>
-      </w:r>
-      <w:proofErr w:type="spellEnd"/>
-      <w:r>
-        <w:rPr>
-          <w:rFonts w:ascii="Consolas" w:hAnsi="Consolas"/>
-        </w:rPr>
-        <w:t xml:space="preserve"> </w:t>
-      </w:r>
-      <w:r>
-        <w:rPr>
-          <w:rFonts w:cs="Times New Roman"/>
-        </w:rPr>
-        <w:t>evalúa cada una de las posibles rutas, sacrificando eficiencia, sin embargo, fue necesario realizarlo de esta manera para asegurarse que la ruta calculada sea en definitiva la más corta, pues</w:t>
-      </w:r>
-      <w:r>
-        <w:rPr>
-          <w:rFonts w:ascii="Consolas" w:hAnsi="Consolas"/>
-        </w:rPr>
-        <w:t xml:space="preserve"> </w:t>
-      </w:r>
-      <w:proofErr w:type="spellStart"/>
-      <w:r>
-        <w:rPr>
-          <w:rFonts w:ascii="Consolas" w:hAnsi="Consolas"/>
-        </w:rPr>
-        <w:t>findapath</w:t>
-      </w:r>
-      <w:proofErr w:type="spellEnd"/>
-      <w:r>
-        <w:rPr>
-          <w:rFonts w:ascii="Consolas" w:hAnsi="Consolas"/>
-        </w:rPr>
-        <w:t xml:space="preserve"> </w:t>
-      </w:r>
-      <w:r>
-        <w:rPr>
-          <w:rFonts w:cs="Times New Roman"/>
-        </w:rPr>
-        <w:t xml:space="preserve">no muestra las rutas ordenadas y así como la ruta más corta podría ser la primera solución, también podría tratarse de la última. </w:t>
-      </w:r>
-    </w:p>
-    <w:p>
-      <w:pPr>
-        <w:pStyle w:val="Ttulo2"/>
-      </w:pPr>
-      <w:bookmarkStart w:id="7" w:name="_Toc67016479"/>
-      <w:bookmarkStart w:id="8" w:name="_Toc67018137"/>
-      <w:r>
-        <w:t>Problemas sin solución</w:t>
-      </w:r>
-      <w:bookmarkEnd w:id="7"/>
-      <w:bookmarkEnd w:id="8"/>
     </w:p>
     <w:p>
       <w:pPr>
@@ -2019,20 +1536,22 @@
           <w:numId w:val="27"/>
         </w:numPr>
       </w:pPr>
-      <w:bookmarkStart w:id="9" w:name="_Toc67016332"/>
-      <w:bookmarkStart w:id="10" w:name="_Toc67016374"/>
-      <w:bookmarkStart w:id="11" w:name="_Toc67016439"/>
-      <w:bookmarkStart w:id="12" w:name="_Toc67016481"/>
-      <w:bookmarkStart w:id="13" w:name="_Toc67016524"/>
-      <w:bookmarkStart w:id="14" w:name="_Toc67016576"/>
-      <w:bookmarkStart w:id="15" w:name="_Toc67016637"/>
-      <w:bookmarkStart w:id="16" w:name="_Toc67017052"/>
-      <w:bookmarkStart w:id="17" w:name="_Toc67017110"/>
-      <w:bookmarkStart w:id="18" w:name="_Toc67017150"/>
-      <w:bookmarkStart w:id="19" w:name="_Toc67017420"/>
-      <w:bookmarkStart w:id="20" w:name="_Toc67017526"/>
-      <w:bookmarkStart w:id="21" w:name="_Toc67017568"/>
-      <w:bookmarkStart w:id="22" w:name="_Toc67018139"/>
+      <w:bookmarkStart w:id="7" w:name="_Toc67016332"/>
+      <w:bookmarkStart w:id="8" w:name="_Toc67016374"/>
+      <w:bookmarkStart w:id="9" w:name="_Toc67016439"/>
+      <w:bookmarkStart w:id="10" w:name="_Toc67016481"/>
+      <w:bookmarkStart w:id="11" w:name="_Toc67016524"/>
+      <w:bookmarkStart w:id="12" w:name="_Toc67016576"/>
+      <w:bookmarkStart w:id="13" w:name="_Toc67016637"/>
+      <w:bookmarkStart w:id="14" w:name="_Toc67017052"/>
+      <w:bookmarkStart w:id="15" w:name="_Toc67017110"/>
+      <w:bookmarkStart w:id="16" w:name="_Toc67017150"/>
+      <w:bookmarkStart w:id="17" w:name="_Toc67017420"/>
+      <w:bookmarkStart w:id="18" w:name="_Toc67017526"/>
+      <w:bookmarkStart w:id="19" w:name="_Toc67017568"/>
+      <w:bookmarkStart w:id="20" w:name="_Toc67018139"/>
+      <w:bookmarkEnd w:id="7"/>
+      <w:bookmarkEnd w:id="8"/>
       <w:bookmarkEnd w:id="9"/>
       <w:bookmarkEnd w:id="10"/>
       <w:bookmarkEnd w:id="11"/>
@@ -2045,8 +1564,6 @@
       <w:bookmarkEnd w:id="18"/>
       <w:bookmarkEnd w:id="19"/>
       <w:bookmarkEnd w:id="20"/>
-      <w:bookmarkEnd w:id="21"/>
-      <w:bookmarkEnd w:id="22"/>
       <w:r>
         <w:t>De manera satisfactoria se logró implementar todo lo necesario según la especificación del proyecto.</w:t>
       </w:r>
@@ -2093,20 +1610,22 @@
           <w:vanish/>
         </w:rPr>
       </w:pPr>
-      <w:bookmarkStart w:id="23" w:name="_Toc67016333"/>
-      <w:bookmarkStart w:id="24" w:name="_Toc67016375"/>
-      <w:bookmarkStart w:id="25" w:name="_Toc67016440"/>
-      <w:bookmarkStart w:id="26" w:name="_Toc67016482"/>
-      <w:bookmarkStart w:id="27" w:name="_Toc67016525"/>
-      <w:bookmarkStart w:id="28" w:name="_Toc67016577"/>
-      <w:bookmarkStart w:id="29" w:name="_Toc67016638"/>
-      <w:bookmarkStart w:id="30" w:name="_Toc67017053"/>
-      <w:bookmarkStart w:id="31" w:name="_Toc67017111"/>
-      <w:bookmarkStart w:id="32" w:name="_Toc67017151"/>
-      <w:bookmarkStart w:id="33" w:name="_Toc67017421"/>
-      <w:bookmarkStart w:id="34" w:name="_Toc67017527"/>
-      <w:bookmarkStart w:id="35" w:name="_Toc67017569"/>
-      <w:bookmarkStart w:id="36" w:name="_Toc67018140"/>
+      <w:bookmarkStart w:id="21" w:name="_Toc67016333"/>
+      <w:bookmarkStart w:id="22" w:name="_Toc67016375"/>
+      <w:bookmarkStart w:id="23" w:name="_Toc67016440"/>
+      <w:bookmarkStart w:id="24" w:name="_Toc67016482"/>
+      <w:bookmarkStart w:id="25" w:name="_Toc67016525"/>
+      <w:bookmarkStart w:id="26" w:name="_Toc67016577"/>
+      <w:bookmarkStart w:id="27" w:name="_Toc67016638"/>
+      <w:bookmarkStart w:id="28" w:name="_Toc67017053"/>
+      <w:bookmarkStart w:id="29" w:name="_Toc67017111"/>
+      <w:bookmarkStart w:id="30" w:name="_Toc67017151"/>
+      <w:bookmarkStart w:id="31" w:name="_Toc67017421"/>
+      <w:bookmarkStart w:id="32" w:name="_Toc67017527"/>
+      <w:bookmarkStart w:id="33" w:name="_Toc67017569"/>
+      <w:bookmarkStart w:id="34" w:name="_Toc67018140"/>
+      <w:bookmarkEnd w:id="21"/>
+      <w:bookmarkEnd w:id="22"/>
       <w:bookmarkEnd w:id="23"/>
       <w:bookmarkEnd w:id="24"/>
       <w:bookmarkEnd w:id="25"/>
@@ -2119,8 +1638,6 @@
       <w:bookmarkEnd w:id="32"/>
       <w:bookmarkEnd w:id="33"/>
       <w:bookmarkEnd w:id="34"/>
-      <w:bookmarkEnd w:id="35"/>
-      <w:bookmarkEnd w:id="36"/>
     </w:p>
     <w:p>
       <w:pPr>
@@ -2139,20 +1656,22 @@
           <w:vanish/>
         </w:rPr>
       </w:pPr>
-      <w:bookmarkStart w:id="37" w:name="_Toc67016334"/>
-      <w:bookmarkStart w:id="38" w:name="_Toc67016376"/>
-      <w:bookmarkStart w:id="39" w:name="_Toc67016441"/>
-      <w:bookmarkStart w:id="40" w:name="_Toc67016483"/>
-      <w:bookmarkStart w:id="41" w:name="_Toc67016526"/>
-      <w:bookmarkStart w:id="42" w:name="_Toc67016578"/>
-      <w:bookmarkStart w:id="43" w:name="_Toc67016639"/>
-      <w:bookmarkStart w:id="44" w:name="_Toc67017054"/>
-      <w:bookmarkStart w:id="45" w:name="_Toc67017112"/>
-      <w:bookmarkStart w:id="46" w:name="_Toc67017152"/>
-      <w:bookmarkStart w:id="47" w:name="_Toc67017422"/>
-      <w:bookmarkStart w:id="48" w:name="_Toc67017528"/>
-      <w:bookmarkStart w:id="49" w:name="_Toc67017570"/>
-      <w:bookmarkStart w:id="50" w:name="_Toc67018141"/>
+      <w:bookmarkStart w:id="35" w:name="_Toc67016334"/>
+      <w:bookmarkStart w:id="36" w:name="_Toc67016376"/>
+      <w:bookmarkStart w:id="37" w:name="_Toc67016441"/>
+      <w:bookmarkStart w:id="38" w:name="_Toc67016483"/>
+      <w:bookmarkStart w:id="39" w:name="_Toc67016526"/>
+      <w:bookmarkStart w:id="40" w:name="_Toc67016578"/>
+      <w:bookmarkStart w:id="41" w:name="_Toc67016639"/>
+      <w:bookmarkStart w:id="42" w:name="_Toc67017054"/>
+      <w:bookmarkStart w:id="43" w:name="_Toc67017112"/>
+      <w:bookmarkStart w:id="44" w:name="_Toc67017152"/>
+      <w:bookmarkStart w:id="45" w:name="_Toc67017422"/>
+      <w:bookmarkStart w:id="46" w:name="_Toc67017528"/>
+      <w:bookmarkStart w:id="47" w:name="_Toc67017570"/>
+      <w:bookmarkStart w:id="48" w:name="_Toc67018141"/>
+      <w:bookmarkEnd w:id="35"/>
+      <w:bookmarkEnd w:id="36"/>
       <w:bookmarkEnd w:id="37"/>
       <w:bookmarkEnd w:id="38"/>
       <w:bookmarkEnd w:id="39"/>
@@ -2165,8 +1684,6 @@
       <w:bookmarkEnd w:id="46"/>
       <w:bookmarkEnd w:id="47"/>
       <w:bookmarkEnd w:id="48"/>
-      <w:bookmarkEnd w:id="49"/>
-      <w:bookmarkEnd w:id="50"/>
     </w:p>
     <w:p>
       <w:pPr>
@@ -2185,20 +1702,22 @@
           <w:vanish/>
         </w:rPr>
       </w:pPr>
-      <w:bookmarkStart w:id="51" w:name="_Toc67016335"/>
-      <w:bookmarkStart w:id="52" w:name="_Toc67016377"/>
-      <w:bookmarkStart w:id="53" w:name="_Toc67016442"/>
-      <w:bookmarkStart w:id="54" w:name="_Toc67016484"/>
-      <w:bookmarkStart w:id="55" w:name="_Toc67016527"/>
-      <w:bookmarkStart w:id="56" w:name="_Toc67016579"/>
-      <w:bookmarkStart w:id="57" w:name="_Toc67016640"/>
-      <w:bookmarkStart w:id="58" w:name="_Toc67017055"/>
-      <w:bookmarkStart w:id="59" w:name="_Toc67017113"/>
-      <w:bookmarkStart w:id="60" w:name="_Toc67017153"/>
-      <w:bookmarkStart w:id="61" w:name="_Toc67017423"/>
-      <w:bookmarkStart w:id="62" w:name="_Toc67017529"/>
-      <w:bookmarkStart w:id="63" w:name="_Toc67017571"/>
-      <w:bookmarkStart w:id="64" w:name="_Toc67018142"/>
+      <w:bookmarkStart w:id="49" w:name="_Toc67016335"/>
+      <w:bookmarkStart w:id="50" w:name="_Toc67016377"/>
+      <w:bookmarkStart w:id="51" w:name="_Toc67016442"/>
+      <w:bookmarkStart w:id="52" w:name="_Toc67016484"/>
+      <w:bookmarkStart w:id="53" w:name="_Toc67016527"/>
+      <w:bookmarkStart w:id="54" w:name="_Toc67016579"/>
+      <w:bookmarkStart w:id="55" w:name="_Toc67016640"/>
+      <w:bookmarkStart w:id="56" w:name="_Toc67017055"/>
+      <w:bookmarkStart w:id="57" w:name="_Toc67017113"/>
+      <w:bookmarkStart w:id="58" w:name="_Toc67017153"/>
+      <w:bookmarkStart w:id="59" w:name="_Toc67017423"/>
+      <w:bookmarkStart w:id="60" w:name="_Toc67017529"/>
+      <w:bookmarkStart w:id="61" w:name="_Toc67017571"/>
+      <w:bookmarkStart w:id="62" w:name="_Toc67018142"/>
+      <w:bookmarkEnd w:id="49"/>
+      <w:bookmarkEnd w:id="50"/>
       <w:bookmarkEnd w:id="51"/>
       <w:bookmarkEnd w:id="52"/>
       <w:bookmarkEnd w:id="53"/>
@@ -2211,8 +1730,6 @@
       <w:bookmarkEnd w:id="60"/>
       <w:bookmarkEnd w:id="61"/>
       <w:bookmarkEnd w:id="62"/>
-      <w:bookmarkEnd w:id="63"/>
-      <w:bookmarkEnd w:id="64"/>
     </w:p>
     <w:p>
       <w:pPr>
@@ -2231,20 +1748,22 @@
           <w:vanish/>
         </w:rPr>
       </w:pPr>
-      <w:bookmarkStart w:id="65" w:name="_Toc67016336"/>
-      <w:bookmarkStart w:id="66" w:name="_Toc67016378"/>
-      <w:bookmarkStart w:id="67" w:name="_Toc67016443"/>
-      <w:bookmarkStart w:id="68" w:name="_Toc67016485"/>
-      <w:bookmarkStart w:id="69" w:name="_Toc67016528"/>
-      <w:bookmarkStart w:id="70" w:name="_Toc67016580"/>
-      <w:bookmarkStart w:id="71" w:name="_Toc67016641"/>
-      <w:bookmarkStart w:id="72" w:name="_Toc67017056"/>
-      <w:bookmarkStart w:id="73" w:name="_Toc67017114"/>
-      <w:bookmarkStart w:id="74" w:name="_Toc67017154"/>
-      <w:bookmarkStart w:id="75" w:name="_Toc67017424"/>
-      <w:bookmarkStart w:id="76" w:name="_Toc67017530"/>
-      <w:bookmarkStart w:id="77" w:name="_Toc67017572"/>
-      <w:bookmarkStart w:id="78" w:name="_Toc67018143"/>
+      <w:bookmarkStart w:id="63" w:name="_Toc67016336"/>
+      <w:bookmarkStart w:id="64" w:name="_Toc67016378"/>
+      <w:bookmarkStart w:id="65" w:name="_Toc67016443"/>
+      <w:bookmarkStart w:id="66" w:name="_Toc67016485"/>
+      <w:bookmarkStart w:id="67" w:name="_Toc67016528"/>
+      <w:bookmarkStart w:id="68" w:name="_Toc67016580"/>
+      <w:bookmarkStart w:id="69" w:name="_Toc67016641"/>
+      <w:bookmarkStart w:id="70" w:name="_Toc67017056"/>
+      <w:bookmarkStart w:id="71" w:name="_Toc67017114"/>
+      <w:bookmarkStart w:id="72" w:name="_Toc67017154"/>
+      <w:bookmarkStart w:id="73" w:name="_Toc67017424"/>
+      <w:bookmarkStart w:id="74" w:name="_Toc67017530"/>
+      <w:bookmarkStart w:id="75" w:name="_Toc67017572"/>
+      <w:bookmarkStart w:id="76" w:name="_Toc67018143"/>
+      <w:bookmarkEnd w:id="63"/>
+      <w:bookmarkEnd w:id="64"/>
       <w:bookmarkEnd w:id="65"/>
       <w:bookmarkEnd w:id="66"/>
       <w:bookmarkEnd w:id="67"/>
@@ -2257,20 +1776,18 @@
       <w:bookmarkEnd w:id="74"/>
       <w:bookmarkEnd w:id="75"/>
       <w:bookmarkEnd w:id="76"/>
-      <w:bookmarkEnd w:id="77"/>
-      <w:bookmarkEnd w:id="78"/>
     </w:p>
     <w:p>
       <w:pPr>
         <w:pStyle w:val="Ttulo2"/>
       </w:pPr>
-      <w:bookmarkStart w:id="79" w:name="_Toc67016487"/>
-      <w:bookmarkStart w:id="80" w:name="_Toc67018146"/>
+      <w:bookmarkStart w:id="77" w:name="_Toc67016487"/>
+      <w:bookmarkStart w:id="78" w:name="_Toc67018146"/>
       <w:r>
         <w:t>Plan de Actividades realizadas por estudiante</w:t>
       </w:r>
-      <w:bookmarkEnd w:id="79"/>
-      <w:bookmarkEnd w:id="80"/>
+      <w:bookmarkEnd w:id="77"/>
+      <w:bookmarkEnd w:id="78"/>
     </w:p>
     <w:tbl>
       <w:tblPr>
@@ -2411,9 +1928,6 @@
         </w:tc>
       </w:tr>
       <w:tr>
-        <w:trPr>
-          <w:trHeight w:val="915"/>
-        </w:trPr>
         <w:tc>
           <w:tcPr>
             <w:tcW w:w="3357" w:type="dxa"/>
@@ -2430,24 +1944,6 @@
                 <w:szCs w:val="24"/>
               </w:rPr>
             </w:pPr>
-            <w:r>
-              <w:rPr>
-                <w:rFonts w:ascii="Cambria"/>
-              </w:rPr>
-              <w:t>Iniciar el plan de trabajo y la documentaci</w:t>
-            </w:r>
-            <w:r>
-              <w:rPr>
-                <w:rFonts w:ascii="Cambria"/>
-              </w:rPr>
-              <w:t>ó</w:t>
-            </w:r>
-            <w:r>
-              <w:rPr>
-                <w:rFonts w:ascii="Cambria"/>
-              </w:rPr>
-              <w:t>n</w:t>
-            </w:r>
           </w:p>
         </w:tc>
         <w:tc>
@@ -2466,12 +1962,6 @@
                 <w:szCs w:val="24"/>
               </w:rPr>
             </w:pPr>
-            <w:r>
-              <w:rPr>
-                <w:rFonts w:ascii="Cambria"/>
-              </w:rPr>
-              <w:t>1h</w:t>
-            </w:r>
           </w:p>
         </w:tc>
         <w:tc>
@@ -2490,121 +1980,6 @@
                 <w:szCs w:val="24"/>
               </w:rPr>
             </w:pPr>
-            <w:r>
-              <w:rPr>
-                <w:rFonts w:ascii="Cambria" w:hAnsi="Cambria"/>
-              </w:rPr>
-              <w:t>Todos</w:t>
-            </w:r>
-          </w:p>
-        </w:tc>
-        <w:tc>
-          <w:tcPr>
-            <w:tcW w:w="2414" w:type="dxa"/>
-            <w:vAlign w:val="center"/>
-          </w:tcPr>
-          <w:p>
-            <w:pPr>
-              <w:spacing w:line="480" w:lineRule="auto"/>
-              <w:jc w:val="center"/>
-              <w:rPr>
-                <w:rFonts w:ascii="12" w:hAnsi="12" w:cs="Times New Roman"/>
-                <w:color w:val="000000"/>
-              </w:rPr>
-            </w:pPr>
-            <w:r>
-              <w:rPr>
-                <w:rFonts w:ascii="12" w:hAnsi="12" w:cs="Times New Roman"/>
-                <w:color w:val="000000"/>
-              </w:rPr>
-              <w:t>22/03/2021</w:t>
-            </w:r>
-          </w:p>
-        </w:tc>
-      </w:tr>
-      <w:tr>
-        <w:tc>
-          <w:tcPr>
-            <w:tcW w:w="3357" w:type="dxa"/>
-            <w:vAlign w:val="center"/>
-          </w:tcPr>
-          <w:p>
-            <w:pPr>
-              <w:pStyle w:val="Prrafodelista"/>
-              <w:spacing w:before="240" w:line="480" w:lineRule="auto"/>
-              <w:ind w:left="0"/>
-              <w:jc w:val="left"/>
-              <w:rPr>
-                <w:rFonts w:ascii="12" w:hAnsi="12" w:cs="Times New Roman"/>
-                <w:szCs w:val="24"/>
-              </w:rPr>
-            </w:pPr>
-            <w:r>
-              <w:rPr>
-                <w:rFonts w:ascii="Cambria"/>
-              </w:rPr>
-              <w:t>Encargarse de las bit</w:t>
-            </w:r>
-            <w:r>
-              <w:rPr>
-                <w:rFonts w:ascii="Cambria"/>
-              </w:rPr>
-              <w:t>á</w:t>
-            </w:r>
-            <w:r>
-              <w:rPr>
-                <w:rFonts w:ascii="Cambria"/>
-              </w:rPr>
-              <w:t>coras</w:t>
-            </w:r>
-          </w:p>
-        </w:tc>
-        <w:tc>
-          <w:tcPr>
-            <w:tcW w:w="2017" w:type="dxa"/>
-            <w:vAlign w:val="center"/>
-          </w:tcPr>
-          <w:p>
-            <w:pPr>
-              <w:pStyle w:val="Prrafodelista"/>
-              <w:spacing w:before="240" w:line="480" w:lineRule="auto"/>
-              <w:ind w:left="0"/>
-              <w:jc w:val="center"/>
-              <w:rPr>
-                <w:rFonts w:ascii="12" w:hAnsi="12" w:cs="Times New Roman"/>
-                <w:szCs w:val="24"/>
-              </w:rPr>
-            </w:pPr>
-            <w:r>
-              <w:rPr>
-                <w:rFonts w:ascii="Cambria"/>
-              </w:rPr>
-              <w:t>3h</w:t>
-            </w:r>
-          </w:p>
-        </w:tc>
-        <w:tc>
-          <w:tcPr>
-            <w:tcW w:w="1710" w:type="dxa"/>
-            <w:vAlign w:val="center"/>
-          </w:tcPr>
-          <w:p>
-            <w:pPr>
-              <w:pStyle w:val="Prrafodelista"/>
-              <w:spacing w:before="240" w:line="480" w:lineRule="auto"/>
-              <w:ind w:left="0"/>
-              <w:jc w:val="center"/>
-              <w:rPr>
-                <w:rFonts w:ascii="12" w:hAnsi="12" w:cs="Times New Roman"/>
-                <w:szCs w:val="24"/>
-              </w:rPr>
-            </w:pPr>
-            <w:r>
-              <w:rPr>
-                <w:rFonts w:ascii="Cambria" w:hAnsi="Cambria"/>
-              </w:rPr>
-              <w:t>José</w:t>
-            </w:r>
           </w:p>
         </w:tc>
         <w:tc>
@@ -2623,784 +1998,6 @@
                 <w:szCs w:val="24"/>
               </w:rPr>
             </w:pPr>
-            <w:r>
-              <w:rPr>
-                <w:rFonts w:ascii="12" w:hAnsi="12" w:cs="Times New Roman"/>
-                <w:szCs w:val="24"/>
-              </w:rPr>
-              <w:t>09/04/2021</w:t>
-            </w:r>
-          </w:p>
-        </w:tc>
-      </w:tr>
-      <w:tr>
-        <w:tc>
-          <w:tcPr>
-            <w:tcW w:w="3357" w:type="dxa"/>
-            <w:vAlign w:val="center"/>
-          </w:tcPr>
-          <w:p>
-            <w:pPr>
-              <w:spacing w:before="240" w:line="480" w:lineRule="auto"/>
-              <w:jc w:val="left"/>
-              <w:rPr>
-                <w:rFonts w:ascii="12" w:hAnsi="12" w:cs="Times New Roman"/>
-                <w:color w:val="000000"/>
-              </w:rPr>
-            </w:pPr>
-            <w:r>
-              <w:rPr>
-                <w:rFonts w:ascii="Cambria"/>
-              </w:rPr>
-              <w:lastRenderedPageBreak/>
-              <w:t>Investigar los grafos dirigidos y mixtos en PROLOG</w:t>
-            </w:r>
-          </w:p>
-        </w:tc>
-        <w:tc>
-          <w:tcPr>
-            <w:tcW w:w="2017" w:type="dxa"/>
-            <w:vAlign w:val="center"/>
-          </w:tcPr>
-          <w:p>
-            <w:pPr>
-              <w:pStyle w:val="Prrafodelista"/>
-              <w:spacing w:before="240" w:line="480" w:lineRule="auto"/>
-              <w:ind w:left="0"/>
-              <w:jc w:val="center"/>
-              <w:rPr>
-                <w:rFonts w:ascii="12" w:hAnsi="12" w:cs="Times New Roman"/>
-                <w:szCs w:val="24"/>
-              </w:rPr>
-            </w:pPr>
-            <w:r>
-              <w:rPr>
-                <w:rFonts w:ascii="Cambria"/>
-              </w:rPr>
-              <w:t>2h</w:t>
-            </w:r>
-          </w:p>
-        </w:tc>
-        <w:tc>
-          <w:tcPr>
-            <w:tcW w:w="1710" w:type="dxa"/>
-            <w:vAlign w:val="center"/>
-          </w:tcPr>
-          <w:p>
-            <w:pPr>
-              <w:pStyle w:val="Prrafodelista"/>
-              <w:spacing w:before="240" w:line="480" w:lineRule="auto"/>
-              <w:ind w:left="0"/>
-              <w:jc w:val="center"/>
-              <w:rPr>
-                <w:rFonts w:ascii="12" w:hAnsi="12" w:cs="Times New Roman"/>
-                <w:szCs w:val="24"/>
-              </w:rPr>
-            </w:pPr>
-            <w:r>
-              <w:rPr>
-                <w:rFonts w:ascii="Cambria" w:hAnsi="Cambria"/>
-              </w:rPr>
-              <w:t>José y Adrián</w:t>
-            </w:r>
-          </w:p>
-        </w:tc>
-        <w:tc>
-          <w:tcPr>
-            <w:tcW w:w="2414" w:type="dxa"/>
-            <w:vAlign w:val="center"/>
-          </w:tcPr>
-          <w:p>
-            <w:pPr>
-              <w:pStyle w:val="Prrafodelista"/>
-              <w:spacing w:before="240" w:line="480" w:lineRule="auto"/>
-              <w:ind w:left="0"/>
-              <w:jc w:val="center"/>
-              <w:rPr>
-                <w:rFonts w:ascii="12" w:hAnsi="12" w:cs="Times New Roman"/>
-                <w:szCs w:val="24"/>
-              </w:rPr>
-            </w:pPr>
-            <w:r>
-              <w:rPr>
-                <w:rFonts w:ascii="12" w:hAnsi="12" w:cs="Times New Roman"/>
-                <w:szCs w:val="24"/>
-              </w:rPr>
-              <w:t>23/03/2021</w:t>
-            </w:r>
-          </w:p>
-        </w:tc>
-      </w:tr>
-      <w:tr>
-        <w:tc>
-          <w:tcPr>
-            <w:tcW w:w="3357" w:type="dxa"/>
-            <w:vAlign w:val="center"/>
-          </w:tcPr>
-          <w:p>
-            <w:pPr>
-              <w:pStyle w:val="Prrafodelista"/>
-              <w:spacing w:before="240" w:line="480" w:lineRule="auto"/>
-              <w:ind w:left="0"/>
-              <w:jc w:val="left"/>
-              <w:rPr>
-                <w:rFonts w:ascii="12" w:hAnsi="12" w:cs="Times New Roman"/>
-                <w:szCs w:val="24"/>
-              </w:rPr>
-            </w:pPr>
-            <w:r>
-              <w:rPr>
-                <w:rFonts w:ascii="Cambria"/>
-              </w:rPr>
-              <w:t>Implementar el grafo</w:t>
-            </w:r>
-          </w:p>
-        </w:tc>
-        <w:tc>
-          <w:tcPr>
-            <w:tcW w:w="2017" w:type="dxa"/>
-            <w:vAlign w:val="center"/>
-          </w:tcPr>
-          <w:p>
-            <w:pPr>
-              <w:pStyle w:val="Prrafodelista"/>
-              <w:spacing w:before="240" w:line="480" w:lineRule="auto"/>
-              <w:ind w:left="0"/>
-              <w:jc w:val="center"/>
-              <w:rPr>
-                <w:rFonts w:ascii="12" w:hAnsi="12" w:cs="Times New Roman"/>
-                <w:szCs w:val="24"/>
-              </w:rPr>
-            </w:pPr>
-            <w:r>
-              <w:rPr>
-                <w:rFonts w:ascii="Cambria"/>
-              </w:rPr>
-              <w:t>2 d</w:t>
-            </w:r>
-            <w:r>
-              <w:rPr>
-                <w:rFonts w:ascii="Cambria"/>
-              </w:rPr>
-              <w:t>í</w:t>
-            </w:r>
-            <w:r>
-              <w:rPr>
-                <w:rFonts w:ascii="Cambria"/>
-              </w:rPr>
-              <w:t>as</w:t>
-            </w:r>
-          </w:p>
-        </w:tc>
-        <w:tc>
-          <w:tcPr>
-            <w:tcW w:w="1710" w:type="dxa"/>
-            <w:vAlign w:val="center"/>
-          </w:tcPr>
-          <w:p>
-            <w:pPr>
-              <w:pStyle w:val="Prrafodelista"/>
-              <w:spacing w:before="240" w:line="480" w:lineRule="auto"/>
-              <w:ind w:left="0"/>
-              <w:jc w:val="center"/>
-              <w:rPr>
-                <w:rFonts w:ascii="12" w:hAnsi="12" w:cs="Times New Roman"/>
-                <w:szCs w:val="24"/>
-              </w:rPr>
-            </w:pPr>
-            <w:r>
-              <w:rPr>
-                <w:rFonts w:ascii="Cambria" w:hAnsi="Cambria"/>
-              </w:rPr>
-              <w:t>Todos</w:t>
-            </w:r>
-          </w:p>
-        </w:tc>
-        <w:tc>
-          <w:tcPr>
-            <w:tcW w:w="2414" w:type="dxa"/>
-            <w:vAlign w:val="center"/>
-          </w:tcPr>
-          <w:p>
-            <w:pPr>
-              <w:pStyle w:val="Prrafodelista"/>
-              <w:spacing w:before="240" w:line="480" w:lineRule="auto"/>
-              <w:ind w:left="0"/>
-              <w:jc w:val="center"/>
-              <w:rPr>
-                <w:rFonts w:ascii="12" w:hAnsi="12" w:cs="Times New Roman"/>
-                <w:szCs w:val="24"/>
-              </w:rPr>
-            </w:pPr>
-            <w:r>
-              <w:rPr>
-                <w:rFonts w:ascii="12" w:hAnsi="12" w:cs="Times New Roman"/>
-                <w:szCs w:val="24"/>
-              </w:rPr>
-              <w:t>24/03/2021</w:t>
-            </w:r>
-          </w:p>
-        </w:tc>
-      </w:tr>
-      <w:tr>
-        <w:tc>
-          <w:tcPr>
-            <w:tcW w:w="3357" w:type="dxa"/>
-            <w:vAlign w:val="center"/>
-          </w:tcPr>
-          <w:p>
-            <w:pPr>
-              <w:pStyle w:val="Prrafodelista"/>
-              <w:spacing w:before="240" w:line="480" w:lineRule="auto"/>
-              <w:ind w:left="0"/>
-              <w:jc w:val="left"/>
-              <w:rPr>
-                <w:rFonts w:ascii="12" w:hAnsi="12" w:cs="Times New Roman"/>
-                <w:szCs w:val="24"/>
-              </w:rPr>
-            </w:pPr>
-            <w:r>
-              <w:rPr>
-                <w:rFonts w:ascii="Cambria"/>
-              </w:rPr>
-              <w:t>Investigar los sistemas expertos en PROLOG</w:t>
-            </w:r>
-          </w:p>
-        </w:tc>
-        <w:tc>
-          <w:tcPr>
-            <w:tcW w:w="2017" w:type="dxa"/>
-            <w:vAlign w:val="center"/>
-          </w:tcPr>
-          <w:p>
-            <w:pPr>
-              <w:pStyle w:val="Prrafodelista"/>
-              <w:spacing w:before="240" w:line="480" w:lineRule="auto"/>
-              <w:ind w:left="0"/>
-              <w:jc w:val="center"/>
-              <w:rPr>
-                <w:rFonts w:ascii="12" w:hAnsi="12" w:cs="Times New Roman"/>
-                <w:szCs w:val="24"/>
-              </w:rPr>
-            </w:pPr>
-            <w:r>
-              <w:rPr>
-                <w:rFonts w:ascii="Cambria"/>
-              </w:rPr>
-              <w:t>2h</w:t>
-            </w:r>
-          </w:p>
-        </w:tc>
-        <w:tc>
-          <w:tcPr>
-            <w:tcW w:w="1710" w:type="dxa"/>
-            <w:vAlign w:val="center"/>
-          </w:tcPr>
-          <w:p>
-            <w:pPr>
-              <w:pStyle w:val="Prrafodelista"/>
-              <w:spacing w:before="240" w:line="480" w:lineRule="auto"/>
-              <w:ind w:left="0"/>
-              <w:jc w:val="center"/>
-              <w:rPr>
-                <w:rFonts w:ascii="12" w:hAnsi="12" w:cs="Times New Roman"/>
-                <w:szCs w:val="24"/>
-              </w:rPr>
-            </w:pPr>
-            <w:proofErr w:type="spellStart"/>
-            <w:r>
-              <w:rPr>
-                <w:rFonts w:ascii="Cambria" w:hAnsi="Cambria"/>
-              </w:rPr>
-              <w:t>Shakime</w:t>
-            </w:r>
-            <w:proofErr w:type="spellEnd"/>
-            <w:r>
-              <w:rPr>
-                <w:rFonts w:ascii="Cambria" w:hAnsi="Cambria"/>
-              </w:rPr>
-              <w:t xml:space="preserve"> y José</w:t>
-            </w:r>
-          </w:p>
-        </w:tc>
-        <w:tc>
-          <w:tcPr>
-            <w:tcW w:w="2414" w:type="dxa"/>
-            <w:vAlign w:val="center"/>
-          </w:tcPr>
-          <w:p>
-            <w:pPr>
-              <w:pStyle w:val="Prrafodelista"/>
-              <w:spacing w:before="240" w:line="480" w:lineRule="auto"/>
-              <w:ind w:left="0"/>
-              <w:jc w:val="center"/>
-              <w:rPr>
-                <w:rFonts w:ascii="12" w:hAnsi="12" w:cs="Times New Roman"/>
-                <w:szCs w:val="24"/>
-              </w:rPr>
-            </w:pPr>
-            <w:r>
-              <w:rPr>
-                <w:rFonts w:ascii="12" w:hAnsi="12" w:cs="Times New Roman"/>
-                <w:szCs w:val="24"/>
-              </w:rPr>
-              <w:t>24/03/2021</w:t>
-            </w:r>
-          </w:p>
-        </w:tc>
-      </w:tr>
-      <w:tr>
-        <w:tc>
-          <w:tcPr>
-            <w:tcW w:w="3357" w:type="dxa"/>
-            <w:vAlign w:val="center"/>
-          </w:tcPr>
-          <w:p>
-            <w:pPr>
-              <w:pStyle w:val="Prrafodelista"/>
-              <w:spacing w:before="240" w:line="480" w:lineRule="auto"/>
-              <w:ind w:left="0"/>
-              <w:jc w:val="left"/>
-              <w:rPr>
-                <w:rFonts w:ascii="Cambria"/>
-              </w:rPr>
-            </w:pPr>
-            <w:r>
-              <w:rPr>
-                <w:rFonts w:ascii="Cambria"/>
-              </w:rPr>
-              <w:t xml:space="preserve">Investigar </w:t>
-            </w:r>
-            <w:r>
-              <w:rPr>
-                <w:rFonts w:ascii="Cambria"/>
-              </w:rPr>
-              <w:t>c</w:t>
-            </w:r>
-            <w:r>
-              <w:rPr>
-                <w:rFonts w:ascii="Cambria"/>
-              </w:rPr>
-              <w:t>ó</w:t>
-            </w:r>
-            <w:r>
-              <w:rPr>
-                <w:rFonts w:ascii="Cambria"/>
-              </w:rPr>
-              <w:t>mo</w:t>
-            </w:r>
-            <w:r>
-              <w:rPr>
-                <w:rFonts w:ascii="Cambria"/>
-              </w:rPr>
-              <w:t xml:space="preserve"> obtener y analizar el input del usuario</w:t>
-            </w:r>
-          </w:p>
-        </w:tc>
-        <w:tc>
-          <w:tcPr>
-            <w:tcW w:w="2017" w:type="dxa"/>
-            <w:vAlign w:val="center"/>
-          </w:tcPr>
-          <w:p>
-            <w:pPr>
-              <w:pStyle w:val="Prrafodelista"/>
-              <w:spacing w:before="240" w:line="480" w:lineRule="auto"/>
-              <w:ind w:left="0"/>
-              <w:jc w:val="center"/>
-              <w:rPr>
-                <w:rFonts w:ascii="Cambria"/>
-              </w:rPr>
-            </w:pPr>
-            <w:r>
-              <w:rPr>
-                <w:rFonts w:ascii="Cambria"/>
-              </w:rPr>
-              <w:t>2h</w:t>
-            </w:r>
-          </w:p>
-        </w:tc>
-        <w:tc>
-          <w:tcPr>
-            <w:tcW w:w="1710" w:type="dxa"/>
-            <w:vAlign w:val="center"/>
-          </w:tcPr>
-          <w:p>
-            <w:pPr>
-              <w:pStyle w:val="Prrafodelista"/>
-              <w:spacing w:before="240" w:line="480" w:lineRule="auto"/>
-              <w:ind w:left="0"/>
-              <w:jc w:val="center"/>
-              <w:rPr>
-                <w:rFonts w:ascii="Cambria" w:hAnsi="Cambria"/>
-              </w:rPr>
-            </w:pPr>
-            <w:r>
-              <w:rPr>
-                <w:rFonts w:ascii="Cambria" w:hAnsi="Cambria"/>
-              </w:rPr>
-              <w:t>Adrián</w:t>
-            </w:r>
-          </w:p>
-        </w:tc>
-        <w:tc>
-          <w:tcPr>
-            <w:tcW w:w="2414" w:type="dxa"/>
-            <w:vAlign w:val="center"/>
-          </w:tcPr>
-          <w:p>
-            <w:pPr>
-              <w:pStyle w:val="Prrafodelista"/>
-              <w:spacing w:before="240" w:line="480" w:lineRule="auto"/>
-              <w:ind w:left="0"/>
-              <w:jc w:val="center"/>
-              <w:rPr>
-                <w:rFonts w:ascii="12" w:hAnsi="12" w:cs="Times New Roman"/>
-                <w:szCs w:val="24"/>
-              </w:rPr>
-            </w:pPr>
-            <w:r>
-              <w:rPr>
-                <w:rFonts w:ascii="12" w:hAnsi="12" w:cs="Times New Roman"/>
-                <w:szCs w:val="24"/>
-              </w:rPr>
-              <w:t>26/03/2021</w:t>
-            </w:r>
-          </w:p>
-        </w:tc>
-      </w:tr>
-      <w:tr>
-        <w:tc>
-          <w:tcPr>
-            <w:tcW w:w="3357" w:type="dxa"/>
-            <w:vAlign w:val="center"/>
-          </w:tcPr>
-          <w:p>
-            <w:pPr>
-              <w:pStyle w:val="Prrafodelista"/>
-              <w:spacing w:before="240" w:line="480" w:lineRule="auto"/>
-              <w:ind w:left="0"/>
-              <w:jc w:val="left"/>
-              <w:rPr>
-                <w:rFonts w:ascii="12" w:hAnsi="12" w:cs="Times New Roman"/>
-                <w:szCs w:val="24"/>
-              </w:rPr>
-            </w:pPr>
-            <w:r>
-              <w:rPr>
-                <w:rFonts w:ascii="Cambria"/>
-              </w:rPr>
-              <w:t>Implementar la interfaz de usuario con gram</w:t>
-            </w:r>
-            <w:r>
-              <w:rPr>
-                <w:rFonts w:ascii="Cambria"/>
-              </w:rPr>
-              <w:t>á</w:t>
-            </w:r>
-            <w:r>
-              <w:rPr>
-                <w:rFonts w:ascii="Cambria"/>
-              </w:rPr>
-              <w:t>ticas libres de contexto</w:t>
-            </w:r>
-          </w:p>
-        </w:tc>
-        <w:tc>
-          <w:tcPr>
-            <w:tcW w:w="2017" w:type="dxa"/>
-            <w:vAlign w:val="center"/>
-          </w:tcPr>
-          <w:p>
-            <w:pPr>
-              <w:pStyle w:val="Prrafodelista"/>
-              <w:spacing w:before="240" w:line="480" w:lineRule="auto"/>
-              <w:ind w:left="0"/>
-              <w:jc w:val="center"/>
-              <w:rPr>
-                <w:rFonts w:ascii="12" w:hAnsi="12" w:cs="Times New Roman"/>
-                <w:szCs w:val="24"/>
-              </w:rPr>
-            </w:pPr>
-            <w:r>
-              <w:rPr>
-                <w:rFonts w:ascii="Cambria"/>
-              </w:rPr>
-              <w:t>2 d</w:t>
-            </w:r>
-            <w:r>
-              <w:rPr>
-                <w:rFonts w:ascii="Cambria"/>
-              </w:rPr>
-              <w:t>í</w:t>
-            </w:r>
-            <w:r>
-              <w:rPr>
-                <w:rFonts w:ascii="Cambria"/>
-              </w:rPr>
-              <w:t>as</w:t>
-            </w:r>
-          </w:p>
-        </w:tc>
-        <w:tc>
-          <w:tcPr>
-            <w:tcW w:w="1710" w:type="dxa"/>
-            <w:vAlign w:val="center"/>
-          </w:tcPr>
-          <w:p>
-            <w:pPr>
-              <w:pStyle w:val="Prrafodelista"/>
-              <w:spacing w:before="240" w:line="480" w:lineRule="auto"/>
-              <w:ind w:left="0"/>
-              <w:jc w:val="center"/>
-              <w:rPr>
-                <w:rFonts w:ascii="12" w:hAnsi="12" w:cs="Times New Roman"/>
-                <w:szCs w:val="24"/>
-              </w:rPr>
-            </w:pPr>
-            <w:r>
-              <w:rPr>
-                <w:rFonts w:ascii="Cambria" w:hAnsi="Cambria"/>
-              </w:rPr>
-              <w:t>Todos</w:t>
-            </w:r>
-          </w:p>
-        </w:tc>
-        <w:tc>
-          <w:tcPr>
-            <w:tcW w:w="2414" w:type="dxa"/>
-            <w:vAlign w:val="center"/>
-          </w:tcPr>
-          <w:p>
-            <w:pPr>
-              <w:pStyle w:val="Prrafodelista"/>
-              <w:spacing w:before="240" w:line="480" w:lineRule="auto"/>
-              <w:ind w:left="0"/>
-              <w:jc w:val="center"/>
-              <w:rPr>
-                <w:rFonts w:ascii="12" w:hAnsi="12" w:cs="Times New Roman"/>
-                <w:szCs w:val="24"/>
-              </w:rPr>
-            </w:pPr>
-            <w:r>
-              <w:rPr>
-                <w:rFonts w:ascii="12" w:hAnsi="12" w:cs="Times New Roman"/>
-                <w:szCs w:val="24"/>
-              </w:rPr>
-              <w:t>1/04/2021</w:t>
-            </w:r>
-          </w:p>
-        </w:tc>
-      </w:tr>
-      <w:tr>
-        <w:tc>
-          <w:tcPr>
-            <w:tcW w:w="3357" w:type="dxa"/>
-            <w:vAlign w:val="center"/>
-          </w:tcPr>
-          <w:p>
-            <w:pPr>
-              <w:pStyle w:val="Prrafodelista"/>
-              <w:spacing w:before="240" w:line="480" w:lineRule="auto"/>
-              <w:ind w:left="0"/>
-              <w:jc w:val="left"/>
-              <w:rPr>
-                <w:rFonts w:ascii="12" w:hAnsi="12" w:cs="Times New Roman"/>
-                <w:szCs w:val="24"/>
-              </w:rPr>
-            </w:pPr>
-            <w:r>
-              <w:rPr>
-                <w:rFonts w:ascii="Cambria"/>
-              </w:rPr>
-              <w:t>Realizar todas las pruebas necesarias de la interfaz</w:t>
-            </w:r>
-          </w:p>
-        </w:tc>
-        <w:tc>
-          <w:tcPr>
-            <w:tcW w:w="2017" w:type="dxa"/>
-            <w:vAlign w:val="center"/>
-          </w:tcPr>
-          <w:p>
-            <w:pPr>
-              <w:pStyle w:val="Prrafodelista"/>
-              <w:spacing w:before="240" w:line="480" w:lineRule="auto"/>
-              <w:ind w:left="0"/>
-              <w:jc w:val="center"/>
-              <w:rPr>
-                <w:rFonts w:ascii="12" w:hAnsi="12" w:cs="Times New Roman"/>
-                <w:szCs w:val="24"/>
-              </w:rPr>
-            </w:pPr>
-            <w:r>
-              <w:rPr>
-                <w:rFonts w:ascii="Cambria"/>
-              </w:rPr>
-              <w:t>1 d</w:t>
-            </w:r>
-            <w:r>
-              <w:rPr>
-                <w:rFonts w:ascii="Cambria"/>
-              </w:rPr>
-              <w:t>í</w:t>
-            </w:r>
-            <w:r>
-              <w:rPr>
-                <w:rFonts w:ascii="Cambria"/>
-              </w:rPr>
-              <w:t>a</w:t>
-            </w:r>
-          </w:p>
-        </w:tc>
-        <w:tc>
-          <w:tcPr>
-            <w:tcW w:w="1710" w:type="dxa"/>
-            <w:vAlign w:val="center"/>
-          </w:tcPr>
-          <w:p>
-            <w:pPr>
-              <w:pStyle w:val="Prrafodelista"/>
-              <w:spacing w:before="240" w:line="480" w:lineRule="auto"/>
-              <w:ind w:left="0"/>
-              <w:jc w:val="center"/>
-              <w:rPr>
-                <w:rFonts w:ascii="12" w:hAnsi="12" w:cs="Times New Roman"/>
-                <w:szCs w:val="24"/>
-              </w:rPr>
-            </w:pPr>
-            <w:r>
-              <w:rPr>
-                <w:rFonts w:ascii="Cambria" w:hAnsi="Cambria"/>
-              </w:rPr>
-              <w:t>Adrián</w:t>
-            </w:r>
-          </w:p>
-        </w:tc>
-        <w:tc>
-          <w:tcPr>
-            <w:tcW w:w="2414" w:type="dxa"/>
-            <w:vAlign w:val="center"/>
-          </w:tcPr>
-          <w:p>
-            <w:pPr>
-              <w:pStyle w:val="Prrafodelista"/>
-              <w:spacing w:before="240" w:line="480" w:lineRule="auto"/>
-              <w:ind w:left="0"/>
-              <w:jc w:val="center"/>
-              <w:rPr>
-                <w:rFonts w:ascii="12" w:hAnsi="12" w:cs="Times New Roman"/>
-                <w:szCs w:val="24"/>
-              </w:rPr>
-            </w:pPr>
-            <w:r>
-              <w:rPr>
-                <w:rFonts w:ascii="12" w:hAnsi="12" w:cs="Times New Roman"/>
-                <w:szCs w:val="24"/>
-              </w:rPr>
-              <w:t>3/04/2021</w:t>
-            </w:r>
-          </w:p>
-        </w:tc>
-      </w:tr>
-      <w:tr>
-        <w:tc>
-          <w:tcPr>
-            <w:tcW w:w="3357" w:type="dxa"/>
-            <w:vAlign w:val="center"/>
-          </w:tcPr>
-          <w:p>
-            <w:pPr>
-              <w:pStyle w:val="Prrafodelista"/>
-              <w:spacing w:before="240" w:line="480" w:lineRule="auto"/>
-              <w:ind w:left="0"/>
-              <w:jc w:val="left"/>
-              <w:rPr>
-                <w:rFonts w:ascii="12" w:hAnsi="12" w:cs="Times New Roman"/>
-                <w:szCs w:val="24"/>
-              </w:rPr>
-            </w:pPr>
-            <w:r>
-              <w:rPr>
-                <w:rFonts w:ascii="Cambria"/>
-              </w:rPr>
-              <w:t>Hacer el manual de usuario</w:t>
-            </w:r>
-          </w:p>
-        </w:tc>
-        <w:tc>
-          <w:tcPr>
-            <w:tcW w:w="2017" w:type="dxa"/>
-            <w:vAlign w:val="center"/>
-          </w:tcPr>
-          <w:p>
-            <w:pPr>
-              <w:pStyle w:val="Prrafodelista"/>
-              <w:spacing w:before="240" w:line="480" w:lineRule="auto"/>
-              <w:ind w:left="0"/>
-              <w:jc w:val="center"/>
-              <w:rPr>
-                <w:rFonts w:ascii="12" w:hAnsi="12" w:cs="Times New Roman"/>
-                <w:szCs w:val="24"/>
-              </w:rPr>
-            </w:pPr>
-            <w:r>
-              <w:rPr>
-                <w:rFonts w:ascii="Cambria"/>
-              </w:rPr>
-              <w:t>2h</w:t>
-            </w:r>
-          </w:p>
-        </w:tc>
-        <w:tc>
-          <w:tcPr>
-            <w:tcW w:w="1710" w:type="dxa"/>
-            <w:vAlign w:val="center"/>
-          </w:tcPr>
-          <w:p>
-            <w:pPr>
-              <w:pStyle w:val="Prrafodelista"/>
-              <w:spacing w:before="240" w:line="480" w:lineRule="auto"/>
-              <w:ind w:left="0"/>
-              <w:jc w:val="center"/>
-              <w:rPr>
-                <w:rFonts w:ascii="12" w:hAnsi="12" w:cs="Times New Roman"/>
-                <w:szCs w:val="24"/>
-              </w:rPr>
-            </w:pPr>
-            <w:proofErr w:type="spellStart"/>
-            <w:r>
-              <w:rPr>
-                <w:rFonts w:ascii="Cambria" w:hAnsi="Cambria"/>
-              </w:rPr>
-              <w:t>Shakime</w:t>
-            </w:r>
-            <w:proofErr w:type="spellEnd"/>
-          </w:p>
-        </w:tc>
-        <w:tc>
-          <w:tcPr>
-            <w:tcW w:w="2414" w:type="dxa"/>
-            <w:vAlign w:val="center"/>
-          </w:tcPr>
-          <w:p>
-            <w:pPr>
-              <w:pStyle w:val="Prrafodelista"/>
-              <w:spacing w:before="240" w:line="480" w:lineRule="auto"/>
-              <w:ind w:left="0"/>
-              <w:jc w:val="center"/>
-              <w:rPr>
-                <w:rFonts w:ascii="12" w:hAnsi="12" w:cs="Times New Roman"/>
-                <w:szCs w:val="24"/>
-              </w:rPr>
-            </w:pPr>
-            <w:r>
-              <w:rPr>
-                <w:rFonts w:ascii="12" w:hAnsi="12" w:cs="Times New Roman"/>
-                <w:szCs w:val="24"/>
-              </w:rPr>
-              <w:t>5/04/2021</w:t>
-            </w:r>
           </w:p>
         </w:tc>
       </w:tr>
@@ -3421,845 +2018,157 @@
         <w:pStyle w:val="Ttulo2"/>
       </w:pPr>
       <w:r>
-        <w:t>Problemas solucionados.</w:t>
-      </w:r>
-    </w:p>
-    <w:p>
-      <w:pPr>
-        <w:pStyle w:val="Prrafodelista"/>
-        <w:numPr>
-          <w:ilvl w:val="0"/>
-          <w:numId w:val="25"/>
-        </w:numPr>
-      </w:pPr>
-      <w:r>
-        <w:t xml:space="preserve">No se sabía </w:t>
+        <w:t xml:space="preserve">Problemas </w:t>
       </w:r>
       <w:r>
-        <w:t>cómo</w:t>
+        <w:t>encontrados</w:t>
       </w:r>
-      <w:r>
-        <w:t xml:space="preserve"> volver a pedir los inputs cuando el usuario ingresaba un valor invalido, </w:t>
-      </w:r>
-      <w:r>
-        <w:t xml:space="preserve">investigando </w:t>
-      </w:r>
-      <w:r>
-        <w:t xml:space="preserve">un poco la documentación de </w:t>
-      </w:r>
-      <w:proofErr w:type="spellStart"/>
-      <w:r>
-        <w:t>prolog</w:t>
-      </w:r>
-      <w:proofErr w:type="spellEnd"/>
-      <w:r>
-        <w:t>, se encontr</w:t>
-      </w:r>
-      <w:r>
-        <w:t>ó</w:t>
-      </w:r>
-      <w:r>
-        <w:t xml:space="preserve"> la funci</w:t>
-      </w:r>
-      <w:r>
-        <w:t>ó</w:t>
-      </w:r>
-      <w:r>
-        <w:t>n "</w:t>
-      </w:r>
-      <w:proofErr w:type="spellStart"/>
-      <w:r>
-        <w:t>repeat</w:t>
-      </w:r>
-      <w:proofErr w:type="spellEnd"/>
-      <w:r>
-        <w:t>" la</w:t>
-      </w:r>
-      <w:r>
-        <w:t xml:space="preserve"> cual</w:t>
-      </w:r>
-      <w:r>
-        <w:t xml:space="preserve"> permite hacer </w:t>
-      </w:r>
-      <w:proofErr w:type="spellStart"/>
-      <w:r>
-        <w:t>backtraking</w:t>
-      </w:r>
-      <w:proofErr w:type="spellEnd"/>
-      <w:r>
-        <w:t xml:space="preserve"> hasta donde se puso esta función, ya sea por un falso involuntario o uno forzado con </w:t>
-      </w:r>
-      <w:proofErr w:type="spellStart"/>
-      <w:r>
-        <w:t>fail</w:t>
-      </w:r>
-      <w:proofErr w:type="spellEnd"/>
       <w:r>
         <w:t>.</w:t>
       </w:r>
     </w:p>
     <w:p>
       <w:pPr>
-        <w:pStyle w:val="Prrafodelista"/>
-        <w:numPr>
-          <w:ilvl w:val="0"/>
-          <w:numId w:val="25"/>
-        </w:numPr>
-      </w:pPr>
-      <w:r>
-        <w:t xml:space="preserve">Cuando se ingresa un lugar que no existe en la base de datos al volver a intentarlo no se logra </w:t>
-      </w:r>
-      <w:r>
-        <w:t>validar,</w:t>
-      </w:r>
-      <w:r>
-        <w:t xml:space="preserve"> aunque la entrada esté bien, si se ingresa desde un inicio bien no dará </w:t>
-      </w:r>
-      <w:r>
-        <w:lastRenderedPageBreak/>
-        <w:t>problema. Es cuando se ingresa un lugar que no existe y una oración que si existe.</w:t>
-      </w:r>
-      <w:r>
-        <w:br/>
-        <w:t xml:space="preserve">Se solucionó, de la siguiente manera, </w:t>
-      </w:r>
-      <w:r>
-        <w:t xml:space="preserve">se hizo una </w:t>
-      </w:r>
-      <w:r>
-        <w:t>función</w:t>
-      </w:r>
-      <w:r>
-        <w:t xml:space="preserve"> aparte para verificar la entrada recibido y ver si es una ciudad, lugar o establecimiento, esta misma contemplaba una llamada para validar si la entrada corresponde a una </w:t>
-      </w:r>
-      <w:r>
-        <w:t>oración</w:t>
-      </w:r>
-      <w:r>
-        <w:t xml:space="preserve"> o no.</w:t>
-      </w:r>
-    </w:p>
-    <w:p>
-      <w:pPr>
         <w:pStyle w:val="Ttulo2"/>
       </w:pPr>
-      <w:bookmarkStart w:id="81" w:name="_Toc67016488"/>
-      <w:r>
-        <w:t xml:space="preserve"> </w:t>
-      </w:r>
-      <w:bookmarkStart w:id="82" w:name="_Toc67018147"/>
+      <w:bookmarkStart w:id="79" w:name="_Toc67016488"/>
+      <w:bookmarkStart w:id="80" w:name="_Toc67018147"/>
       <w:r>
         <w:t>Conclusiones</w:t>
       </w:r>
-      <w:bookmarkEnd w:id="81"/>
-      <w:bookmarkEnd w:id="82"/>
-    </w:p>
-    <w:p>
-      <w:pPr>
-        <w:pStyle w:val="Prrafodelista"/>
-        <w:numPr>
-          <w:ilvl w:val="0"/>
-          <w:numId w:val="24"/>
-        </w:numPr>
-        <w:spacing w:line="276" w:lineRule="auto"/>
-        <w:ind w:left="1068"/>
-        <w:rPr>
-          <w:rFonts w:cs="Times New Roman"/>
-          <w:szCs w:val="24"/>
-        </w:rPr>
-      </w:pPr>
-      <w:r>
-        <w:t xml:space="preserve">Se concluye que desarrollar una aplicación con el comportamiento experto utilizando </w:t>
-      </w:r>
-      <w:proofErr w:type="spellStart"/>
-      <w:r>
-        <w:t>Prolog</w:t>
-      </w:r>
-      <w:proofErr w:type="spellEnd"/>
-      <w:r>
-        <w:t>, es una opción factible y favorable, debido a las propiedades y ventajas que brinda un paradigma lógico.</w:t>
-      </w:r>
-    </w:p>
-    <w:p>
-      <w:pPr>
-        <w:pStyle w:val="Prrafodelista"/>
-        <w:spacing w:line="276" w:lineRule="auto"/>
-        <w:ind w:left="1068"/>
-        <w:rPr>
-          <w:rFonts w:cs="Times New Roman"/>
-          <w:szCs w:val="24"/>
-        </w:rPr>
-      </w:pPr>
-    </w:p>
-    <w:p>
-      <w:pPr>
-        <w:pStyle w:val="Prrafodelista"/>
-        <w:numPr>
-          <w:ilvl w:val="0"/>
-          <w:numId w:val="24"/>
-        </w:numPr>
-        <w:spacing w:line="240" w:lineRule="auto"/>
-        <w:ind w:left="1068"/>
-        <w:rPr>
-          <w:rFonts w:cs="Times New Roman"/>
-          <w:szCs w:val="24"/>
-        </w:rPr>
-      </w:pPr>
-      <w:r>
-        <w:t>Se aplicaron los conceptos y habilidades aprendidas durante el estudio del paradigma de programación lógico, como la declaración de hechos y reglas para satisfacer el objetivo.</w:t>
-      </w:r>
-    </w:p>
-    <w:p>
-      <w:pPr>
-        <w:spacing w:line="240" w:lineRule="auto"/>
-        <w:rPr>
-          <w:rFonts w:cs="Times New Roman"/>
-          <w:szCs w:val="24"/>
-        </w:rPr>
-      </w:pPr>
-    </w:p>
-    <w:p>
-      <w:pPr>
-        <w:pStyle w:val="Prrafodelista"/>
-        <w:numPr>
-          <w:ilvl w:val="0"/>
-          <w:numId w:val="24"/>
-        </w:numPr>
-        <w:spacing w:line="240" w:lineRule="auto"/>
-        <w:ind w:left="1068"/>
-        <w:rPr>
-          <w:rFonts w:cs="Times New Roman"/>
-          <w:szCs w:val="24"/>
-        </w:rPr>
-      </w:pPr>
-      <w:r>
-        <w:t>Se logró modelar el problema mediante la implementación de diversos hechos y reglas para manipular las listas con las que fue modelada la base de datos de los restaurantes. Entre ellas, la función miembro, la obtención de las cabezas de las listas, entre otras.</w:t>
-      </w:r>
-    </w:p>
-    <w:p>
-      <w:pPr>
-        <w:pStyle w:val="Prrafodelista"/>
-        <w:ind w:left="348"/>
-        <w:rPr>
-          <w:rFonts w:cs="Times New Roman"/>
-          <w:szCs w:val="24"/>
-        </w:rPr>
-      </w:pPr>
-    </w:p>
-    <w:p>
-      <w:pPr>
-        <w:pStyle w:val="Prrafodelista"/>
-        <w:numPr>
-          <w:ilvl w:val="0"/>
-          <w:numId w:val="24"/>
-        </w:numPr>
-        <w:spacing w:line="240" w:lineRule="auto"/>
-        <w:ind w:left="1068"/>
-        <w:rPr>
-          <w:rFonts w:cs="Times New Roman"/>
-          <w:szCs w:val="24"/>
-        </w:rPr>
-      </w:pPr>
-      <w:r>
-        <w:t>Se logró implementar un sistema experto que se encarga de recomendar al usuario restaurantes a partir de las preferencias brindadas, analizando su gramática y realizando deducciones a partir de la base de datos.</w:t>
-      </w:r>
+      <w:bookmarkEnd w:id="79"/>
+      <w:bookmarkEnd w:id="80"/>
     </w:p>
     <w:p>
       <w:pPr>
         <w:pStyle w:val="Ttulo2"/>
       </w:pPr>
-      <w:bookmarkStart w:id="83" w:name="_Toc67016489"/>
-      <w:r>
-        <w:t xml:space="preserve"> </w:t>
-      </w:r>
-      <w:bookmarkStart w:id="84" w:name="_Toc67018148"/>
+      <w:bookmarkStart w:id="81" w:name="_Toc67016489"/>
+      <w:bookmarkStart w:id="82" w:name="_Toc67018148"/>
       <w:r>
         <w:t>Recomendaciones</w:t>
       </w:r>
-      <w:bookmarkEnd w:id="83"/>
-      <w:bookmarkEnd w:id="84"/>
-    </w:p>
-    <w:p>
-      <w:pPr>
-        <w:pStyle w:val="Prrafodelista"/>
-        <w:numPr>
-          <w:ilvl w:val="0"/>
-          <w:numId w:val="21"/>
-        </w:numPr>
-        <w:rPr>
-          <w:rFonts w:cs="Times New Roman"/>
-          <w:szCs w:val="24"/>
-        </w:rPr>
-      </w:pPr>
-      <w:proofErr w:type="spellStart"/>
-      <w:r>
-        <w:t>Prolog</w:t>
-      </w:r>
-      <w:proofErr w:type="spellEnd"/>
-      <w:r>
-        <w:t xml:space="preserve"> brinda características favorables para el desarrollo de sistemas expertos utilizando gramáticas libres de contexto, por lo que se recomienda la implementación de aplicaciones que involucren este tipo de sistemas utilizando un paradigma lógico.</w:t>
-      </w:r>
-    </w:p>
-    <w:p>
-      <w:pPr>
-        <w:pStyle w:val="Prrafodelista"/>
-        <w:numPr>
-          <w:ilvl w:val="0"/>
-          <w:numId w:val="21"/>
-        </w:numPr>
-        <w:rPr>
-          <w:rFonts w:cs="Times New Roman"/>
-          <w:szCs w:val="24"/>
-        </w:rPr>
-      </w:pPr>
-      <w:r>
-        <w:t>Para la utilización de la aplicación, se recomienda leer el manual de usuario antes de utilizar la aplicación, esto con el fin de comprender las gramáticas válidas y las distintas partes que componen el programa.</w:t>
-      </w:r>
-    </w:p>
-    <w:p>
-      <w:pPr>
-        <w:pStyle w:val="Prrafodelista"/>
-        <w:numPr>
-          <w:ilvl w:val="0"/>
-          <w:numId w:val="21"/>
-        </w:numPr>
-        <w:rPr>
-          <w:rFonts w:cs="Times New Roman"/>
-          <w:szCs w:val="24"/>
-        </w:rPr>
-      </w:pPr>
-      <w:r>
-        <w:t>Recordar utilizar comillas a la hora de escribir el input al programa, ya que de no utilizarlas el programa no funciona correctamente.</w:t>
-      </w:r>
-    </w:p>
-    <w:p>
-      <w:pPr>
-        <w:pStyle w:val="Prrafodelista"/>
-        <w:numPr>
-          <w:ilvl w:val="0"/>
-          <w:numId w:val="21"/>
-        </w:numPr>
-        <w:rPr>
-          <w:rFonts w:cs="Times New Roman"/>
-          <w:szCs w:val="24"/>
-        </w:rPr>
-      </w:pPr>
-      <w:r>
-        <w:t>Se recomienda el uso de oraciones claras, que contengan estructuras con verbos y predicados definidos, esto con el fin de facilitar la interacción con el Sistema Experto .</w:t>
-      </w:r>
+      <w:bookmarkEnd w:id="81"/>
+      <w:bookmarkEnd w:id="82"/>
     </w:p>
     <w:p>
       <w:pPr>
         <w:pStyle w:val="Ttulo2"/>
         <w:spacing w:line="600" w:lineRule="auto"/>
       </w:pPr>
-      <w:bookmarkStart w:id="85" w:name="_Toc67016490"/>
-      <w:r>
-        <w:lastRenderedPageBreak/>
-        <w:t xml:space="preserve"> </w:t>
-      </w:r>
-      <w:bookmarkStart w:id="86" w:name="_Toc67018149"/>
+      <w:bookmarkStart w:id="83" w:name="_Toc67016490"/>
+      <w:bookmarkStart w:id="84" w:name="_Toc67018149"/>
       <w:r>
         <w:t>Bibliografía consultada en todo el proyecto</w:t>
       </w:r>
-      <w:bookmarkEnd w:id="85"/>
-      <w:bookmarkEnd w:id="86"/>
+      <w:bookmarkEnd w:id="83"/>
+      <w:bookmarkEnd w:id="84"/>
+    </w:p>
+    <w:p>
+      <w:pPr>
+        <w:jc w:val="center"/>
+        <w:rPr>
+          <w:lang w:val="en-US"/>
+        </w:rPr>
+      </w:pPr>
+      <w:r>
+        <w:t xml:space="preserve">chuidiang.org. (2020, 3 21). Socket entre C y java. </w:t>
+      </w:r>
+      <w:r>
+        <w:rPr>
+          <w:lang w:val="en-US"/>
+        </w:rPr>
+        <w:t>Retrieved from Socket entre C y java: http://www.chuidiang.org/java/sockets/cpp_java/cpp_java.php</w:t>
+      </w:r>
+    </w:p>
+    <w:p>
+      <w:pPr>
+        <w:rPr>
+          <w:lang w:val="en-US"/>
+        </w:rPr>
+      </w:pPr>
     </w:p>
     <w:p>
       <w:pPr>
         <w:spacing w:line="240" w:lineRule="auto"/>
-        <w:ind w:left="90"/>
-        <w:rPr>
-          <w:rStyle w:val="selectable"/>
-          <w:color w:val="000000"/>
-        </w:rPr>
-      </w:pPr>
-      <w:r>
-        <w:rPr>
-          <w:rStyle w:val="selectable"/>
-          <w:color w:val="000000"/>
-        </w:rPr>
-        <w:t xml:space="preserve">Soler, F (2020). Programación de gramáticas </w:t>
-      </w:r>
-      <w:proofErr w:type="spellStart"/>
-      <w:r>
-        <w:rPr>
-          <w:rStyle w:val="selectable"/>
-          <w:color w:val="000000"/>
-        </w:rPr>
-        <w:t>clausales</w:t>
-      </w:r>
-      <w:proofErr w:type="spellEnd"/>
-      <w:r>
-        <w:rPr>
-          <w:rStyle w:val="selectable"/>
-          <w:color w:val="000000"/>
-        </w:rPr>
-        <w:t xml:space="preserve"> en </w:t>
-      </w:r>
-      <w:proofErr w:type="spellStart"/>
-      <w:r>
-        <w:rPr>
-          <w:rStyle w:val="selectable"/>
-          <w:color w:val="000000"/>
-        </w:rPr>
-        <w:t>Prolog</w:t>
-      </w:r>
-      <w:proofErr w:type="spellEnd"/>
-      <w:r>
-        <w:rPr>
-          <w:rStyle w:val="selectable"/>
-          <w:color w:val="000000"/>
-        </w:rPr>
-        <w:t>. Recuperado el 4 de</w:t>
-      </w:r>
-    </w:p>
-    <w:p>
-      <w:pPr>
-        <w:spacing w:line="240" w:lineRule="auto"/>
-        <w:ind w:left="90" w:firstLine="708"/>
-        <w:rPr>
-          <w:rStyle w:val="selectable"/>
-          <w:color w:val="000000"/>
-        </w:rPr>
-      </w:pPr>
-      <w:r>
-        <w:rPr>
-          <w:rStyle w:val="selectable"/>
-          <w:color w:val="000000"/>
-        </w:rPr>
-        <w:t>Octubre de 2020, de https://personal.us.es/fsoler/papers/05capgram.pdf</w:t>
-      </w:r>
-    </w:p>
-    <w:p>
-      <w:pPr>
-        <w:spacing w:line="240" w:lineRule="auto"/>
-        <w:ind w:left="90"/>
-        <w:rPr>
-          <w:rStyle w:val="selectable"/>
-          <w:color w:val="000000"/>
-        </w:rPr>
-      </w:pPr>
-      <w:r>
-        <w:rPr>
-          <w:rStyle w:val="selectable"/>
-          <w:color w:val="000000"/>
-        </w:rPr>
-        <w:t xml:space="preserve">Valverde, J. (2020). Gramáticas de cláusulas definidas - </w:t>
-      </w:r>
-      <w:proofErr w:type="spellStart"/>
-      <w:r>
-        <w:rPr>
-          <w:rStyle w:val="selectable"/>
-          <w:color w:val="000000"/>
-        </w:rPr>
-        <w:t>JARV's</w:t>
-      </w:r>
-      <w:proofErr w:type="spellEnd"/>
-      <w:r>
-        <w:rPr>
-          <w:rStyle w:val="selectable"/>
-          <w:color w:val="000000"/>
-        </w:rPr>
-        <w:t xml:space="preserve"> blog. Recuperado el 4 de</w:t>
-      </w:r>
-    </w:p>
-    <w:p>
-      <w:pPr>
-        <w:spacing w:line="240" w:lineRule="auto"/>
-        <w:ind w:left="90" w:firstLine="708"/>
-        <w:rPr>
-          <w:rStyle w:val="selectable"/>
-          <w:color w:val="000000"/>
-        </w:rPr>
-      </w:pPr>
-      <w:r>
-        <w:rPr>
-          <w:rStyle w:val="selectable"/>
-          <w:color w:val="000000"/>
-        </w:rPr>
-        <w:t>Octubre de 2020, de</w:t>
-      </w:r>
-    </w:p>
-    <w:p>
-      <w:pPr>
-        <w:spacing w:line="240" w:lineRule="auto"/>
-        <w:ind w:left="90" w:firstLine="708"/>
-        <w:rPr>
-          <w:rStyle w:val="selectable"/>
-          <w:color w:val="000000"/>
-        </w:rPr>
-      </w:pPr>
-      <w:r>
-        <w:rPr>
-          <w:rStyle w:val="selectable"/>
-          <w:color w:val="000000"/>
-        </w:rPr>
-        <w:t>http://jariaza.es/blog/post/prolog/gramaticas-de-clausulas-definidas.md</w:t>
-      </w:r>
-    </w:p>
-    <w:p>
-      <w:pPr>
-        <w:spacing w:line="240" w:lineRule="auto"/>
-        <w:ind w:left="90"/>
-        <w:rPr>
-          <w:rStyle w:val="selectable"/>
-          <w:color w:val="000000"/>
-        </w:rPr>
-      </w:pPr>
-      <w:r>
+        <w:ind w:left="90" w:firstLine="360"/>
         <w:rPr>
           <w:rStyle w:val="selectable"/>
           <w:color w:val="000000"/>
           <w:lang w:val="en-US"/>
         </w:rPr>
-        <w:t xml:space="preserve">SWI-Prolog -- </w:t>
-      </w:r>
-      <w:proofErr w:type="spellStart"/>
-      <w:r>
+      </w:pPr>
+    </w:p>
+    <w:p>
+      <w:pPr>
+        <w:spacing w:line="240" w:lineRule="auto"/>
         <w:rPr>
           <w:rStyle w:val="selectable"/>
           <w:color w:val="000000"/>
           <w:lang w:val="en-US"/>
         </w:rPr>
-        <w:t>split_string</w:t>
-      </w:r>
-      <w:proofErr w:type="spellEnd"/>
-      <w:r>
+      </w:pPr>
+    </w:p>
+    <w:p>
+      <w:pPr>
+        <w:spacing w:line="240" w:lineRule="auto"/>
         <w:rPr>
           <w:rStyle w:val="selectable"/>
           <w:color w:val="000000"/>
           <w:lang w:val="en-US"/>
         </w:rPr>
-        <w:t xml:space="preserve">/4. (2014). Converting a user input string to list. </w:t>
-      </w:r>
-      <w:r>
+      </w:pPr>
+    </w:p>
+    <w:p>
+      <w:pPr>
+        <w:spacing w:line="240" w:lineRule="auto"/>
         <w:rPr>
           <w:rStyle w:val="selectable"/>
           <w:color w:val="000000"/>
-        </w:rPr>
-        <w:t>Recuperado el 5</w:t>
-      </w:r>
+          <w:lang w:val="en-US"/>
+        </w:rPr>
+      </w:pPr>
     </w:p>
     <w:p>
       <w:pPr>
         <w:spacing w:line="240" w:lineRule="auto"/>
-        <w:ind w:left="90" w:firstLine="708"/>
         <w:rPr>
           <w:rStyle w:val="selectable"/>
           <w:color w:val="000000"/>
-        </w:rPr>
-      </w:pPr>
-      <w:r>
+          <w:lang w:val="en-US"/>
+        </w:rPr>
+      </w:pPr>
+    </w:p>
+    <w:p>
+      <w:pPr>
+        <w:spacing w:line="240" w:lineRule="auto"/>
         <w:rPr>
           <w:rStyle w:val="selectable"/>
           <w:color w:val="000000"/>
-        </w:rPr>
-        <w:t xml:space="preserve">de </w:t>
-      </w:r>
-      <w:proofErr w:type="gramStart"/>
-      <w:r>
+          <w:lang w:val="en-US"/>
+        </w:rPr>
+      </w:pPr>
+    </w:p>
+    <w:p>
+      <w:pPr>
+        <w:spacing w:line="240" w:lineRule="auto"/>
+        <w:ind w:left="90" w:firstLine="360"/>
         <w:rPr>
           <w:rStyle w:val="selectable"/>
           <w:color w:val="000000"/>
-        </w:rPr>
-        <w:t>Octubre</w:t>
-      </w:r>
-      <w:proofErr w:type="gramEnd"/>
+          <w:lang w:val="en-US"/>
+        </w:rPr>
+      </w:pPr>
+    </w:p>
+    <w:p>
+      <w:pPr>
+        <w:pStyle w:val="Ttulo1"/>
+      </w:pPr>
+      <w:bookmarkStart w:id="85" w:name="_Toc67018150"/>
       <w:r>
-        <w:rPr>
-          <w:rStyle w:val="selectable"/>
-          <w:color w:val="000000"/>
-        </w:rPr>
-        <w:t xml:space="preserve"> de 2020, de</w:t>
-      </w:r>
-    </w:p>
-    <w:p>
-      <w:pPr>
-        <w:spacing w:line="240" w:lineRule="auto"/>
-        <w:ind w:left="90" w:firstLine="708"/>
-        <w:rPr>
-          <w:rStyle w:val="selectable"/>
-          <w:color w:val="000000"/>
-        </w:rPr>
-      </w:pPr>
-      <w:r>
-        <w:rPr>
-          <w:rStyle w:val="selectable"/>
-          <w:color w:val="000000"/>
-        </w:rPr>
-        <w:t>https://www.swi-prolog.org/pldoc/man?predicate=split_string/4</w:t>
-      </w:r>
-    </w:p>
-    <w:p>
-      <w:pPr>
-        <w:spacing w:line="240" w:lineRule="auto"/>
-        <w:ind w:left="90"/>
-        <w:rPr>
-          <w:rStyle w:val="selectable"/>
-          <w:color w:val="000000"/>
-        </w:rPr>
-      </w:pPr>
-      <w:r>
-        <w:rPr>
-          <w:rStyle w:val="selectable"/>
-          <w:color w:val="000000"/>
-        </w:rPr>
-        <w:t>SWI-</w:t>
-      </w:r>
-      <w:proofErr w:type="spellStart"/>
-      <w:r>
-        <w:rPr>
-          <w:rStyle w:val="selectable"/>
-          <w:color w:val="000000"/>
-        </w:rPr>
-        <w:t>Prolog</w:t>
-      </w:r>
-      <w:proofErr w:type="spellEnd"/>
-      <w:r>
-        <w:rPr>
-          <w:rStyle w:val="selectable"/>
-          <w:color w:val="000000"/>
-        </w:rPr>
-        <w:t xml:space="preserve"> -- </w:t>
-      </w:r>
-      <w:proofErr w:type="spellStart"/>
-      <w:r>
-        <w:rPr>
-          <w:rStyle w:val="selectable"/>
-          <w:color w:val="000000"/>
-        </w:rPr>
-        <w:t>atom_string</w:t>
-      </w:r>
-      <w:proofErr w:type="spellEnd"/>
-      <w:r>
-        <w:rPr>
-          <w:rStyle w:val="selectable"/>
-          <w:color w:val="000000"/>
-        </w:rPr>
-        <w:t xml:space="preserve">/2. (2020). Recuperado el 13 de </w:t>
-      </w:r>
-      <w:proofErr w:type="gramStart"/>
-      <w:r>
-        <w:rPr>
-          <w:rStyle w:val="selectable"/>
-          <w:color w:val="000000"/>
-        </w:rPr>
-        <w:t>Octubre</w:t>
-      </w:r>
-      <w:proofErr w:type="gramEnd"/>
-      <w:r>
-        <w:rPr>
-          <w:rStyle w:val="selectable"/>
-          <w:color w:val="000000"/>
-        </w:rPr>
-        <w:t xml:space="preserve"> de 2020, de</w:t>
-      </w:r>
-    </w:p>
-    <w:p>
-      <w:pPr>
-        <w:spacing w:line="240" w:lineRule="auto"/>
-        <w:ind w:left="90" w:firstLine="360"/>
-        <w:rPr>
-          <w:rStyle w:val="selectable"/>
-          <w:color w:val="000000"/>
-        </w:rPr>
-      </w:pPr>
-      <w:r>
-        <w:rPr>
-          <w:rStyle w:val="selectable"/>
-          <w:color w:val="000000"/>
-        </w:rPr>
-        <w:t>https://www.swi-prolog.org/pldoc/man?predicate=atom_string/2</w:t>
-      </w:r>
-      <w:r>
-        <w:rPr>
-          <w:rStyle w:val="selectable"/>
-          <w:color w:val="000000"/>
-        </w:rPr>
-        <w:cr/>
-      </w:r>
-    </w:p>
-    <w:p>
-      <w:pPr>
-        <w:spacing w:line="240" w:lineRule="auto"/>
-        <w:ind w:left="90" w:firstLine="360"/>
-        <w:rPr>
-          <w:rStyle w:val="selectable"/>
-          <w:color w:val="000000"/>
-        </w:rPr>
-      </w:pPr>
-    </w:p>
-    <w:p>
-      <w:pPr>
-        <w:spacing w:line="240" w:lineRule="auto"/>
-        <w:ind w:left="90" w:firstLine="360"/>
-        <w:rPr>
-          <w:rStyle w:val="selectable"/>
-          <w:color w:val="000000"/>
-        </w:rPr>
-      </w:pPr>
-    </w:p>
-    <w:p>
-      <w:pPr>
-        <w:spacing w:line="240" w:lineRule="auto"/>
-        <w:ind w:left="90" w:firstLine="360"/>
-        <w:rPr>
-          <w:rStyle w:val="selectable"/>
-          <w:color w:val="000000"/>
-        </w:rPr>
-      </w:pPr>
-    </w:p>
-    <w:p>
-      <w:pPr>
-        <w:spacing w:line="240" w:lineRule="auto"/>
-        <w:ind w:left="90" w:firstLine="360"/>
-        <w:rPr>
-          <w:rStyle w:val="selectable"/>
-          <w:color w:val="000000"/>
-        </w:rPr>
-      </w:pPr>
-    </w:p>
-    <w:p>
-      <w:pPr>
-        <w:spacing w:line="240" w:lineRule="auto"/>
-        <w:ind w:left="90" w:firstLine="360"/>
-        <w:rPr>
-          <w:rStyle w:val="selectable"/>
-          <w:color w:val="000000"/>
-        </w:rPr>
-      </w:pPr>
-    </w:p>
-    <w:p>
-      <w:pPr>
-        <w:spacing w:line="240" w:lineRule="auto"/>
-        <w:ind w:left="90" w:firstLine="360"/>
-        <w:rPr>
-          <w:rStyle w:val="selectable"/>
-          <w:color w:val="000000"/>
-        </w:rPr>
-      </w:pPr>
-    </w:p>
-    <w:p>
-      <w:pPr>
-        <w:spacing w:line="240" w:lineRule="auto"/>
-        <w:ind w:left="90" w:firstLine="360"/>
-        <w:rPr>
-          <w:rStyle w:val="selectable"/>
-          <w:color w:val="000000"/>
-        </w:rPr>
-      </w:pPr>
-    </w:p>
-    <w:p>
-      <w:pPr>
-        <w:spacing w:line="240" w:lineRule="auto"/>
-        <w:ind w:left="90" w:firstLine="360"/>
-        <w:rPr>
-          <w:rStyle w:val="selectable"/>
-          <w:color w:val="000000"/>
-        </w:rPr>
-      </w:pPr>
-    </w:p>
-    <w:p>
-      <w:pPr>
-        <w:spacing w:line="240" w:lineRule="auto"/>
-        <w:ind w:left="90" w:firstLine="360"/>
-        <w:rPr>
-          <w:rStyle w:val="selectable"/>
-          <w:color w:val="000000"/>
-        </w:rPr>
-      </w:pPr>
-    </w:p>
-    <w:p>
-      <w:pPr>
-        <w:spacing w:line="240" w:lineRule="auto"/>
-        <w:ind w:left="90" w:firstLine="360"/>
-        <w:rPr>
-          <w:rStyle w:val="selectable"/>
-          <w:color w:val="000000"/>
-        </w:rPr>
-      </w:pPr>
-    </w:p>
-    <w:p>
-      <w:pPr>
-        <w:spacing w:line="240" w:lineRule="auto"/>
-        <w:ind w:left="90" w:firstLine="360"/>
-        <w:rPr>
-          <w:rStyle w:val="selectable"/>
-          <w:color w:val="000000"/>
-        </w:rPr>
-      </w:pPr>
-    </w:p>
-    <w:p>
-      <w:pPr>
-        <w:spacing w:line="240" w:lineRule="auto"/>
-        <w:ind w:left="90" w:firstLine="360"/>
-        <w:rPr>
-          <w:rStyle w:val="selectable"/>
-          <w:color w:val="000000"/>
-        </w:rPr>
-      </w:pPr>
-    </w:p>
-    <w:p>
-      <w:pPr>
-        <w:spacing w:line="240" w:lineRule="auto"/>
-        <w:ind w:left="90" w:firstLine="360"/>
-        <w:rPr>
-          <w:rStyle w:val="selectable"/>
-          <w:color w:val="000000"/>
-        </w:rPr>
-      </w:pPr>
-    </w:p>
-    <w:p>
-      <w:pPr>
-        <w:spacing w:line="240" w:lineRule="auto"/>
-        <w:ind w:left="90" w:firstLine="360"/>
-        <w:rPr>
-          <w:rStyle w:val="selectable"/>
-          <w:color w:val="000000"/>
-        </w:rPr>
-      </w:pPr>
-    </w:p>
-    <w:p>
-      <w:pPr>
-        <w:spacing w:line="240" w:lineRule="auto"/>
-        <w:ind w:left="90" w:firstLine="360"/>
-        <w:rPr>
-          <w:rStyle w:val="selectable"/>
-          <w:color w:val="000000"/>
-        </w:rPr>
-      </w:pPr>
-    </w:p>
-    <w:p>
-      <w:pPr>
-        <w:spacing w:line="240" w:lineRule="auto"/>
-        <w:ind w:left="90" w:firstLine="360"/>
-        <w:rPr>
-          <w:rStyle w:val="selectable"/>
-          <w:color w:val="000000"/>
-        </w:rPr>
-      </w:pPr>
-    </w:p>
-    <w:p>
-      <w:pPr>
-        <w:spacing w:line="240" w:lineRule="auto"/>
-        <w:ind w:left="90" w:firstLine="360"/>
-        <w:rPr>
-          <w:rStyle w:val="selectable"/>
-          <w:color w:val="000000"/>
-        </w:rPr>
-      </w:pPr>
-    </w:p>
-    <w:p>
-      <w:pPr>
-        <w:pStyle w:val="Ttulo1"/>
-      </w:pPr>
-      <w:bookmarkStart w:id="87" w:name="_Toc67018150"/>
-      <w:r>
-        <w:lastRenderedPageBreak/>
         <w:t>Bitácora en digital, donde se describen las actividades realizadas.</w:t>
       </w:r>
-      <w:bookmarkEnd w:id="87"/>
+      <w:bookmarkEnd w:id="85"/>
     </w:p>
     <w:tbl>
       <w:tblPr>
@@ -4373,14 +2282,6 @@
                 <w:szCs w:val="28"/>
               </w:rPr>
             </w:pPr>
-            <w:r>
-              <w:rPr>
-                <w:rFonts w:cs="Times New Roman"/>
-                <w:sz w:val="28"/>
-                <w:szCs w:val="28"/>
-              </w:rPr>
-              <w:t>22/03/2021</w:t>
-            </w:r>
           </w:p>
         </w:tc>
         <w:tc>
@@ -4391,277 +2292,10 @@
             <w:pPr>
               <w:rPr>
                 <w:rFonts w:cs="Times New Roman"/>
-                <w:szCs w:val="24"/>
-              </w:rPr>
-            </w:pPr>
-            <w:r>
-              <w:rPr>
-                <w:rFonts w:cs="Times New Roman"/>
-                <w:szCs w:val="24"/>
-              </w:rPr>
-              <w:t>Todos</w:t>
-            </w:r>
-          </w:p>
-        </w:tc>
-        <w:tc>
-          <w:tcPr>
-            <w:tcW w:w="5103" w:type="dxa"/>
-          </w:tcPr>
-          <w:p>
-            <w:pPr>
-              <w:rPr>
-                <w:rFonts w:cs="Times New Roman"/>
-                <w:sz w:val="22"/>
-              </w:rPr>
-            </w:pPr>
-            <w:r>
-              <w:rPr>
-                <w:rFonts w:cs="Times New Roman"/>
-                <w:sz w:val="22"/>
-              </w:rPr>
-              <w:t>Primera reunión para comprender, compartir ideas y</w:t>
-            </w:r>
-          </w:p>
-          <w:p>
-            <w:pPr>
-              <w:rPr>
-                <w:rFonts w:cs="Times New Roman"/>
-                <w:sz w:val="22"/>
-              </w:rPr>
-            </w:pPr>
-            <w:r>
-              <w:rPr>
-                <w:rFonts w:cs="Times New Roman"/>
-                <w:sz w:val="22"/>
-              </w:rPr>
-              <w:t>organización: División del trabajo correspondiente a</w:t>
-            </w:r>
-          </w:p>
-          <w:p>
-            <w:pPr>
-              <w:rPr>
-                <w:rFonts w:cs="Times New Roman"/>
-                <w:sz w:val="22"/>
-              </w:rPr>
-            </w:pPr>
-            <w:r>
-              <w:rPr>
-                <w:rFonts w:cs="Times New Roman"/>
-                <w:sz w:val="22"/>
-              </w:rPr>
-              <w:t>cada uno de los integrantes de acuerdo con la</w:t>
-            </w:r>
-          </w:p>
-          <w:p>
-            <w:pPr>
-              <w:rPr>
-                <w:rFonts w:cs="Times New Roman"/>
-                <w:sz w:val="22"/>
-              </w:rPr>
-            </w:pPr>
-            <w:r>
-              <w:rPr>
-                <w:rFonts w:cs="Times New Roman"/>
-                <w:sz w:val="22"/>
-              </w:rPr>
-              <w:t>dificultad estimada de este.</w:t>
-            </w:r>
-          </w:p>
-        </w:tc>
-      </w:tr>
-      <w:tr>
-        <w:tc>
-          <w:tcPr>
-            <w:tcW w:w="1962" w:type="dxa"/>
-            <w:vAlign w:val="center"/>
-          </w:tcPr>
-          <w:p>
-            <w:pPr>
-              <w:jc w:val="center"/>
-              <w:rPr>
-                <w:rFonts w:cs="Times New Roman"/>
                 <w:sz w:val="28"/>
                 <w:szCs w:val="28"/>
               </w:rPr>
             </w:pPr>
-            <w:r>
-              <w:rPr>
-                <w:rFonts w:cs="Times New Roman"/>
-                <w:sz w:val="28"/>
-                <w:szCs w:val="28"/>
-              </w:rPr>
-              <w:t>23/03/2021</w:t>
-            </w:r>
-          </w:p>
-        </w:tc>
-        <w:tc>
-          <w:tcPr>
-            <w:tcW w:w="2126" w:type="dxa"/>
-          </w:tcPr>
-          <w:p>
-            <w:pPr>
-              <w:rPr>
-                <w:rFonts w:cs="Times New Roman"/>
-                <w:szCs w:val="24"/>
-              </w:rPr>
-            </w:pPr>
-            <w:r>
-              <w:rPr>
-                <w:rFonts w:cs="Times New Roman"/>
-                <w:szCs w:val="24"/>
-              </w:rPr>
-              <w:t>José y Adrián</w:t>
-            </w:r>
-          </w:p>
-        </w:tc>
-        <w:tc>
-          <w:tcPr>
-            <w:tcW w:w="5103" w:type="dxa"/>
-          </w:tcPr>
-          <w:p>
-            <w:pPr>
-              <w:rPr>
-                <w:rFonts w:cs="Times New Roman"/>
-                <w:sz w:val="22"/>
-              </w:rPr>
-            </w:pPr>
-            <w:r>
-              <w:rPr>
-                <w:rFonts w:cs="Times New Roman"/>
-                <w:sz w:val="22"/>
-              </w:rPr>
-              <w:t>Investigación e inicio de implementación inicial de los hechos y reglas para el grafo.</w:t>
-            </w:r>
-          </w:p>
-        </w:tc>
-      </w:tr>
-      <w:tr>
-        <w:tc>
-          <w:tcPr>
-            <w:tcW w:w="1962" w:type="dxa"/>
-            <w:vAlign w:val="center"/>
-          </w:tcPr>
-          <w:p>
-            <w:pPr>
-              <w:jc w:val="center"/>
-              <w:rPr>
-                <w:rFonts w:cs="Times New Roman"/>
-                <w:sz w:val="28"/>
-                <w:szCs w:val="28"/>
-              </w:rPr>
-            </w:pPr>
-            <w:r>
-              <w:rPr>
-                <w:rFonts w:cs="Times New Roman"/>
-                <w:sz w:val="28"/>
-                <w:szCs w:val="28"/>
-              </w:rPr>
-              <w:t>24/03/2021</w:t>
-            </w:r>
-          </w:p>
-        </w:tc>
-        <w:tc>
-          <w:tcPr>
-            <w:tcW w:w="2126" w:type="dxa"/>
-          </w:tcPr>
-          <w:p>
-            <w:pPr>
-              <w:rPr>
-                <w:rFonts w:cs="Times New Roman"/>
-                <w:szCs w:val="24"/>
-              </w:rPr>
-            </w:pPr>
-            <w:r>
-              <w:rPr>
-                <w:rFonts w:cs="Times New Roman"/>
-                <w:szCs w:val="24"/>
-              </w:rPr>
-              <w:t xml:space="preserve">José y </w:t>
-            </w:r>
-            <w:proofErr w:type="spellStart"/>
-            <w:r>
-              <w:rPr>
-                <w:rFonts w:cs="Times New Roman"/>
-                <w:szCs w:val="24"/>
-              </w:rPr>
-              <w:t>Shakime</w:t>
-            </w:r>
-            <w:proofErr w:type="spellEnd"/>
-          </w:p>
-        </w:tc>
-        <w:tc>
-          <w:tcPr>
-            <w:tcW w:w="5103" w:type="dxa"/>
-          </w:tcPr>
-          <w:p>
-            <w:pPr>
-              <w:rPr>
-                <w:rFonts w:cs="Times New Roman"/>
-                <w:sz w:val="22"/>
-              </w:rPr>
-            </w:pPr>
-            <w:r>
-              <w:rPr>
-                <w:rFonts w:cs="Times New Roman"/>
-                <w:sz w:val="22"/>
-              </w:rPr>
-              <w:t>Se termina la implementación del grafo.</w:t>
-            </w:r>
-          </w:p>
-        </w:tc>
-      </w:tr>
-      <w:tr>
-        <w:tc>
-          <w:tcPr>
-            <w:tcW w:w="1962" w:type="dxa"/>
-            <w:vAlign w:val="center"/>
-          </w:tcPr>
-          <w:p>
-            <w:pPr>
-              <w:jc w:val="center"/>
-              <w:rPr>
-                <w:rFonts w:cs="Times New Roman"/>
-                <w:sz w:val="28"/>
-                <w:szCs w:val="28"/>
-              </w:rPr>
-            </w:pPr>
-            <w:r>
-              <w:rPr>
-                <w:rFonts w:cs="Times New Roman"/>
-                <w:sz w:val="28"/>
-                <w:szCs w:val="28"/>
-              </w:rPr>
-              <w:t>25/03/2021</w:t>
-            </w:r>
-          </w:p>
-        </w:tc>
-        <w:tc>
-          <w:tcPr>
-            <w:tcW w:w="2126" w:type="dxa"/>
-          </w:tcPr>
-          <w:p>
-            <w:pPr>
-              <w:rPr>
-                <w:rFonts w:cs="Times New Roman"/>
-                <w:szCs w:val="24"/>
-              </w:rPr>
-            </w:pPr>
-            <w:proofErr w:type="spellStart"/>
-            <w:r>
-              <w:rPr>
-                <w:rFonts w:cs="Times New Roman"/>
-                <w:szCs w:val="24"/>
-              </w:rPr>
-              <w:t>Shakime</w:t>
-            </w:r>
-            <w:proofErr w:type="spellEnd"/>
-            <w:r>
-              <w:rPr>
-                <w:rFonts w:cs="Times New Roman"/>
-                <w:szCs w:val="24"/>
-              </w:rPr>
-              <w:t xml:space="preserve"> y Adrián</w:t>
-            </w:r>
           </w:p>
         </w:tc>
         <w:tc>
@@ -4676,339 +2310,6 @@
                 <w:szCs w:val="28"/>
               </w:rPr>
             </w:pPr>
-            <w:r>
-              <w:rPr>
-                <w:rFonts w:cs="Times New Roman"/>
-                <w:sz w:val="22"/>
-              </w:rPr>
-              <w:t>Definición de hechos y reglas para el BNF. Para iniciar este desarrollo, fue necesario consultar el punto uno y dos de la bibliografía, para reforzar los conceptos y comprender el funcionamiento de las gramáticas libres de contexto.</w:t>
-            </w:r>
-          </w:p>
-        </w:tc>
-      </w:tr>
-      <w:tr>
-        <w:tc>
-          <w:tcPr>
-            <w:tcW w:w="1962" w:type="dxa"/>
-            <w:vAlign w:val="center"/>
-          </w:tcPr>
-          <w:p>
-            <w:pPr>
-              <w:jc w:val="center"/>
-              <w:rPr>
-                <w:rFonts w:cs="Times New Roman"/>
-                <w:sz w:val="28"/>
-                <w:szCs w:val="28"/>
-              </w:rPr>
-            </w:pPr>
-            <w:r>
-              <w:rPr>
-                <w:rFonts w:cs="Times New Roman"/>
-                <w:sz w:val="28"/>
-                <w:szCs w:val="28"/>
-              </w:rPr>
-              <w:t>27/03/2021</w:t>
-            </w:r>
-          </w:p>
-        </w:tc>
-        <w:tc>
-          <w:tcPr>
-            <w:tcW w:w="2126" w:type="dxa"/>
-          </w:tcPr>
-          <w:p>
-            <w:pPr>
-              <w:rPr>
-                <w:rFonts w:cs="Times New Roman"/>
-                <w:sz w:val="28"/>
-                <w:szCs w:val="28"/>
-              </w:rPr>
-            </w:pPr>
-            <w:proofErr w:type="spellStart"/>
-            <w:r>
-              <w:rPr>
-                <w:rFonts w:cs="Times New Roman"/>
-                <w:szCs w:val="24"/>
-              </w:rPr>
-              <w:t>Shakime</w:t>
-            </w:r>
-            <w:proofErr w:type="spellEnd"/>
-            <w:r>
-              <w:rPr>
-                <w:rFonts w:cs="Times New Roman"/>
-                <w:szCs w:val="24"/>
-              </w:rPr>
-              <w:t xml:space="preserve"> y José</w:t>
-            </w:r>
-          </w:p>
-        </w:tc>
-        <w:tc>
-          <w:tcPr>
-            <w:tcW w:w="5103" w:type="dxa"/>
-          </w:tcPr>
-          <w:p>
-            <w:pPr>
-              <w:rPr>
-                <w:rFonts w:cs="Times New Roman"/>
-                <w:sz w:val="22"/>
-              </w:rPr>
-            </w:pPr>
-            <w:r>
-              <w:rPr>
-                <w:rFonts w:cs="Times New Roman"/>
-                <w:sz w:val="22"/>
-              </w:rPr>
-              <w:t>Implementación del análisis del input del usuario.</w:t>
-            </w:r>
-          </w:p>
-          <w:p>
-            <w:pPr>
-              <w:rPr>
-                <w:rFonts w:cs="Times New Roman"/>
-                <w:sz w:val="22"/>
-              </w:rPr>
-            </w:pPr>
-            <w:r>
-              <w:rPr>
-                <w:rFonts w:cs="Times New Roman"/>
-                <w:sz w:val="22"/>
-              </w:rPr>
-              <w:t>Actualización del BNF. Para este análisis se</w:t>
-            </w:r>
-          </w:p>
-          <w:p>
-            <w:pPr>
-              <w:rPr>
-                <w:rFonts w:cs="Times New Roman"/>
-                <w:sz w:val="22"/>
-              </w:rPr>
-            </w:pPr>
-            <w:r>
-              <w:rPr>
-                <w:rFonts w:cs="Times New Roman"/>
-                <w:sz w:val="22"/>
-              </w:rPr>
-              <w:t>necesitó investigar en la página web del punto tres</w:t>
-            </w:r>
-          </w:p>
-          <w:p>
-            <w:pPr>
-              <w:rPr>
-                <w:rFonts w:cs="Times New Roman"/>
-                <w:sz w:val="22"/>
-              </w:rPr>
-            </w:pPr>
-            <w:r>
-              <w:rPr>
-                <w:rFonts w:cs="Times New Roman"/>
-                <w:sz w:val="22"/>
-              </w:rPr>
-              <w:t>de la bibliografía.</w:t>
-            </w:r>
-          </w:p>
-        </w:tc>
-      </w:tr>
-      <w:tr>
-        <w:tc>
-          <w:tcPr>
-            <w:tcW w:w="1962" w:type="dxa"/>
-            <w:vAlign w:val="center"/>
-          </w:tcPr>
-          <w:p>
-            <w:pPr>
-              <w:jc w:val="center"/>
-              <w:rPr>
-                <w:rFonts w:cs="Times New Roman"/>
-                <w:sz w:val="28"/>
-                <w:szCs w:val="28"/>
-              </w:rPr>
-            </w:pPr>
-            <w:r>
-              <w:rPr>
-                <w:rFonts w:cs="Times New Roman"/>
-                <w:sz w:val="28"/>
-                <w:szCs w:val="28"/>
-              </w:rPr>
-              <w:t>1/04/2021</w:t>
-            </w:r>
-          </w:p>
-        </w:tc>
-        <w:tc>
-          <w:tcPr>
-            <w:tcW w:w="2126" w:type="dxa"/>
-          </w:tcPr>
-          <w:p>
-            <w:pPr>
-              <w:rPr>
-                <w:rFonts w:cs="Times New Roman"/>
-                <w:sz w:val="28"/>
-                <w:szCs w:val="28"/>
-              </w:rPr>
-            </w:pPr>
-            <w:r>
-              <w:rPr>
-                <w:rFonts w:cs="Times New Roman"/>
-                <w:sz w:val="28"/>
-                <w:szCs w:val="28"/>
-              </w:rPr>
-              <w:t>Todos</w:t>
-            </w:r>
-          </w:p>
-        </w:tc>
-        <w:tc>
-          <w:tcPr>
-            <w:tcW w:w="5103" w:type="dxa"/>
-          </w:tcPr>
-          <w:p>
-            <w:pPr>
-              <w:rPr>
-                <w:rFonts w:cs="Times New Roman"/>
-                <w:sz w:val="28"/>
-                <w:szCs w:val="28"/>
-              </w:rPr>
-            </w:pPr>
-            <w:r>
-              <w:t>Reunión de organización y actualización del trabajo realizado hasta el momento.</w:t>
-            </w:r>
-          </w:p>
-        </w:tc>
-      </w:tr>
-      <w:tr>
-        <w:tc>
-          <w:tcPr>
-            <w:tcW w:w="1962" w:type="dxa"/>
-            <w:vAlign w:val="center"/>
-          </w:tcPr>
-          <w:p>
-            <w:pPr>
-              <w:jc w:val="center"/>
-              <w:rPr>
-                <w:rFonts w:cs="Times New Roman"/>
-                <w:sz w:val="28"/>
-                <w:szCs w:val="28"/>
-              </w:rPr>
-            </w:pPr>
-            <w:r>
-              <w:rPr>
-                <w:rFonts w:cs="Times New Roman"/>
-                <w:sz w:val="28"/>
-                <w:szCs w:val="28"/>
-              </w:rPr>
-              <w:t>2/04/2021</w:t>
-            </w:r>
-          </w:p>
-        </w:tc>
-        <w:tc>
-          <w:tcPr>
-            <w:tcW w:w="2126" w:type="dxa"/>
-          </w:tcPr>
-          <w:p>
-            <w:pPr>
-              <w:rPr>
-                <w:rFonts w:cs="Times New Roman"/>
-                <w:sz w:val="28"/>
-                <w:szCs w:val="28"/>
-              </w:rPr>
-            </w:pPr>
-            <w:r>
-              <w:rPr>
-                <w:rFonts w:cs="Times New Roman"/>
-                <w:sz w:val="28"/>
-                <w:szCs w:val="28"/>
-              </w:rPr>
-              <w:t>Todos</w:t>
-            </w:r>
-          </w:p>
-        </w:tc>
-        <w:tc>
-          <w:tcPr>
-            <w:tcW w:w="5103" w:type="dxa"/>
-          </w:tcPr>
-          <w:p>
-            <w:pPr>
-              <w:rPr>
-                <w:rFonts w:cs="Times New Roman"/>
-                <w:sz w:val="28"/>
-                <w:szCs w:val="28"/>
-              </w:rPr>
-            </w:pPr>
-            <w:r>
-              <w:t>Reunión para terminar de definir la búsqueda, reglas y hechos para el comportamiento experto de la aplicación.</w:t>
-            </w:r>
-          </w:p>
-        </w:tc>
-      </w:tr>
-      <w:tr>
-        <w:tc>
-          <w:tcPr>
-            <w:tcW w:w="1962" w:type="dxa"/>
-            <w:vAlign w:val="center"/>
-          </w:tcPr>
-          <w:p>
-            <w:pPr>
-              <w:jc w:val="center"/>
-              <w:rPr>
-                <w:rFonts w:cs="Times New Roman"/>
-                <w:sz w:val="28"/>
-                <w:szCs w:val="28"/>
-              </w:rPr>
-            </w:pPr>
-            <w:r>
-              <w:rPr>
-                <w:rFonts w:cs="Times New Roman"/>
-                <w:sz w:val="28"/>
-                <w:szCs w:val="28"/>
-              </w:rPr>
-              <w:t>5/04/2021</w:t>
-            </w:r>
-          </w:p>
-        </w:tc>
-        <w:tc>
-          <w:tcPr>
-            <w:tcW w:w="2126" w:type="dxa"/>
-          </w:tcPr>
-          <w:p>
-            <w:pPr>
-              <w:rPr>
-                <w:rFonts w:cs="Times New Roman"/>
-                <w:sz w:val="28"/>
-                <w:szCs w:val="28"/>
-              </w:rPr>
-            </w:pPr>
-            <w:proofErr w:type="spellStart"/>
-            <w:r>
-              <w:rPr>
-                <w:rFonts w:cs="Times New Roman"/>
-                <w:sz w:val="28"/>
-                <w:szCs w:val="28"/>
-              </w:rPr>
-              <w:t>Shakime</w:t>
-            </w:r>
-            <w:proofErr w:type="spellEnd"/>
-            <w:r>
-              <w:rPr>
-                <w:rFonts w:cs="Times New Roman"/>
-                <w:sz w:val="28"/>
-                <w:szCs w:val="28"/>
-              </w:rPr>
-              <w:t xml:space="preserve"> y Adrián</w:t>
-            </w:r>
-          </w:p>
-        </w:tc>
-        <w:tc>
-          <w:tcPr>
-            <w:tcW w:w="5103" w:type="dxa"/>
-          </w:tcPr>
-          <w:p>
-            <w:pPr>
-              <w:rPr>
-                <w:rFonts w:cs="Times New Roman"/>
-                <w:sz w:val="28"/>
-                <w:szCs w:val="28"/>
-              </w:rPr>
-            </w:pPr>
-            <w:r>
-              <w:t xml:space="preserve">Implementación del análisis gramático y obtención de palabras claves para oraciones relacionadas con ubicaciones. </w:t>
-            </w:r>
           </w:p>
         </w:tc>
       </w:tr>

</xml_diff>

<commit_message>
Se actualiza el cliente
</commit_message>
<xml_diff>
--- a/Documentacion/Documentacion DonCEy Kong Jr.docx
+++ b/Documentacion/Documentacion DonCEy Kong Jr.docx
@@ -330,8 +330,10 @@
           <w:bCs/>
           <w:sz w:val="28"/>
           <w:szCs w:val="28"/>
-        </w:rPr>
-      </w:pPr>
+          <w:lang w:val="en-US"/>
+        </w:rPr>
+      </w:pPr>
+      <w:proofErr w:type="spellStart"/>
       <w:r>
         <w:rPr>
           <w:rFonts w:cs="Times New Roman"/>
@@ -339,126 +341,127 @@
           <w:bCs/>
           <w:sz w:val="28"/>
           <w:szCs w:val="28"/>
-        </w:rPr>
-        <w:t>Integrantes:</w:t>
-      </w:r>
-    </w:p>
-    <w:p>
-      <w:pPr>
-        <w:spacing w:line="276" w:lineRule="auto"/>
-        <w:jc w:val="center"/>
-        <w:rPr>
-          <w:rFonts w:cs="Times New Roman"/>
-          <w:szCs w:val="24"/>
-        </w:rPr>
-      </w:pPr>
-      <w:r>
-        <w:rPr>
-          <w:rFonts w:cs="Times New Roman"/>
-          <w:szCs w:val="24"/>
-        </w:rPr>
-        <w:t>Carlos Adrian Araya Ramirez</w:t>
-      </w:r>
-    </w:p>
-    <w:p>
-      <w:pPr>
-        <w:spacing w:line="276" w:lineRule="auto"/>
-        <w:jc w:val="center"/>
-        <w:rPr>
-          <w:rFonts w:cs="Times New Roman"/>
-          <w:szCs w:val="24"/>
           <w:lang w:val="en-US"/>
         </w:rPr>
-      </w:pPr>
-      <w:r>
-        <w:rPr>
-          <w:rFonts w:cs="Times New Roman"/>
-          <w:szCs w:val="24"/>
-          <w:lang w:val="en-US"/>
-        </w:rPr>
-        <w:t xml:space="preserve">Michael </w:t>
-      </w:r>
-      <w:proofErr w:type="spellStart"/>
-      <w:r>
-        <w:rPr>
-          <w:rFonts w:cs="Times New Roman"/>
-          <w:szCs w:val="24"/>
-          <w:lang w:val="en-US"/>
-        </w:rPr>
-        <w:t>Shakime</w:t>
+        <w:t>Integrantes</w:t>
       </w:r>
       <w:proofErr w:type="spellEnd"/>
       <w:r>
-        <w:rPr>
-          <w:rFonts w:cs="Times New Roman"/>
-          <w:szCs w:val="24"/>
-          <w:lang w:val="en-US"/>
-        </w:rPr>
-        <w:t xml:space="preserve"> Richards Sparks</w:t>
-      </w:r>
-    </w:p>
-    <w:p>
-      <w:pPr>
-        <w:spacing w:line="276" w:lineRule="auto"/>
-        <w:jc w:val="center"/>
-        <w:rPr>
-          <w:rFonts w:cs="Times New Roman"/>
-          <w:szCs w:val="24"/>
-          <w:lang w:val="en-US"/>
-        </w:rPr>
-      </w:pPr>
-      <w:r>
-        <w:rPr>
-          <w:rFonts w:cs="Times New Roman"/>
-          <w:szCs w:val="24"/>
-          <w:lang w:val="en-US"/>
-        </w:rPr>
-        <w:t>José Andrés Solano Mora</w:t>
-      </w:r>
-    </w:p>
-    <w:p>
-      <w:pPr>
-        <w:spacing w:line="276" w:lineRule="auto"/>
-        <w:rPr>
-          <w:rFonts w:cs="Times New Roman"/>
-          <w:szCs w:val="24"/>
-          <w:lang w:val="en-US"/>
-        </w:rPr>
-      </w:pPr>
-    </w:p>
-    <w:p>
-      <w:pPr>
-        <w:spacing w:line="276" w:lineRule="auto"/>
-        <w:rPr>
-          <w:rFonts w:cs="Times New Roman"/>
-          <w:szCs w:val="24"/>
-          <w:lang w:val="en-US"/>
-        </w:rPr>
-      </w:pPr>
-    </w:p>
-    <w:p>
-      <w:pPr>
-        <w:spacing w:line="276" w:lineRule="auto"/>
-        <w:rPr>
-          <w:rFonts w:cs="Times New Roman"/>
-          <w:szCs w:val="24"/>
-          <w:lang w:val="en-US"/>
-        </w:rPr>
-      </w:pPr>
-    </w:p>
-    <w:p>
-      <w:pPr>
-        <w:spacing w:line="276" w:lineRule="auto"/>
-        <w:jc w:val="center"/>
         <w:rPr>
           <w:rFonts w:cs="Times New Roman"/>
           <w:b/>
           <w:bCs/>
           <w:sz w:val="28"/>
           <w:szCs w:val="28"/>
-        </w:rPr>
-      </w:pPr>
-      <w:r>
+          <w:lang w:val="en-US"/>
+        </w:rPr>
+        <w:t>:</w:t>
+      </w:r>
+    </w:p>
+    <w:p>
+      <w:pPr>
+        <w:spacing w:line="276" w:lineRule="auto"/>
+        <w:jc w:val="center"/>
+        <w:rPr>
+          <w:rFonts w:cs="Times New Roman"/>
+          <w:szCs w:val="24"/>
+          <w:lang w:val="en-US"/>
+        </w:rPr>
+      </w:pPr>
+      <w:r>
+        <w:rPr>
+          <w:rFonts w:cs="Times New Roman"/>
+          <w:szCs w:val="24"/>
+          <w:lang w:val="en-US"/>
+        </w:rPr>
+        <w:t>Carlos Adrian Araya Ramirez</w:t>
+      </w:r>
+    </w:p>
+    <w:p>
+      <w:pPr>
+        <w:spacing w:line="276" w:lineRule="auto"/>
+        <w:jc w:val="center"/>
+        <w:rPr>
+          <w:rFonts w:cs="Times New Roman"/>
+          <w:szCs w:val="24"/>
+          <w:lang w:val="en-US"/>
+        </w:rPr>
+      </w:pPr>
+      <w:r>
+        <w:rPr>
+          <w:rFonts w:cs="Times New Roman"/>
+          <w:szCs w:val="24"/>
+          <w:lang w:val="en-US"/>
+        </w:rPr>
+        <w:t xml:space="preserve">Michael </w:t>
+      </w:r>
+      <w:proofErr w:type="spellStart"/>
+      <w:r>
+        <w:rPr>
+          <w:rFonts w:cs="Times New Roman"/>
+          <w:szCs w:val="24"/>
+          <w:lang w:val="en-US"/>
+        </w:rPr>
+        <w:t>Shakime</w:t>
+      </w:r>
+      <w:proofErr w:type="spellEnd"/>
+      <w:r>
+        <w:rPr>
+          <w:rFonts w:cs="Times New Roman"/>
+          <w:szCs w:val="24"/>
+          <w:lang w:val="en-US"/>
+        </w:rPr>
+        <w:t xml:space="preserve"> Richards Sparks</w:t>
+      </w:r>
+    </w:p>
+    <w:p>
+      <w:pPr>
+        <w:spacing w:line="276" w:lineRule="auto"/>
+        <w:jc w:val="center"/>
+        <w:rPr>
+          <w:rFonts w:cs="Times New Roman"/>
+          <w:szCs w:val="24"/>
+        </w:rPr>
+      </w:pPr>
+      <w:r>
+        <w:rPr>
+          <w:rFonts w:cs="Times New Roman"/>
+          <w:szCs w:val="24"/>
+        </w:rPr>
+        <w:t>José Andrés Solano Mora</w:t>
+      </w:r>
+    </w:p>
+    <w:p>
+      <w:pPr>
+        <w:spacing w:line="276" w:lineRule="auto"/>
+        <w:rPr>
+          <w:rFonts w:cs="Times New Roman"/>
+          <w:szCs w:val="24"/>
+        </w:rPr>
+      </w:pPr>
+    </w:p>
+    <w:p>
+      <w:pPr>
+        <w:spacing w:line="276" w:lineRule="auto"/>
+        <w:rPr>
+          <w:rFonts w:cs="Times New Roman"/>
+          <w:szCs w:val="24"/>
+        </w:rPr>
+      </w:pPr>
+    </w:p>
+    <w:p>
+      <w:pPr>
+        <w:spacing w:line="276" w:lineRule="auto"/>
+        <w:rPr>
+          <w:rFonts w:cs="Times New Roman"/>
+          <w:szCs w:val="24"/>
+        </w:rPr>
+      </w:pPr>
+    </w:p>
+    <w:p>
+      <w:pPr>
+        <w:spacing w:line="276" w:lineRule="auto"/>
+        <w:jc w:val="center"/>
         <w:rPr>
           <w:rFonts w:cs="Times New Roman"/>
           <w:b/>
@@ -466,8 +469,7 @@
           <w:sz w:val="28"/>
           <w:szCs w:val="28"/>
         </w:rPr>
-        <w:t>Abril</w:t>
-      </w:r>
+      </w:pPr>
       <w:r>
         <w:rPr>
           <w:rFonts w:cs="Times New Roman"/>
@@ -476,7 +478,7 @@
           <w:sz w:val="28"/>
           <w:szCs w:val="28"/>
         </w:rPr>
-        <w:t>,</w:t>
+        <w:t>Abril</w:t>
       </w:r>
       <w:r>
         <w:rPr>
@@ -486,6 +488,16 @@
           <w:sz w:val="28"/>
           <w:szCs w:val="28"/>
         </w:rPr>
+        <w:t>,</w:t>
+      </w:r>
+      <w:r>
+        <w:rPr>
+          <w:rFonts w:cs="Times New Roman"/>
+          <w:b/>
+          <w:bCs/>
+          <w:sz w:val="28"/>
+          <w:szCs w:val="28"/>
+        </w:rPr>
         <w:t xml:space="preserve"> 2021</w:t>
       </w:r>
     </w:p>
@@ -1370,21 +1382,7 @@
             <w:rStyle w:val="Hipervnculo"/>
             <w:noProof/>
           </w:rPr>
-          <w:t>Bitác</w:t>
-        </w:r>
-        <w:r>
-          <w:rPr>
-            <w:rStyle w:val="Hipervnculo"/>
-            <w:noProof/>
-          </w:rPr>
-          <w:t>o</w:t>
-        </w:r>
-        <w:r>
-          <w:rPr>
-            <w:rStyle w:val="Hipervnculo"/>
-            <w:noProof/>
-          </w:rPr>
-          <w:t>ra</w:t>
+          <w:t>Bitácora</w:t>
         </w:r>
         <w:r>
           <w:rPr>
@@ -1787,6 +1785,96 @@
     <w:p>
       <w:pPr>
         <w:pStyle w:val="Prrafodelista"/>
+        <w:ind w:left="810"/>
+      </w:pPr>
+    </w:p>
+    <w:p>
+      <w:pPr>
+        <w:pStyle w:val="Prrafodelista"/>
+        <w:ind w:left="810"/>
+      </w:pPr>
+    </w:p>
+    <w:p>
+      <w:pPr>
+        <w:pStyle w:val="Prrafodelista"/>
+        <w:ind w:left="810"/>
+      </w:pPr>
+    </w:p>
+    <w:p>
+      <w:pPr>
+        <w:pStyle w:val="Prrafodelista"/>
+        <w:ind w:left="810"/>
+      </w:pPr>
+    </w:p>
+    <w:p>
+      <w:pPr>
+        <w:pStyle w:val="Prrafodelista"/>
+        <w:ind w:left="810"/>
+      </w:pPr>
+    </w:p>
+    <w:p>
+      <w:pPr>
+        <w:pStyle w:val="Prrafodelista"/>
+        <w:ind w:left="810"/>
+      </w:pPr>
+    </w:p>
+    <w:p>
+      <w:pPr>
+        <w:pStyle w:val="Prrafodelista"/>
+        <w:ind w:left="810"/>
+      </w:pPr>
+    </w:p>
+    <w:p>
+      <w:pPr>
+        <w:pStyle w:val="Prrafodelista"/>
+        <w:ind w:left="810"/>
+      </w:pPr>
+    </w:p>
+    <w:p>
+      <w:pPr>
+        <w:pStyle w:val="Prrafodelista"/>
+        <w:ind w:left="810"/>
+      </w:pPr>
+    </w:p>
+    <w:p>
+      <w:pPr>
+        <w:pStyle w:val="Prrafodelista"/>
+        <w:ind w:left="810"/>
+      </w:pPr>
+    </w:p>
+    <w:p>
+      <w:pPr>
+        <w:pStyle w:val="Prrafodelista"/>
+        <w:ind w:left="810"/>
+      </w:pPr>
+    </w:p>
+    <w:p>
+      <w:pPr>
+        <w:pStyle w:val="Prrafodelista"/>
+        <w:ind w:left="810"/>
+      </w:pPr>
+    </w:p>
+    <w:p>
+      <w:pPr>
+        <w:pStyle w:val="Prrafodelista"/>
+        <w:ind w:left="810"/>
+      </w:pPr>
+    </w:p>
+    <w:p>
+      <w:pPr>
+        <w:pStyle w:val="Prrafodelista"/>
+        <w:ind w:left="810"/>
+      </w:pPr>
+    </w:p>
+    <w:p>
+      <w:pPr>
+        <w:pStyle w:val="Prrafodelista"/>
+        <w:ind w:left="810"/>
+      </w:pPr>
+    </w:p>
+    <w:p>
+      <w:pPr>
+        <w:pStyle w:val="Prrafodelista"/>
         <w:numPr>
           <w:ilvl w:val="0"/>
           <w:numId w:val="12"/>
@@ -1998,219 +2086,6 @@
       <w:bookmarkEnd w:id="77"/>
       <w:bookmarkEnd w:id="78"/>
     </w:p>
-    <w:tbl>
-      <w:tblPr>
-        <w:tblStyle w:val="Tablaconcuadrcula"/>
-        <w:tblW w:w="9498" w:type="dxa"/>
-        <w:tblInd w:w="-5" w:type="dxa"/>
-        <w:tblLook w:val="04A0" w:firstRow="1" w:lastRow="0" w:firstColumn="1" w:lastColumn="0" w:noHBand="0" w:noVBand="1"/>
-      </w:tblPr>
-      <w:tblGrid>
-        <w:gridCol w:w="3357"/>
-        <w:gridCol w:w="2017"/>
-        <w:gridCol w:w="1710"/>
-        <w:gridCol w:w="2414"/>
-      </w:tblGrid>
-      <w:tr>
-        <w:trPr>
-          <w:trHeight w:val="759"/>
-        </w:trPr>
-        <w:tc>
-          <w:tcPr>
-            <w:tcW w:w="3357" w:type="dxa"/>
-            <w:vAlign w:val="center"/>
-          </w:tcPr>
-          <w:p>
-            <w:pPr>
-              <w:pStyle w:val="Prrafodelista"/>
-              <w:ind w:left="0"/>
-              <w:jc w:val="center"/>
-              <w:rPr>
-                <w:rFonts w:cs="Times New Roman"/>
-                <w:b/>
-                <w:bCs/>
-                <w:sz w:val="28"/>
-                <w:szCs w:val="28"/>
-              </w:rPr>
-            </w:pPr>
-            <w:r>
-              <w:rPr>
-                <w:rFonts w:cs="Times New Roman"/>
-                <w:b/>
-                <w:bCs/>
-                <w:sz w:val="28"/>
-                <w:szCs w:val="28"/>
-              </w:rPr>
-              <w:t>Tarea</w:t>
-            </w:r>
-          </w:p>
-        </w:tc>
-        <w:tc>
-          <w:tcPr>
-            <w:tcW w:w="2017" w:type="dxa"/>
-            <w:vAlign w:val="center"/>
-          </w:tcPr>
-          <w:p>
-            <w:pPr>
-              <w:pStyle w:val="Prrafodelista"/>
-              <w:ind w:left="0"/>
-              <w:jc w:val="center"/>
-              <w:rPr>
-                <w:rFonts w:cs="Times New Roman"/>
-                <w:b/>
-                <w:bCs/>
-                <w:sz w:val="28"/>
-                <w:szCs w:val="28"/>
-              </w:rPr>
-            </w:pPr>
-            <w:r>
-              <w:rPr>
-                <w:rFonts w:cs="Times New Roman"/>
-                <w:b/>
-                <w:bCs/>
-                <w:sz w:val="28"/>
-                <w:szCs w:val="28"/>
-              </w:rPr>
-              <w:t>Tiempo estimado</w:t>
-            </w:r>
-          </w:p>
-        </w:tc>
-        <w:tc>
-          <w:tcPr>
-            <w:tcW w:w="1710" w:type="dxa"/>
-            <w:vAlign w:val="center"/>
-          </w:tcPr>
-          <w:p>
-            <w:pPr>
-              <w:pStyle w:val="Prrafodelista"/>
-              <w:ind w:left="0"/>
-              <w:jc w:val="center"/>
-              <w:rPr>
-                <w:rFonts w:cs="Times New Roman"/>
-                <w:b/>
-                <w:bCs/>
-                <w:sz w:val="28"/>
-                <w:szCs w:val="28"/>
-              </w:rPr>
-            </w:pPr>
-            <w:r>
-              <w:rPr>
-                <w:rFonts w:cs="Times New Roman"/>
-                <w:b/>
-                <w:bCs/>
-                <w:sz w:val="28"/>
-                <w:szCs w:val="28"/>
-              </w:rPr>
-              <w:t>Responsable</w:t>
-            </w:r>
-          </w:p>
-        </w:tc>
-        <w:tc>
-          <w:tcPr>
-            <w:tcW w:w="2414" w:type="dxa"/>
-            <w:vAlign w:val="center"/>
-          </w:tcPr>
-          <w:p>
-            <w:pPr>
-              <w:pStyle w:val="Prrafodelista"/>
-              <w:ind w:left="0"/>
-              <w:jc w:val="center"/>
-              <w:rPr>
-                <w:rFonts w:cs="Times New Roman"/>
-                <w:b/>
-                <w:bCs/>
-                <w:sz w:val="28"/>
-                <w:szCs w:val="28"/>
-              </w:rPr>
-            </w:pPr>
-            <w:r>
-              <w:rPr>
-                <w:rFonts w:cs="Times New Roman"/>
-                <w:b/>
-                <w:bCs/>
-                <w:sz w:val="28"/>
-                <w:szCs w:val="28"/>
-              </w:rPr>
-              <w:t>Fecha de entrega</w:t>
-            </w:r>
-          </w:p>
-        </w:tc>
-      </w:tr>
-      <w:tr>
-        <w:tc>
-          <w:tcPr>
-            <w:tcW w:w="3357" w:type="dxa"/>
-            <w:vAlign w:val="center"/>
-          </w:tcPr>
-          <w:p>
-            <w:pPr>
-              <w:pStyle w:val="Prrafodelista"/>
-              <w:spacing w:before="240" w:line="480" w:lineRule="auto"/>
-              <w:ind w:left="0"/>
-              <w:jc w:val="left"/>
-              <w:rPr>
-                <w:rFonts w:ascii="12" w:hAnsi="12" w:cs="Times New Roman"/>
-                <w:szCs w:val="24"/>
-              </w:rPr>
-            </w:pPr>
-          </w:p>
-        </w:tc>
-        <w:tc>
-          <w:tcPr>
-            <w:tcW w:w="2017" w:type="dxa"/>
-            <w:vAlign w:val="center"/>
-          </w:tcPr>
-          <w:p>
-            <w:pPr>
-              <w:pStyle w:val="Prrafodelista"/>
-              <w:spacing w:before="240" w:line="480" w:lineRule="auto"/>
-              <w:ind w:left="0"/>
-              <w:jc w:val="center"/>
-              <w:rPr>
-                <w:rFonts w:ascii="12" w:hAnsi="12" w:cs="Times New Roman"/>
-                <w:szCs w:val="24"/>
-              </w:rPr>
-            </w:pPr>
-          </w:p>
-        </w:tc>
-        <w:tc>
-          <w:tcPr>
-            <w:tcW w:w="1710" w:type="dxa"/>
-            <w:vAlign w:val="center"/>
-          </w:tcPr>
-          <w:p>
-            <w:pPr>
-              <w:pStyle w:val="Prrafodelista"/>
-              <w:spacing w:before="240" w:line="480" w:lineRule="auto"/>
-              <w:ind w:left="0"/>
-              <w:jc w:val="center"/>
-              <w:rPr>
-                <w:rFonts w:ascii="12" w:hAnsi="12" w:cs="Times New Roman"/>
-                <w:szCs w:val="24"/>
-              </w:rPr>
-            </w:pPr>
-          </w:p>
-        </w:tc>
-        <w:tc>
-          <w:tcPr>
-            <w:tcW w:w="2414" w:type="dxa"/>
-            <w:vAlign w:val="center"/>
-          </w:tcPr>
-          <w:p>
-            <w:pPr>
-              <w:pStyle w:val="Prrafodelista"/>
-              <w:spacing w:before="240" w:line="480" w:lineRule="auto"/>
-              <w:ind w:left="0"/>
-              <w:jc w:val="center"/>
-              <w:rPr>
-                <w:rFonts w:ascii="12" w:hAnsi="12" w:cs="Times New Roman"/>
-                <w:szCs w:val="24"/>
-              </w:rPr>
-            </w:pPr>
-          </w:p>
-        </w:tc>
-      </w:tr>
-    </w:tbl>
     <w:p>
       <w:pPr>
         <w:rPr>
@@ -2221,12 +2096,85 @@
           <w:szCs w:val="28"/>
         </w:rPr>
       </w:pPr>
+      <w:r>
+        <w:drawing>
+          <wp:inline distT="0" distB="0" distL="0" distR="0" wp14:anchorId="735DACEF" wp14:editId="305E5936">
+            <wp:extent cx="5935980" cy="6839340"/>
+            <wp:effectExtent l="0" t="0" r="7620" b="0"/>
+            <wp:docPr id="1" name="Imagen 1"/>
+            <wp:cNvGraphicFramePr>
+              <a:graphicFrameLocks xmlns:a="http://schemas.openxmlformats.org/drawingml/2006/main" noChangeAspect="1"/>
+            </wp:cNvGraphicFramePr>
+            <a:graphic xmlns:a="http://schemas.openxmlformats.org/drawingml/2006/main">
+              <a:graphicData uri="http://schemas.openxmlformats.org/drawingml/2006/picture">
+                <pic:pic xmlns:pic="http://schemas.openxmlformats.org/drawingml/2006/picture">
+                  <pic:nvPicPr>
+                    <pic:cNvPr id="0" name="Picture 1"/>
+                    <pic:cNvPicPr>
+                      <a:picLocks noChangeAspect="1" noChangeArrowheads="1"/>
+                    </pic:cNvPicPr>
+                  </pic:nvPicPr>
+                  <pic:blipFill>
+                    <a:blip r:embed="rId8">
+                      <a:extLst>
+                        <a:ext uri="{28A0092B-C50C-407E-A947-70E740481C1C}">
+                          <a14:useLocalDpi xmlns:a14="http://schemas.microsoft.com/office/drawing/2010/main" val="0"/>
+                        </a:ext>
+                      </a:extLst>
+                    </a:blip>
+                    <a:srcRect/>
+                    <a:stretch>
+                      <a:fillRect/>
+                    </a:stretch>
+                  </pic:blipFill>
+                  <pic:spPr bwMode="auto">
+                    <a:xfrm>
+                      <a:off x="0" y="0"/>
+                      <a:ext cx="5937863" cy="6841510"/>
+                    </a:xfrm>
+                    <a:prstGeom prst="rect">
+                      <a:avLst/>
+                    </a:prstGeom>
+                    <a:noFill/>
+                    <a:ln>
+                      <a:noFill/>
+                    </a:ln>
+                  </pic:spPr>
+                </pic:pic>
+              </a:graphicData>
+            </a:graphic>
+          </wp:inline>
+        </w:drawing>
+      </w:r>
+    </w:p>
+    <w:p>
+      <w:pPr>
+        <w:rPr>
+          <w:rFonts w:cs="Times New Roman"/>
+          <w:b/>
+          <w:bCs/>
+          <w:sz w:val="28"/>
+          <w:szCs w:val="28"/>
+        </w:rPr>
+      </w:pPr>
+    </w:p>
+    <w:p>
+      <w:pPr>
+        <w:rPr>
+          <w:rFonts w:cs="Times New Roman"/>
+          <w:b/>
+          <w:bCs/>
+          <w:sz w:val="28"/>
+          <w:szCs w:val="28"/>
+        </w:rPr>
+      </w:pPr>
     </w:p>
     <w:p>
       <w:pPr>
         <w:pStyle w:val="Ttulo2"/>
       </w:pPr>
       <w:r>
+        <w:lastRenderedPageBreak/>
         <w:t xml:space="preserve">Problemas </w:t>
       </w:r>
       <w:r>
@@ -2288,11 +2236,7 @@
       </w:r>
       <w:proofErr w:type="spellEnd"/>
       <w:r>
-        <w:t xml:space="preserve"> y también se utilizaron </w:t>
-      </w:r>
-      <w:r>
-        <w:lastRenderedPageBreak/>
-        <w:t>excepciones para tratar los casos inevitables en los que se intentaba acceder a un campo nulo.</w:t>
+        <w:t xml:space="preserve"> y también se utilizaron excepciones para tratar los casos inevitables en los que se intentaba acceder a un campo nulo.</w:t>
       </w:r>
     </w:p>
     <w:p>
@@ -2393,12 +2337,23 @@
     </w:p>
     <w:p>
       <w:pPr>
+        <w:pStyle w:val="Prrafodelista"/>
+      </w:pPr>
+    </w:p>
+    <w:p>
+      <w:pPr>
+        <w:pStyle w:val="Prrafodelista"/>
+      </w:pPr>
+    </w:p>
+    <w:p>
+      <w:pPr>
         <w:pStyle w:val="Ttulo2"/>
         <w:spacing w:line="600" w:lineRule="auto"/>
       </w:pPr>
       <w:bookmarkStart w:id="83" w:name="_Toc67016490"/>
       <w:bookmarkStart w:id="84" w:name="_Toc67018149"/>
       <w:r>
+        <w:lastRenderedPageBreak/>
         <w:t>Bibliografía consultada en todo el proyecto</w:t>
       </w:r>
       <w:bookmarkEnd w:id="83"/>
@@ -2408,6 +2363,7 @@
       <w:pPr>
         <w:jc w:val="center"/>
         <w:rPr>
+          <w:rStyle w:val="selectable"/>
           <w:lang w:val="en-US"/>
         </w:rPr>
       </w:pPr>
@@ -2420,7 +2376,7 @@
         </w:rPr>
         <w:t xml:space="preserve">Retrieved from Socket entre C y java: </w:t>
       </w:r>
-      <w:hyperlink r:id="rId8" w:history="1">
+      <w:hyperlink r:id="rId9" w:history="1">
         <w:r>
           <w:rPr>
             <w:rStyle w:val="Hipervnculo"/>
@@ -2432,36 +2388,10 @@
     </w:p>
     <w:p>
       <w:pPr>
-        <w:jc w:val="center"/>
-        <w:rPr>
-          <w:lang w:val="en-US"/>
-        </w:rPr>
-      </w:pPr>
-    </w:p>
-    <w:p>
-      <w:pPr>
-        <w:jc w:val="center"/>
-        <w:rPr>
-          <w:lang w:val="en-US"/>
-        </w:rPr>
-      </w:pPr>
-    </w:p>
-    <w:p>
-      <w:pPr>
-        <w:jc w:val="center"/>
-        <w:rPr>
-          <w:rStyle w:val="selectable"/>
-          <w:lang w:val="en-US"/>
-        </w:rPr>
-      </w:pPr>
-    </w:p>
-    <w:p>
-      <w:pPr>
         <w:pStyle w:val="Ttulo1"/>
       </w:pPr>
       <w:bookmarkStart w:id="85" w:name="_Toc67018150"/>
       <w:r>
-        <w:lastRenderedPageBreak/>
         <w:t>Bitácora</w:t>
       </w:r>
       <w:bookmarkEnd w:id="85"/>
@@ -2934,15 +2864,7 @@
                 <w:sz w:val="28"/>
                 <w:szCs w:val="28"/>
               </w:rPr>
-              <w:t xml:space="preserve">Desarrollo de la lógica del juego sesión </w:t>
-            </w:r>
-            <w:r>
-              <w:rPr>
-                <w:rFonts w:cs="Times New Roman"/>
-                <w:sz w:val="28"/>
-                <w:szCs w:val="28"/>
-              </w:rPr>
-              <w:t>2</w:t>
+              <w:t>Desarrollo de la lógica del juego sesión 2</w:t>
             </w:r>
           </w:p>
         </w:tc>
@@ -3015,15 +2937,7 @@
                 <w:sz w:val="28"/>
                 <w:szCs w:val="28"/>
               </w:rPr>
-              <w:t xml:space="preserve">Desarrollo de la lógica del juego sesión </w:t>
-            </w:r>
-            <w:r>
-              <w:rPr>
-                <w:rFonts w:cs="Times New Roman"/>
-                <w:sz w:val="28"/>
-                <w:szCs w:val="28"/>
-              </w:rPr>
-              <w:t>3</w:t>
+              <w:t>Desarrollo de la lógica del juego sesión 3</w:t>
             </w:r>
           </w:p>
         </w:tc>

</xml_diff>

<commit_message>
[Added] Documentacion sobre el server. Project "Client" eliminado.
</commit_message>
<xml_diff>
--- a/Documentacion/Documentacion DonCEy Kong Jr.docx
+++ b/Documentacion/Documentacion DonCEy Kong Jr.docx
@@ -333,7 +333,6 @@
           <w:lang w:val="en-US"/>
         </w:rPr>
       </w:pPr>
-      <w:proofErr w:type="spellStart"/>
       <w:r>
         <w:rPr>
           <w:rFonts w:cs="Times New Roman"/>
@@ -343,125 +342,104 @@
           <w:szCs w:val="28"/>
           <w:lang w:val="en-US"/>
         </w:rPr>
-        <w:t>Integrantes</w:t>
-      </w:r>
-      <w:proofErr w:type="spellEnd"/>
-      <w:r>
+        <w:t>Integrantes:</w:t>
+      </w:r>
+    </w:p>
+    <w:p>
+      <w:pPr>
+        <w:spacing w:line="276" w:lineRule="auto"/>
+        <w:jc w:val="center"/>
+        <w:rPr>
+          <w:rFonts w:cs="Times New Roman"/>
+          <w:szCs w:val="24"/>
+          <w:lang w:val="en-US"/>
+        </w:rPr>
+      </w:pPr>
+      <w:r>
+        <w:rPr>
+          <w:rFonts w:cs="Times New Roman"/>
+          <w:szCs w:val="24"/>
+          <w:lang w:val="en-US"/>
+        </w:rPr>
+        <w:t>Carlos Adrian Araya Ramirez</w:t>
+      </w:r>
+    </w:p>
+    <w:p>
+      <w:pPr>
+        <w:spacing w:line="276" w:lineRule="auto"/>
+        <w:jc w:val="center"/>
+        <w:rPr>
+          <w:rFonts w:cs="Times New Roman"/>
+          <w:szCs w:val="24"/>
+          <w:lang w:val="en-US"/>
+        </w:rPr>
+      </w:pPr>
+      <w:r>
+        <w:rPr>
+          <w:rFonts w:cs="Times New Roman"/>
+          <w:szCs w:val="24"/>
+          <w:lang w:val="en-US"/>
+        </w:rPr>
+        <w:t>Michael Shakime Richards Sparks</w:t>
+      </w:r>
+    </w:p>
+    <w:p>
+      <w:pPr>
+        <w:spacing w:line="276" w:lineRule="auto"/>
+        <w:jc w:val="center"/>
+        <w:rPr>
+          <w:rFonts w:cs="Times New Roman"/>
+          <w:szCs w:val="24"/>
+        </w:rPr>
+      </w:pPr>
+      <w:r>
+        <w:rPr>
+          <w:rFonts w:cs="Times New Roman"/>
+          <w:szCs w:val="24"/>
+        </w:rPr>
+        <w:t>José Andrés Solano Mora</w:t>
+      </w:r>
+    </w:p>
+    <w:p>
+      <w:pPr>
+        <w:spacing w:line="276" w:lineRule="auto"/>
+        <w:rPr>
+          <w:rFonts w:cs="Times New Roman"/>
+          <w:szCs w:val="24"/>
+        </w:rPr>
+      </w:pPr>
+    </w:p>
+    <w:p>
+      <w:pPr>
+        <w:spacing w:line="276" w:lineRule="auto"/>
+        <w:rPr>
+          <w:rFonts w:cs="Times New Roman"/>
+          <w:szCs w:val="24"/>
+        </w:rPr>
+      </w:pPr>
+    </w:p>
+    <w:p>
+      <w:pPr>
+        <w:spacing w:line="276" w:lineRule="auto"/>
+        <w:rPr>
+          <w:rFonts w:cs="Times New Roman"/>
+          <w:szCs w:val="24"/>
+        </w:rPr>
+      </w:pPr>
+    </w:p>
+    <w:p>
+      <w:pPr>
+        <w:spacing w:line="276" w:lineRule="auto"/>
+        <w:jc w:val="center"/>
         <w:rPr>
           <w:rFonts w:cs="Times New Roman"/>
           <w:b/>
           <w:bCs/>
           <w:sz w:val="28"/>
           <w:szCs w:val="28"/>
-          <w:lang w:val="en-US"/>
-        </w:rPr>
-        <w:t>:</w:t>
-      </w:r>
-    </w:p>
-    <w:p>
-      <w:pPr>
-        <w:spacing w:line="276" w:lineRule="auto"/>
-        <w:jc w:val="center"/>
-        <w:rPr>
-          <w:rFonts w:cs="Times New Roman"/>
-          <w:szCs w:val="24"/>
-          <w:lang w:val="en-US"/>
-        </w:rPr>
-      </w:pPr>
-      <w:r>
-        <w:rPr>
-          <w:rFonts w:cs="Times New Roman"/>
-          <w:szCs w:val="24"/>
-          <w:lang w:val="en-US"/>
-        </w:rPr>
-        <w:t>Carlos Adrian Araya Ramirez</w:t>
-      </w:r>
-    </w:p>
-    <w:p>
-      <w:pPr>
-        <w:spacing w:line="276" w:lineRule="auto"/>
-        <w:jc w:val="center"/>
-        <w:rPr>
-          <w:rFonts w:cs="Times New Roman"/>
-          <w:szCs w:val="24"/>
-          <w:lang w:val="en-US"/>
-        </w:rPr>
-      </w:pPr>
-      <w:r>
-        <w:rPr>
-          <w:rFonts w:cs="Times New Roman"/>
-          <w:szCs w:val="24"/>
-          <w:lang w:val="en-US"/>
-        </w:rPr>
-        <w:t xml:space="preserve">Michael </w:t>
-      </w:r>
-      <w:proofErr w:type="spellStart"/>
-      <w:r>
-        <w:rPr>
-          <w:rFonts w:cs="Times New Roman"/>
-          <w:szCs w:val="24"/>
-          <w:lang w:val="en-US"/>
-        </w:rPr>
-        <w:t>Shakime</w:t>
-      </w:r>
-      <w:proofErr w:type="spellEnd"/>
-      <w:r>
-        <w:rPr>
-          <w:rFonts w:cs="Times New Roman"/>
-          <w:szCs w:val="24"/>
-          <w:lang w:val="en-US"/>
-        </w:rPr>
-        <w:t xml:space="preserve"> Richards Sparks</w:t>
-      </w:r>
-    </w:p>
-    <w:p>
-      <w:pPr>
-        <w:spacing w:line="276" w:lineRule="auto"/>
-        <w:jc w:val="center"/>
-        <w:rPr>
-          <w:rFonts w:cs="Times New Roman"/>
-          <w:szCs w:val="24"/>
-        </w:rPr>
-      </w:pPr>
-      <w:r>
-        <w:rPr>
-          <w:rFonts w:cs="Times New Roman"/>
-          <w:szCs w:val="24"/>
-        </w:rPr>
-        <w:t>José Andrés Solano Mora</w:t>
-      </w:r>
-    </w:p>
-    <w:p>
-      <w:pPr>
-        <w:spacing w:line="276" w:lineRule="auto"/>
-        <w:rPr>
-          <w:rFonts w:cs="Times New Roman"/>
-          <w:szCs w:val="24"/>
-        </w:rPr>
-      </w:pPr>
-    </w:p>
-    <w:p>
-      <w:pPr>
-        <w:spacing w:line="276" w:lineRule="auto"/>
-        <w:rPr>
-          <w:rFonts w:cs="Times New Roman"/>
-          <w:szCs w:val="24"/>
-        </w:rPr>
-      </w:pPr>
-    </w:p>
-    <w:p>
-      <w:pPr>
-        <w:spacing w:line="276" w:lineRule="auto"/>
-        <w:rPr>
-          <w:rFonts w:cs="Times New Roman"/>
-          <w:szCs w:val="24"/>
-        </w:rPr>
-      </w:pPr>
-    </w:p>
-    <w:p>
-      <w:pPr>
-        <w:spacing w:line="276" w:lineRule="auto"/>
-        <w:jc w:val="center"/>
+        </w:rPr>
+      </w:pPr>
+      <w:r>
         <w:rPr>
           <w:rFonts w:cs="Times New Roman"/>
           <w:b/>
@@ -469,7 +447,8 @@
           <w:sz w:val="28"/>
           <w:szCs w:val="28"/>
         </w:rPr>
-      </w:pPr>
+        <w:t>Abril</w:t>
+      </w:r>
       <w:r>
         <w:rPr>
           <w:rFonts w:cs="Times New Roman"/>
@@ -478,7 +457,7 @@
           <w:sz w:val="28"/>
           <w:szCs w:val="28"/>
         </w:rPr>
-        <w:t>Abril</w:t>
+        <w:t>,</w:t>
       </w:r>
       <w:r>
         <w:rPr>
@@ -488,8 +467,46 @@
           <w:sz w:val="28"/>
           <w:szCs w:val="28"/>
         </w:rPr>
-        <w:t>,</w:t>
-      </w:r>
+        <w:t xml:space="preserve"> 2021</w:t>
+      </w:r>
+    </w:p>
+    <w:p>
+      <w:pPr>
+        <w:spacing w:line="480" w:lineRule="auto"/>
+        <w:jc w:val="center"/>
+        <w:rPr>
+          <w:rFonts w:cstheme="majorBidi"/>
+          <w:b/>
+          <w:bCs/>
+          <w:sz w:val="36"/>
+          <w:szCs w:val="36"/>
+        </w:rPr>
+      </w:pPr>
+      <w:r>
+        <w:rPr>
+          <w:b/>
+          <w:bCs/>
+          <w:sz w:val="28"/>
+          <w:szCs w:val="24"/>
+        </w:rPr>
+        <w:lastRenderedPageBreak/>
+        <w:t>Tabla de Contenidos</w:t>
+      </w:r>
+    </w:p>
+    <w:p>
+      <w:pPr>
+        <w:pStyle w:val="TOC1"/>
+        <w:tabs>
+          <w:tab w:val="left" w:pos="480"/>
+          <w:tab w:val="right" w:pos="8828"/>
+        </w:tabs>
+        <w:rPr>
+          <w:rFonts w:asciiTheme="minorHAnsi" w:eastAsiaTheme="minorEastAsia" w:hAnsiTheme="minorHAnsi"/>
+          <w:noProof/>
+          <w:sz w:val="22"/>
+          <w:lang w:val="en-US"/>
+        </w:rPr>
+      </w:pPr>
       <w:r>
         <w:rPr>
           <w:rFonts w:cs="Times New Roman"/>
@@ -498,46 +515,8 @@
           <w:sz w:val="28"/>
           <w:szCs w:val="28"/>
         </w:rPr>
-        <w:t xml:space="preserve"> 2021</w:t>
-      </w:r>
-    </w:p>
-    <w:p>
-      <w:pPr>
-        <w:spacing w:line="480" w:lineRule="auto"/>
-        <w:jc w:val="center"/>
-        <w:rPr>
-          <w:rFonts w:cstheme="majorBidi"/>
-          <w:b/>
-          <w:bCs/>
-          <w:sz w:val="36"/>
-          <w:szCs w:val="36"/>
-        </w:rPr>
-      </w:pPr>
-      <w:r>
-        <w:rPr>
-          <w:b/>
-          <w:bCs/>
-          <w:sz w:val="28"/>
-          <w:szCs w:val="24"/>
-        </w:rPr>
-        <w:lastRenderedPageBreak/>
-        <w:t>Tabla de Contenidos</w:t>
-      </w:r>
-    </w:p>
-    <w:p>
-      <w:pPr>
-        <w:pStyle w:val="TDC1"/>
-        <w:tabs>
-          <w:tab w:val="left" w:pos="480"/>
-          <w:tab w:val="right" w:pos="8828"/>
-        </w:tabs>
-        <w:rPr>
-          <w:rFonts w:asciiTheme="minorHAnsi" w:eastAsiaTheme="minorEastAsia" w:hAnsiTheme="minorHAnsi"/>
-          <w:noProof/>
-          <w:sz w:val="22"/>
-          <w:lang w:val="en-US"/>
-        </w:rPr>
-      </w:pPr>
+        <w:fldChar w:fldCharType="begin"/>
+      </w:r>
       <w:r>
         <w:rPr>
           <w:rFonts w:cs="Times New Roman"/>
@@ -546,7 +525,7 @@
           <w:sz w:val="28"/>
           <w:szCs w:val="28"/>
         </w:rPr>
-        <w:fldChar w:fldCharType="begin"/>
+        <w:instrText xml:space="preserve"> TOC \o "1-3" \h \z \u </w:instrText>
       </w:r>
       <w:r>
         <w:rPr>
@@ -556,9 +535,878 @@
           <w:sz w:val="28"/>
           <w:szCs w:val="28"/>
         </w:rPr>
-        <w:instrText xml:space="preserve"> TOC \o "1-3" \h \z \u </w:instrText>
-      </w:r>
-      <w:r>
+        <w:fldChar w:fldCharType="separate"/>
+      </w:r>
+      <w:hyperlink w:anchor="_Toc67018133" w:history="1">
+        <w:r>
+          <w:rPr>
+            <w:rStyle w:val="Hyperlink"/>
+            <w:noProof/>
+          </w:rPr>
+          <w:t>1.</w:t>
+        </w:r>
+        <w:r>
+          <w:rPr>
+            <w:rFonts w:asciiTheme="minorHAnsi" w:eastAsiaTheme="minorEastAsia" w:hAnsiTheme="minorHAnsi"/>
+            <w:noProof/>
+            <w:sz w:val="22"/>
+            <w:lang w:val="en-US"/>
+          </w:rPr>
+          <w:tab/>
+        </w:r>
+        <w:r>
+          <w:rPr>
+            <w:rStyle w:val="Hyperlink"/>
+            <w:noProof/>
+          </w:rPr>
+          <w:t>Breve descripción del proyecto</w:t>
+        </w:r>
+        <w:r>
+          <w:rPr>
+            <w:noProof/>
+            <w:webHidden/>
+          </w:rPr>
+          <w:tab/>
+        </w:r>
+        <w:r>
+          <w:rPr>
+            <w:noProof/>
+            <w:webHidden/>
+          </w:rPr>
+          <w:fldChar w:fldCharType="begin"/>
+        </w:r>
+        <w:r>
+          <w:rPr>
+            <w:noProof/>
+            <w:webHidden/>
+          </w:rPr>
+          <w:instrText xml:space="preserve"> PAGEREF _Toc67018133 \h </w:instrText>
+        </w:r>
+        <w:r>
+          <w:rPr>
+            <w:noProof/>
+            <w:webHidden/>
+          </w:rPr>
+        </w:r>
+        <w:r>
+          <w:rPr>
+            <w:noProof/>
+            <w:webHidden/>
+          </w:rPr>
+          <w:fldChar w:fldCharType="separate"/>
+        </w:r>
+        <w:r>
+          <w:rPr>
+            <w:noProof/>
+            <w:webHidden/>
+          </w:rPr>
+          <w:t>3</w:t>
+        </w:r>
+        <w:r>
+          <w:rPr>
+            <w:noProof/>
+            <w:webHidden/>
+          </w:rPr>
+          <w:fldChar w:fldCharType="end"/>
+        </w:r>
+      </w:hyperlink>
+    </w:p>
+    <w:p>
+      <w:pPr>
+        <w:pStyle w:val="TOC2"/>
+        <w:tabs>
+          <w:tab w:val="left" w:pos="880"/>
+          <w:tab w:val="right" w:pos="8828"/>
+        </w:tabs>
+        <w:rPr>
+          <w:rFonts w:asciiTheme="minorHAnsi" w:eastAsiaTheme="minorEastAsia" w:hAnsiTheme="minorHAnsi"/>
+          <w:noProof/>
+          <w:sz w:val="22"/>
+          <w:lang w:val="en-US"/>
+        </w:rPr>
+      </w:pPr>
+      <w:hyperlink w:anchor="_Toc67018134" w:history="1">
+        <w:r>
+          <w:rPr>
+            <w:rStyle w:val="Hyperlink"/>
+            <w:noProof/>
+          </w:rPr>
+          <w:t>1.1.</w:t>
+        </w:r>
+        <w:r>
+          <w:rPr>
+            <w:rFonts w:asciiTheme="minorHAnsi" w:eastAsiaTheme="minorEastAsia" w:hAnsiTheme="minorHAnsi"/>
+            <w:noProof/>
+            <w:sz w:val="22"/>
+            <w:lang w:val="en-US"/>
+          </w:rPr>
+          <w:tab/>
+        </w:r>
+        <w:r>
+          <w:rPr>
+            <w:rStyle w:val="Hyperlink"/>
+            <w:noProof/>
+          </w:rPr>
+          <w:t>Descripción detallada de los algoritmos de solución desarrollados</w:t>
+        </w:r>
+        <w:r>
+          <w:rPr>
+            <w:noProof/>
+            <w:webHidden/>
+          </w:rPr>
+          <w:tab/>
+        </w:r>
+        <w:r>
+          <w:rPr>
+            <w:noProof/>
+            <w:webHidden/>
+          </w:rPr>
+          <w:fldChar w:fldCharType="begin"/>
+        </w:r>
+        <w:r>
+          <w:rPr>
+            <w:noProof/>
+            <w:webHidden/>
+          </w:rPr>
+          <w:instrText xml:space="preserve"> PAGEREF _Toc67018134 \h </w:instrText>
+        </w:r>
+        <w:r>
+          <w:rPr>
+            <w:noProof/>
+            <w:webHidden/>
+          </w:rPr>
+        </w:r>
+        <w:r>
+          <w:rPr>
+            <w:noProof/>
+            <w:webHidden/>
+          </w:rPr>
+          <w:fldChar w:fldCharType="separate"/>
+        </w:r>
+        <w:r>
+          <w:rPr>
+            <w:noProof/>
+            <w:webHidden/>
+          </w:rPr>
+          <w:t>3</w:t>
+        </w:r>
+        <w:r>
+          <w:rPr>
+            <w:noProof/>
+            <w:webHidden/>
+          </w:rPr>
+          <w:fldChar w:fldCharType="end"/>
+        </w:r>
+      </w:hyperlink>
+    </w:p>
+    <w:p>
+      <w:pPr>
+        <w:pStyle w:val="TOC2"/>
+        <w:tabs>
+          <w:tab w:val="left" w:pos="880"/>
+          <w:tab w:val="right" w:pos="8828"/>
+        </w:tabs>
+        <w:rPr>
+          <w:rFonts w:asciiTheme="minorHAnsi" w:eastAsiaTheme="minorEastAsia" w:hAnsiTheme="minorHAnsi"/>
+          <w:noProof/>
+          <w:sz w:val="22"/>
+          <w:lang w:val="en-US"/>
+        </w:rPr>
+      </w:pPr>
+      <w:hyperlink w:anchor="_Toc67018135" w:history="1">
+        <w:r>
+          <w:rPr>
+            <w:rStyle w:val="Hyperlink"/>
+            <w:noProof/>
+          </w:rPr>
+          <w:t>1.2.</w:t>
+        </w:r>
+        <w:r>
+          <w:rPr>
+            <w:rFonts w:asciiTheme="minorHAnsi" w:eastAsiaTheme="minorEastAsia" w:hAnsiTheme="minorHAnsi"/>
+            <w:noProof/>
+            <w:sz w:val="22"/>
+            <w:lang w:val="en-US"/>
+          </w:rPr>
+          <w:tab/>
+        </w:r>
+        <w:r>
+          <w:rPr>
+            <w:rStyle w:val="Hyperlink"/>
+            <w:noProof/>
+          </w:rPr>
+          <w:t>Descripción de las funciones implementadas</w:t>
+        </w:r>
+        <w:r>
+          <w:rPr>
+            <w:noProof/>
+            <w:webHidden/>
+          </w:rPr>
+          <w:tab/>
+        </w:r>
+        <w:r>
+          <w:rPr>
+            <w:noProof/>
+            <w:webHidden/>
+          </w:rPr>
+          <w:fldChar w:fldCharType="begin"/>
+        </w:r>
+        <w:r>
+          <w:rPr>
+            <w:noProof/>
+            <w:webHidden/>
+          </w:rPr>
+          <w:instrText xml:space="preserve"> PAGEREF _Toc67018135 \h </w:instrText>
+        </w:r>
+        <w:r>
+          <w:rPr>
+            <w:noProof/>
+            <w:webHidden/>
+          </w:rPr>
+        </w:r>
+        <w:r>
+          <w:rPr>
+            <w:noProof/>
+            <w:webHidden/>
+          </w:rPr>
+          <w:fldChar w:fldCharType="separate"/>
+        </w:r>
+        <w:r>
+          <w:rPr>
+            <w:noProof/>
+            <w:webHidden/>
+          </w:rPr>
+          <w:t>3</w:t>
+        </w:r>
+        <w:r>
+          <w:rPr>
+            <w:noProof/>
+            <w:webHidden/>
+          </w:rPr>
+          <w:fldChar w:fldCharType="end"/>
+        </w:r>
+      </w:hyperlink>
+    </w:p>
+    <w:p>
+      <w:pPr>
+        <w:pStyle w:val="TOC2"/>
+        <w:tabs>
+          <w:tab w:val="left" w:pos="880"/>
+          <w:tab w:val="right" w:pos="8828"/>
+        </w:tabs>
+        <w:rPr>
+          <w:rFonts w:asciiTheme="minorHAnsi" w:eastAsiaTheme="minorEastAsia" w:hAnsiTheme="minorHAnsi"/>
+          <w:noProof/>
+          <w:sz w:val="22"/>
+          <w:lang w:val="en-US"/>
+        </w:rPr>
+      </w:pPr>
+      <w:hyperlink w:anchor="_Toc67018136" w:history="1">
+        <w:r>
+          <w:rPr>
+            <w:rStyle w:val="Hyperlink"/>
+            <w:noProof/>
+          </w:rPr>
+          <w:t>1.3.</w:t>
+        </w:r>
+        <w:r>
+          <w:rPr>
+            <w:rFonts w:asciiTheme="minorHAnsi" w:eastAsiaTheme="minorEastAsia" w:hAnsiTheme="minorHAnsi"/>
+            <w:noProof/>
+            <w:sz w:val="22"/>
+            <w:lang w:val="en-US"/>
+          </w:rPr>
+          <w:tab/>
+        </w:r>
+        <w:r>
+          <w:rPr>
+            <w:rStyle w:val="Hyperlink"/>
+            <w:noProof/>
+          </w:rPr>
+          <w:t>Descripción de la ejemplificación de las estructuras de datos desarrolladas</w:t>
+        </w:r>
+        <w:r>
+          <w:rPr>
+            <w:noProof/>
+            <w:webHidden/>
+          </w:rPr>
+          <w:tab/>
+        </w:r>
+        <w:r>
+          <w:rPr>
+            <w:noProof/>
+            <w:webHidden/>
+          </w:rPr>
+          <w:fldChar w:fldCharType="begin"/>
+        </w:r>
+        <w:r>
+          <w:rPr>
+            <w:noProof/>
+            <w:webHidden/>
+          </w:rPr>
+          <w:instrText xml:space="preserve"> PAGEREF _Toc67018136 \h </w:instrText>
+        </w:r>
+        <w:r>
+          <w:rPr>
+            <w:noProof/>
+            <w:webHidden/>
+          </w:rPr>
+        </w:r>
+        <w:r>
+          <w:rPr>
+            <w:noProof/>
+            <w:webHidden/>
+          </w:rPr>
+          <w:fldChar w:fldCharType="separate"/>
+        </w:r>
+        <w:r>
+          <w:rPr>
+            <w:noProof/>
+            <w:webHidden/>
+          </w:rPr>
+          <w:t>4</w:t>
+        </w:r>
+        <w:r>
+          <w:rPr>
+            <w:noProof/>
+            <w:webHidden/>
+          </w:rPr>
+          <w:fldChar w:fldCharType="end"/>
+        </w:r>
+      </w:hyperlink>
+    </w:p>
+    <w:p>
+      <w:pPr>
+        <w:pStyle w:val="TOC2"/>
+        <w:tabs>
+          <w:tab w:val="left" w:pos="880"/>
+          <w:tab w:val="right" w:pos="8828"/>
+        </w:tabs>
+        <w:rPr>
+          <w:rFonts w:asciiTheme="minorHAnsi" w:eastAsiaTheme="minorEastAsia" w:hAnsiTheme="minorHAnsi"/>
+          <w:noProof/>
+          <w:sz w:val="22"/>
+          <w:lang w:val="en-US"/>
+        </w:rPr>
+      </w:pPr>
+      <w:hyperlink w:anchor="_Toc67018137" w:history="1">
+        <w:r>
+          <w:rPr>
+            <w:rStyle w:val="Hyperlink"/>
+            <w:noProof/>
+          </w:rPr>
+          <w:t>1.4.</w:t>
+        </w:r>
+        <w:r>
+          <w:rPr>
+            <w:rFonts w:asciiTheme="minorHAnsi" w:eastAsiaTheme="minorEastAsia" w:hAnsiTheme="minorHAnsi"/>
+            <w:noProof/>
+            <w:sz w:val="22"/>
+            <w:lang w:val="en-US"/>
+          </w:rPr>
+          <w:tab/>
+        </w:r>
+        <w:r>
+          <w:rPr>
+            <w:rStyle w:val="Hyperlink"/>
+            <w:noProof/>
+          </w:rPr>
+          <w:t>Problemas sin solución</w:t>
+        </w:r>
+        <w:r>
+          <w:rPr>
+            <w:noProof/>
+            <w:webHidden/>
+          </w:rPr>
+          <w:tab/>
+        </w:r>
+        <w:r>
+          <w:rPr>
+            <w:noProof/>
+            <w:webHidden/>
+          </w:rPr>
+          <w:fldChar w:fldCharType="begin"/>
+        </w:r>
+        <w:r>
+          <w:rPr>
+            <w:noProof/>
+            <w:webHidden/>
+          </w:rPr>
+          <w:instrText xml:space="preserve"> PAGEREF _Toc67018137 \h </w:instrText>
+        </w:r>
+        <w:r>
+          <w:rPr>
+            <w:noProof/>
+            <w:webHidden/>
+          </w:rPr>
+        </w:r>
+        <w:r>
+          <w:rPr>
+            <w:noProof/>
+            <w:webHidden/>
+          </w:rPr>
+          <w:fldChar w:fldCharType="separate"/>
+        </w:r>
+        <w:r>
+          <w:rPr>
+            <w:noProof/>
+            <w:webHidden/>
+          </w:rPr>
+          <w:t>4</w:t>
+        </w:r>
+        <w:r>
+          <w:rPr>
+            <w:noProof/>
+            <w:webHidden/>
+          </w:rPr>
+          <w:fldChar w:fldCharType="end"/>
+        </w:r>
+      </w:hyperlink>
+    </w:p>
+    <w:p>
+      <w:pPr>
+        <w:pStyle w:val="TOC2"/>
+        <w:tabs>
+          <w:tab w:val="left" w:pos="880"/>
+          <w:tab w:val="right" w:pos="8828"/>
+        </w:tabs>
+        <w:rPr>
+          <w:rFonts w:asciiTheme="minorHAnsi" w:eastAsiaTheme="minorEastAsia" w:hAnsiTheme="minorHAnsi"/>
+          <w:noProof/>
+          <w:sz w:val="22"/>
+          <w:lang w:val="en-US"/>
+        </w:rPr>
+      </w:pPr>
+      <w:hyperlink w:anchor="_Toc67018146" w:history="1">
+        <w:r>
+          <w:rPr>
+            <w:rStyle w:val="Hyperlink"/>
+            <w:noProof/>
+          </w:rPr>
+          <w:t>1.6.</w:t>
+        </w:r>
+        <w:r>
+          <w:rPr>
+            <w:rFonts w:asciiTheme="minorHAnsi" w:eastAsiaTheme="minorEastAsia" w:hAnsiTheme="minorHAnsi"/>
+            <w:noProof/>
+            <w:sz w:val="22"/>
+            <w:lang w:val="en-US"/>
+          </w:rPr>
+          <w:tab/>
+        </w:r>
+        <w:r>
+          <w:rPr>
+            <w:rStyle w:val="Hyperlink"/>
+            <w:noProof/>
+          </w:rPr>
+          <w:t>Plan de Actividades realizadas por estudiante</w:t>
+        </w:r>
+        <w:r>
+          <w:rPr>
+            <w:noProof/>
+            <w:webHidden/>
+          </w:rPr>
+          <w:tab/>
+        </w:r>
+        <w:r>
+          <w:rPr>
+            <w:noProof/>
+            <w:webHidden/>
+          </w:rPr>
+          <w:fldChar w:fldCharType="begin"/>
+        </w:r>
+        <w:r>
+          <w:rPr>
+            <w:noProof/>
+            <w:webHidden/>
+          </w:rPr>
+          <w:instrText xml:space="preserve"> PAGEREF _Toc67018146 \h </w:instrText>
+        </w:r>
+        <w:r>
+          <w:rPr>
+            <w:noProof/>
+            <w:webHidden/>
+          </w:rPr>
+        </w:r>
+        <w:r>
+          <w:rPr>
+            <w:noProof/>
+            <w:webHidden/>
+          </w:rPr>
+          <w:fldChar w:fldCharType="separate"/>
+        </w:r>
+        <w:r>
+          <w:rPr>
+            <w:noProof/>
+            <w:webHidden/>
+          </w:rPr>
+          <w:t>4</w:t>
+        </w:r>
+        <w:r>
+          <w:rPr>
+            <w:noProof/>
+            <w:webHidden/>
+          </w:rPr>
+          <w:fldChar w:fldCharType="end"/>
+        </w:r>
+      </w:hyperlink>
+    </w:p>
+    <w:p>
+      <w:pPr>
+        <w:pStyle w:val="TOC2"/>
+        <w:tabs>
+          <w:tab w:val="left" w:pos="880"/>
+          <w:tab w:val="right" w:pos="8828"/>
+        </w:tabs>
+        <w:rPr>
+          <w:rFonts w:asciiTheme="minorHAnsi" w:eastAsiaTheme="minorEastAsia" w:hAnsiTheme="minorHAnsi"/>
+          <w:noProof/>
+          <w:sz w:val="22"/>
+          <w:lang w:val="en-US"/>
+        </w:rPr>
+      </w:pPr>
+      <w:hyperlink w:anchor="_Toc67018147" w:history="1">
+        <w:r>
+          <w:rPr>
+            <w:rStyle w:val="Hyperlink"/>
+            <w:noProof/>
+          </w:rPr>
+          <w:t>1.7.</w:t>
+        </w:r>
+        <w:r>
+          <w:rPr>
+            <w:rFonts w:asciiTheme="minorHAnsi" w:eastAsiaTheme="minorEastAsia" w:hAnsiTheme="minorHAnsi"/>
+            <w:noProof/>
+            <w:sz w:val="22"/>
+            <w:lang w:val="en-US"/>
+          </w:rPr>
+          <w:tab/>
+        </w:r>
+        <w:r>
+          <w:rPr>
+            <w:rStyle w:val="Hyperlink"/>
+            <w:noProof/>
+          </w:rPr>
+          <w:t>Conclusiones</w:t>
+        </w:r>
+        <w:r>
+          <w:rPr>
+            <w:noProof/>
+            <w:webHidden/>
+          </w:rPr>
+          <w:tab/>
+        </w:r>
+        <w:r>
+          <w:rPr>
+            <w:noProof/>
+            <w:webHidden/>
+          </w:rPr>
+          <w:fldChar w:fldCharType="begin"/>
+        </w:r>
+        <w:r>
+          <w:rPr>
+            <w:noProof/>
+            <w:webHidden/>
+          </w:rPr>
+          <w:instrText xml:space="preserve"> PAGEREF _Toc67018147 \h </w:instrText>
+        </w:r>
+        <w:r>
+          <w:rPr>
+            <w:noProof/>
+            <w:webHidden/>
+          </w:rPr>
+        </w:r>
+        <w:r>
+          <w:rPr>
+            <w:noProof/>
+            <w:webHidden/>
+          </w:rPr>
+          <w:fldChar w:fldCharType="separate"/>
+        </w:r>
+        <w:r>
+          <w:rPr>
+            <w:noProof/>
+            <w:webHidden/>
+          </w:rPr>
+          <w:t>6</w:t>
+        </w:r>
+        <w:r>
+          <w:rPr>
+            <w:noProof/>
+            <w:webHidden/>
+          </w:rPr>
+          <w:fldChar w:fldCharType="end"/>
+        </w:r>
+      </w:hyperlink>
+    </w:p>
+    <w:p>
+      <w:pPr>
+        <w:pStyle w:val="TOC2"/>
+        <w:tabs>
+          <w:tab w:val="left" w:pos="880"/>
+          <w:tab w:val="right" w:pos="8828"/>
+        </w:tabs>
+        <w:rPr>
+          <w:rFonts w:asciiTheme="minorHAnsi" w:eastAsiaTheme="minorEastAsia" w:hAnsiTheme="minorHAnsi"/>
+          <w:noProof/>
+          <w:sz w:val="22"/>
+          <w:lang w:val="en-US"/>
+        </w:rPr>
+      </w:pPr>
+      <w:hyperlink w:anchor="_Toc67018148" w:history="1">
+        <w:r>
+          <w:rPr>
+            <w:rStyle w:val="Hyperlink"/>
+            <w:noProof/>
+          </w:rPr>
+          <w:t>1.8.</w:t>
+        </w:r>
+        <w:r>
+          <w:rPr>
+            <w:rFonts w:asciiTheme="minorHAnsi" w:eastAsiaTheme="minorEastAsia" w:hAnsiTheme="minorHAnsi"/>
+            <w:noProof/>
+            <w:sz w:val="22"/>
+            <w:lang w:val="en-US"/>
+          </w:rPr>
+          <w:tab/>
+        </w:r>
+        <w:r>
+          <w:rPr>
+            <w:rStyle w:val="Hyperlink"/>
+            <w:noProof/>
+          </w:rPr>
+          <w:t>Recomendaciones</w:t>
+        </w:r>
+        <w:r>
+          <w:rPr>
+            <w:noProof/>
+            <w:webHidden/>
+          </w:rPr>
+          <w:tab/>
+        </w:r>
+        <w:r>
+          <w:rPr>
+            <w:noProof/>
+            <w:webHidden/>
+          </w:rPr>
+          <w:fldChar w:fldCharType="begin"/>
+        </w:r>
+        <w:r>
+          <w:rPr>
+            <w:noProof/>
+            <w:webHidden/>
+          </w:rPr>
+          <w:instrText xml:space="preserve"> PAGEREF _Toc67018148 \h </w:instrText>
+        </w:r>
+        <w:r>
+          <w:rPr>
+            <w:noProof/>
+            <w:webHidden/>
+          </w:rPr>
+        </w:r>
+        <w:r>
+          <w:rPr>
+            <w:noProof/>
+            <w:webHidden/>
+          </w:rPr>
+          <w:fldChar w:fldCharType="separate"/>
+        </w:r>
+        <w:r>
+          <w:rPr>
+            <w:noProof/>
+            <w:webHidden/>
+          </w:rPr>
+          <w:t>6</w:t>
+        </w:r>
+        <w:r>
+          <w:rPr>
+            <w:noProof/>
+            <w:webHidden/>
+          </w:rPr>
+          <w:fldChar w:fldCharType="end"/>
+        </w:r>
+      </w:hyperlink>
+    </w:p>
+    <w:p>
+      <w:pPr>
+        <w:pStyle w:val="TOC2"/>
+        <w:tabs>
+          <w:tab w:val="left" w:pos="880"/>
+          <w:tab w:val="right" w:pos="8828"/>
+        </w:tabs>
+        <w:rPr>
+          <w:rFonts w:asciiTheme="minorHAnsi" w:eastAsiaTheme="minorEastAsia" w:hAnsiTheme="minorHAnsi"/>
+          <w:noProof/>
+          <w:sz w:val="22"/>
+          <w:lang w:val="en-US"/>
+        </w:rPr>
+      </w:pPr>
+      <w:hyperlink w:anchor="_Toc67018149" w:history="1">
+        <w:r>
+          <w:rPr>
+            <w:rStyle w:val="Hyperlink"/>
+            <w:noProof/>
+          </w:rPr>
+          <w:t>1.9.</w:t>
+        </w:r>
+        <w:r>
+          <w:rPr>
+            <w:rFonts w:asciiTheme="minorHAnsi" w:eastAsiaTheme="minorEastAsia" w:hAnsiTheme="minorHAnsi"/>
+            <w:noProof/>
+            <w:sz w:val="22"/>
+            <w:lang w:val="en-US"/>
+          </w:rPr>
+          <w:tab/>
+        </w:r>
+        <w:r>
+          <w:rPr>
+            <w:rStyle w:val="Hyperlink"/>
+            <w:noProof/>
+          </w:rPr>
+          <w:t>Bibliografía consultada en todo el proyecto</w:t>
+        </w:r>
+        <w:r>
+          <w:rPr>
+            <w:noProof/>
+            <w:webHidden/>
+          </w:rPr>
+          <w:tab/>
+        </w:r>
+        <w:r>
+          <w:rPr>
+            <w:noProof/>
+            <w:webHidden/>
+          </w:rPr>
+          <w:fldChar w:fldCharType="begin"/>
+        </w:r>
+        <w:r>
+          <w:rPr>
+            <w:noProof/>
+            <w:webHidden/>
+          </w:rPr>
+          <w:instrText xml:space="preserve"> PAGEREF _Toc67018149 \h </w:instrText>
+        </w:r>
+        <w:r>
+          <w:rPr>
+            <w:noProof/>
+            <w:webHidden/>
+          </w:rPr>
+        </w:r>
+        <w:r>
+          <w:rPr>
+            <w:noProof/>
+            <w:webHidden/>
+          </w:rPr>
+          <w:fldChar w:fldCharType="separate"/>
+        </w:r>
+        <w:r>
+          <w:rPr>
+            <w:noProof/>
+            <w:webHidden/>
+          </w:rPr>
+          <w:t>7</w:t>
+        </w:r>
+        <w:r>
+          <w:rPr>
+            <w:noProof/>
+            <w:webHidden/>
+          </w:rPr>
+          <w:fldChar w:fldCharType="end"/>
+        </w:r>
+      </w:hyperlink>
+    </w:p>
+    <w:p>
+      <w:pPr>
+        <w:pStyle w:val="TOC1"/>
+        <w:tabs>
+          <w:tab w:val="left" w:pos="480"/>
+          <w:tab w:val="right" w:pos="8828"/>
+        </w:tabs>
+        <w:rPr>
+          <w:rFonts w:asciiTheme="minorHAnsi" w:eastAsiaTheme="minorEastAsia" w:hAnsiTheme="minorHAnsi"/>
+          <w:noProof/>
+          <w:sz w:val="22"/>
+          <w:lang w:val="en-US"/>
+        </w:rPr>
+      </w:pPr>
+      <w:hyperlink w:anchor="_Toc67018150" w:history="1">
+        <w:r>
+          <w:rPr>
+            <w:rStyle w:val="Hyperlink"/>
+            <w:noProof/>
+          </w:rPr>
+          <w:t>2.</w:t>
+        </w:r>
+        <w:r>
+          <w:rPr>
+            <w:rFonts w:asciiTheme="minorHAnsi" w:eastAsiaTheme="minorEastAsia" w:hAnsiTheme="minorHAnsi"/>
+            <w:noProof/>
+            <w:sz w:val="22"/>
+            <w:lang w:val="en-US"/>
+          </w:rPr>
+          <w:tab/>
+        </w:r>
+        <w:r>
+          <w:rPr>
+            <w:rStyle w:val="Hyperlink"/>
+            <w:noProof/>
+          </w:rPr>
+          <w:t>Bitácora</w:t>
+        </w:r>
+        <w:r>
+          <w:rPr>
+            <w:noProof/>
+            <w:webHidden/>
+          </w:rPr>
+          <w:tab/>
+        </w:r>
+        <w:r>
+          <w:rPr>
+            <w:noProof/>
+            <w:webHidden/>
+          </w:rPr>
+          <w:fldChar w:fldCharType="begin"/>
+        </w:r>
+        <w:r>
+          <w:rPr>
+            <w:noProof/>
+            <w:webHidden/>
+          </w:rPr>
+          <w:instrText xml:space="preserve"> PAGEREF _Toc67018150 \h </w:instrText>
+        </w:r>
+        <w:r>
+          <w:rPr>
+            <w:noProof/>
+            <w:webHidden/>
+          </w:rPr>
+        </w:r>
+        <w:r>
+          <w:rPr>
+            <w:noProof/>
+            <w:webHidden/>
+          </w:rPr>
+          <w:fldChar w:fldCharType="separate"/>
+        </w:r>
+        <w:r>
+          <w:rPr>
+            <w:noProof/>
+            <w:webHidden/>
+          </w:rPr>
+          <w:t>8</w:t>
+        </w:r>
+        <w:r>
+          <w:rPr>
+            <w:noProof/>
+            <w:webHidden/>
+          </w:rPr>
+          <w:fldChar w:fldCharType="end"/>
+        </w:r>
+      </w:hyperlink>
+    </w:p>
+    <w:p>
+      <w:pPr>
+        <w:spacing w:line="259" w:lineRule="auto"/>
+        <w:jc w:val="left"/>
         <w:rPr>
           <w:rFonts w:cs="Times New Roman"/>
           <w:b/>
@@ -566,878 +1414,8 @@
           <w:sz w:val="28"/>
           <w:szCs w:val="28"/>
         </w:rPr>
-        <w:fldChar w:fldCharType="separate"/>
-      </w:r>
-      <w:hyperlink w:anchor="_Toc67018133" w:history="1">
-        <w:r>
-          <w:rPr>
-            <w:rStyle w:val="Hipervnculo"/>
-            <w:noProof/>
-          </w:rPr>
-          <w:t>1.</w:t>
-        </w:r>
-        <w:r>
-          <w:rPr>
-            <w:rFonts w:asciiTheme="minorHAnsi" w:eastAsiaTheme="minorEastAsia" w:hAnsiTheme="minorHAnsi"/>
-            <w:noProof/>
-            <w:sz w:val="22"/>
-            <w:lang w:val="en-US"/>
-          </w:rPr>
-          <w:tab/>
-        </w:r>
-        <w:r>
-          <w:rPr>
-            <w:rStyle w:val="Hipervnculo"/>
-            <w:noProof/>
-          </w:rPr>
-          <w:t>Breve descripción del proyecto</w:t>
-        </w:r>
-        <w:r>
-          <w:rPr>
-            <w:noProof/>
-            <w:webHidden/>
-          </w:rPr>
-          <w:tab/>
-        </w:r>
-        <w:r>
-          <w:rPr>
-            <w:noProof/>
-            <w:webHidden/>
-          </w:rPr>
-          <w:fldChar w:fldCharType="begin"/>
-        </w:r>
-        <w:r>
-          <w:rPr>
-            <w:noProof/>
-            <w:webHidden/>
-          </w:rPr>
-          <w:instrText xml:space="preserve"> PAGEREF _Toc67018133 \h </w:instrText>
-        </w:r>
-        <w:r>
-          <w:rPr>
-            <w:noProof/>
-            <w:webHidden/>
-          </w:rPr>
-        </w:r>
-        <w:r>
-          <w:rPr>
-            <w:noProof/>
-            <w:webHidden/>
-          </w:rPr>
-          <w:fldChar w:fldCharType="separate"/>
-        </w:r>
-        <w:r>
-          <w:rPr>
-            <w:noProof/>
-            <w:webHidden/>
-          </w:rPr>
-          <w:t>3</w:t>
-        </w:r>
-        <w:r>
-          <w:rPr>
-            <w:noProof/>
-            <w:webHidden/>
-          </w:rPr>
-          <w:fldChar w:fldCharType="end"/>
-        </w:r>
-      </w:hyperlink>
-    </w:p>
-    <w:p>
-      <w:pPr>
-        <w:pStyle w:val="TDC2"/>
-        <w:tabs>
-          <w:tab w:val="left" w:pos="880"/>
-          <w:tab w:val="right" w:pos="8828"/>
-        </w:tabs>
-        <w:rPr>
-          <w:rFonts w:asciiTheme="minorHAnsi" w:eastAsiaTheme="minorEastAsia" w:hAnsiTheme="minorHAnsi"/>
-          <w:noProof/>
-          <w:sz w:val="22"/>
-          <w:lang w:val="en-US"/>
-        </w:rPr>
-      </w:pPr>
-      <w:hyperlink w:anchor="_Toc67018134" w:history="1">
-        <w:r>
-          <w:rPr>
-            <w:rStyle w:val="Hipervnculo"/>
-            <w:noProof/>
-          </w:rPr>
-          <w:t>1.1.</w:t>
-        </w:r>
-        <w:r>
-          <w:rPr>
-            <w:rFonts w:asciiTheme="minorHAnsi" w:eastAsiaTheme="minorEastAsia" w:hAnsiTheme="minorHAnsi"/>
-            <w:noProof/>
-            <w:sz w:val="22"/>
-            <w:lang w:val="en-US"/>
-          </w:rPr>
-          <w:tab/>
-        </w:r>
-        <w:r>
-          <w:rPr>
-            <w:rStyle w:val="Hipervnculo"/>
-            <w:noProof/>
-          </w:rPr>
-          <w:t>Descripción detallada de los algoritmos de solución desarrollados</w:t>
-        </w:r>
-        <w:r>
-          <w:rPr>
-            <w:noProof/>
-            <w:webHidden/>
-          </w:rPr>
-          <w:tab/>
-        </w:r>
-        <w:r>
-          <w:rPr>
-            <w:noProof/>
-            <w:webHidden/>
-          </w:rPr>
-          <w:fldChar w:fldCharType="begin"/>
-        </w:r>
-        <w:r>
-          <w:rPr>
-            <w:noProof/>
-            <w:webHidden/>
-          </w:rPr>
-          <w:instrText xml:space="preserve"> PAGEREF _Toc67018134 \h </w:instrText>
-        </w:r>
-        <w:r>
-          <w:rPr>
-            <w:noProof/>
-            <w:webHidden/>
-          </w:rPr>
-        </w:r>
-        <w:r>
-          <w:rPr>
-            <w:noProof/>
-            <w:webHidden/>
-          </w:rPr>
-          <w:fldChar w:fldCharType="separate"/>
-        </w:r>
-        <w:r>
-          <w:rPr>
-            <w:noProof/>
-            <w:webHidden/>
-          </w:rPr>
-          <w:t>3</w:t>
-        </w:r>
-        <w:r>
-          <w:rPr>
-            <w:noProof/>
-            <w:webHidden/>
-          </w:rPr>
-          <w:fldChar w:fldCharType="end"/>
-        </w:r>
-      </w:hyperlink>
-    </w:p>
-    <w:p>
-      <w:pPr>
-        <w:pStyle w:val="TDC2"/>
-        <w:tabs>
-          <w:tab w:val="left" w:pos="880"/>
-          <w:tab w:val="right" w:pos="8828"/>
-        </w:tabs>
-        <w:rPr>
-          <w:rFonts w:asciiTheme="minorHAnsi" w:eastAsiaTheme="minorEastAsia" w:hAnsiTheme="minorHAnsi"/>
-          <w:noProof/>
-          <w:sz w:val="22"/>
-          <w:lang w:val="en-US"/>
-        </w:rPr>
-      </w:pPr>
-      <w:hyperlink w:anchor="_Toc67018135" w:history="1">
-        <w:r>
-          <w:rPr>
-            <w:rStyle w:val="Hipervnculo"/>
-            <w:noProof/>
-          </w:rPr>
-          <w:t>1.2.</w:t>
-        </w:r>
-        <w:r>
-          <w:rPr>
-            <w:rFonts w:asciiTheme="minorHAnsi" w:eastAsiaTheme="minorEastAsia" w:hAnsiTheme="minorHAnsi"/>
-            <w:noProof/>
-            <w:sz w:val="22"/>
-            <w:lang w:val="en-US"/>
-          </w:rPr>
-          <w:tab/>
-        </w:r>
-        <w:r>
-          <w:rPr>
-            <w:rStyle w:val="Hipervnculo"/>
-            <w:noProof/>
-          </w:rPr>
-          <w:t>Descripción de las funciones implementadas</w:t>
-        </w:r>
-        <w:r>
-          <w:rPr>
-            <w:noProof/>
-            <w:webHidden/>
-          </w:rPr>
-          <w:tab/>
-        </w:r>
-        <w:r>
-          <w:rPr>
-            <w:noProof/>
-            <w:webHidden/>
-          </w:rPr>
-          <w:fldChar w:fldCharType="begin"/>
-        </w:r>
-        <w:r>
-          <w:rPr>
-            <w:noProof/>
-            <w:webHidden/>
-          </w:rPr>
-          <w:instrText xml:space="preserve"> PAGEREF _Toc67018135 \h </w:instrText>
-        </w:r>
-        <w:r>
-          <w:rPr>
-            <w:noProof/>
-            <w:webHidden/>
-          </w:rPr>
-        </w:r>
-        <w:r>
-          <w:rPr>
-            <w:noProof/>
-            <w:webHidden/>
-          </w:rPr>
-          <w:fldChar w:fldCharType="separate"/>
-        </w:r>
-        <w:r>
-          <w:rPr>
-            <w:noProof/>
-            <w:webHidden/>
-          </w:rPr>
-          <w:t>3</w:t>
-        </w:r>
-        <w:r>
-          <w:rPr>
-            <w:noProof/>
-            <w:webHidden/>
-          </w:rPr>
-          <w:fldChar w:fldCharType="end"/>
-        </w:r>
-      </w:hyperlink>
-    </w:p>
-    <w:p>
-      <w:pPr>
-        <w:pStyle w:val="TDC2"/>
-        <w:tabs>
-          <w:tab w:val="left" w:pos="880"/>
-          <w:tab w:val="right" w:pos="8828"/>
-        </w:tabs>
-        <w:rPr>
-          <w:rFonts w:asciiTheme="minorHAnsi" w:eastAsiaTheme="minorEastAsia" w:hAnsiTheme="minorHAnsi"/>
-          <w:noProof/>
-          <w:sz w:val="22"/>
-          <w:lang w:val="en-US"/>
-        </w:rPr>
-      </w:pPr>
-      <w:hyperlink w:anchor="_Toc67018136" w:history="1">
-        <w:r>
-          <w:rPr>
-            <w:rStyle w:val="Hipervnculo"/>
-            <w:noProof/>
-          </w:rPr>
-          <w:t>1.3.</w:t>
-        </w:r>
-        <w:r>
-          <w:rPr>
-            <w:rFonts w:asciiTheme="minorHAnsi" w:eastAsiaTheme="minorEastAsia" w:hAnsiTheme="minorHAnsi"/>
-            <w:noProof/>
-            <w:sz w:val="22"/>
-            <w:lang w:val="en-US"/>
-          </w:rPr>
-          <w:tab/>
-        </w:r>
-        <w:r>
-          <w:rPr>
-            <w:rStyle w:val="Hipervnculo"/>
-            <w:noProof/>
-          </w:rPr>
-          <w:t>Descripción de la ejemplificación de las estructuras de datos desarrolladas</w:t>
-        </w:r>
-        <w:r>
-          <w:rPr>
-            <w:noProof/>
-            <w:webHidden/>
-          </w:rPr>
-          <w:tab/>
-        </w:r>
-        <w:r>
-          <w:rPr>
-            <w:noProof/>
-            <w:webHidden/>
-          </w:rPr>
-          <w:fldChar w:fldCharType="begin"/>
-        </w:r>
-        <w:r>
-          <w:rPr>
-            <w:noProof/>
-            <w:webHidden/>
-          </w:rPr>
-          <w:instrText xml:space="preserve"> PAGEREF _Toc67018136 \h </w:instrText>
-        </w:r>
-        <w:r>
-          <w:rPr>
-            <w:noProof/>
-            <w:webHidden/>
-          </w:rPr>
-        </w:r>
-        <w:r>
-          <w:rPr>
-            <w:noProof/>
-            <w:webHidden/>
-          </w:rPr>
-          <w:fldChar w:fldCharType="separate"/>
-        </w:r>
-        <w:r>
-          <w:rPr>
-            <w:noProof/>
-            <w:webHidden/>
-          </w:rPr>
-          <w:t>4</w:t>
-        </w:r>
-        <w:r>
-          <w:rPr>
-            <w:noProof/>
-            <w:webHidden/>
-          </w:rPr>
-          <w:fldChar w:fldCharType="end"/>
-        </w:r>
-      </w:hyperlink>
-    </w:p>
-    <w:p>
-      <w:pPr>
-        <w:pStyle w:val="TDC2"/>
-        <w:tabs>
-          <w:tab w:val="left" w:pos="880"/>
-          <w:tab w:val="right" w:pos="8828"/>
-        </w:tabs>
-        <w:rPr>
-          <w:rFonts w:asciiTheme="minorHAnsi" w:eastAsiaTheme="minorEastAsia" w:hAnsiTheme="minorHAnsi"/>
-          <w:noProof/>
-          <w:sz w:val="22"/>
-          <w:lang w:val="en-US"/>
-        </w:rPr>
-      </w:pPr>
-      <w:hyperlink w:anchor="_Toc67018137" w:history="1">
-        <w:r>
-          <w:rPr>
-            <w:rStyle w:val="Hipervnculo"/>
-            <w:noProof/>
-          </w:rPr>
-          <w:t>1.4.</w:t>
-        </w:r>
-        <w:r>
-          <w:rPr>
-            <w:rFonts w:asciiTheme="minorHAnsi" w:eastAsiaTheme="minorEastAsia" w:hAnsiTheme="minorHAnsi"/>
-            <w:noProof/>
-            <w:sz w:val="22"/>
-            <w:lang w:val="en-US"/>
-          </w:rPr>
-          <w:tab/>
-        </w:r>
-        <w:r>
-          <w:rPr>
-            <w:rStyle w:val="Hipervnculo"/>
-            <w:noProof/>
-          </w:rPr>
-          <w:t>Problemas sin solución</w:t>
-        </w:r>
-        <w:r>
-          <w:rPr>
-            <w:noProof/>
-            <w:webHidden/>
-          </w:rPr>
-          <w:tab/>
-        </w:r>
-        <w:r>
-          <w:rPr>
-            <w:noProof/>
-            <w:webHidden/>
-          </w:rPr>
-          <w:fldChar w:fldCharType="begin"/>
-        </w:r>
-        <w:r>
-          <w:rPr>
-            <w:noProof/>
-            <w:webHidden/>
-          </w:rPr>
-          <w:instrText xml:space="preserve"> PAGEREF _Toc67018137 \h </w:instrText>
-        </w:r>
-        <w:r>
-          <w:rPr>
-            <w:noProof/>
-            <w:webHidden/>
-          </w:rPr>
-        </w:r>
-        <w:r>
-          <w:rPr>
-            <w:noProof/>
-            <w:webHidden/>
-          </w:rPr>
-          <w:fldChar w:fldCharType="separate"/>
-        </w:r>
-        <w:r>
-          <w:rPr>
-            <w:noProof/>
-            <w:webHidden/>
-          </w:rPr>
-          <w:t>4</w:t>
-        </w:r>
-        <w:r>
-          <w:rPr>
-            <w:noProof/>
-            <w:webHidden/>
-          </w:rPr>
-          <w:fldChar w:fldCharType="end"/>
-        </w:r>
-      </w:hyperlink>
-    </w:p>
-    <w:p>
-      <w:pPr>
-        <w:pStyle w:val="TDC2"/>
-        <w:tabs>
-          <w:tab w:val="left" w:pos="880"/>
-          <w:tab w:val="right" w:pos="8828"/>
-        </w:tabs>
-        <w:rPr>
-          <w:rFonts w:asciiTheme="minorHAnsi" w:eastAsiaTheme="minorEastAsia" w:hAnsiTheme="minorHAnsi"/>
-          <w:noProof/>
-          <w:sz w:val="22"/>
-          <w:lang w:val="en-US"/>
-        </w:rPr>
-      </w:pPr>
-      <w:hyperlink w:anchor="_Toc67018146" w:history="1">
-        <w:r>
-          <w:rPr>
-            <w:rStyle w:val="Hipervnculo"/>
-            <w:noProof/>
-          </w:rPr>
-          <w:t>1.6.</w:t>
-        </w:r>
-        <w:r>
-          <w:rPr>
-            <w:rFonts w:asciiTheme="minorHAnsi" w:eastAsiaTheme="minorEastAsia" w:hAnsiTheme="minorHAnsi"/>
-            <w:noProof/>
-            <w:sz w:val="22"/>
-            <w:lang w:val="en-US"/>
-          </w:rPr>
-          <w:tab/>
-        </w:r>
-        <w:r>
-          <w:rPr>
-            <w:rStyle w:val="Hipervnculo"/>
-            <w:noProof/>
-          </w:rPr>
-          <w:t>Plan de Actividades realizadas por estudiante</w:t>
-        </w:r>
-        <w:r>
-          <w:rPr>
-            <w:noProof/>
-            <w:webHidden/>
-          </w:rPr>
-          <w:tab/>
-        </w:r>
-        <w:r>
-          <w:rPr>
-            <w:noProof/>
-            <w:webHidden/>
-          </w:rPr>
-          <w:fldChar w:fldCharType="begin"/>
-        </w:r>
-        <w:r>
-          <w:rPr>
-            <w:noProof/>
-            <w:webHidden/>
-          </w:rPr>
-          <w:instrText xml:space="preserve"> PAGEREF _Toc67018146 \h </w:instrText>
-        </w:r>
-        <w:r>
-          <w:rPr>
-            <w:noProof/>
-            <w:webHidden/>
-          </w:rPr>
-        </w:r>
-        <w:r>
-          <w:rPr>
-            <w:noProof/>
-            <w:webHidden/>
-          </w:rPr>
-          <w:fldChar w:fldCharType="separate"/>
-        </w:r>
-        <w:r>
-          <w:rPr>
-            <w:noProof/>
-            <w:webHidden/>
-          </w:rPr>
-          <w:t>4</w:t>
-        </w:r>
-        <w:r>
-          <w:rPr>
-            <w:noProof/>
-            <w:webHidden/>
-          </w:rPr>
-          <w:fldChar w:fldCharType="end"/>
-        </w:r>
-      </w:hyperlink>
-    </w:p>
-    <w:p>
-      <w:pPr>
-        <w:pStyle w:val="TDC2"/>
-        <w:tabs>
-          <w:tab w:val="left" w:pos="880"/>
-          <w:tab w:val="right" w:pos="8828"/>
-        </w:tabs>
-        <w:rPr>
-          <w:rFonts w:asciiTheme="minorHAnsi" w:eastAsiaTheme="minorEastAsia" w:hAnsiTheme="minorHAnsi"/>
-          <w:noProof/>
-          <w:sz w:val="22"/>
-          <w:lang w:val="en-US"/>
-        </w:rPr>
-      </w:pPr>
-      <w:hyperlink w:anchor="_Toc67018147" w:history="1">
-        <w:r>
-          <w:rPr>
-            <w:rStyle w:val="Hipervnculo"/>
-            <w:noProof/>
-          </w:rPr>
-          <w:t>1.7.</w:t>
-        </w:r>
-        <w:r>
-          <w:rPr>
-            <w:rFonts w:asciiTheme="minorHAnsi" w:eastAsiaTheme="minorEastAsia" w:hAnsiTheme="minorHAnsi"/>
-            <w:noProof/>
-            <w:sz w:val="22"/>
-            <w:lang w:val="en-US"/>
-          </w:rPr>
-          <w:tab/>
-        </w:r>
-        <w:r>
-          <w:rPr>
-            <w:rStyle w:val="Hipervnculo"/>
-            <w:noProof/>
-          </w:rPr>
-          <w:t>Conclusiones</w:t>
-        </w:r>
-        <w:r>
-          <w:rPr>
-            <w:noProof/>
-            <w:webHidden/>
-          </w:rPr>
-          <w:tab/>
-        </w:r>
-        <w:r>
-          <w:rPr>
-            <w:noProof/>
-            <w:webHidden/>
-          </w:rPr>
-          <w:fldChar w:fldCharType="begin"/>
-        </w:r>
-        <w:r>
-          <w:rPr>
-            <w:noProof/>
-            <w:webHidden/>
-          </w:rPr>
-          <w:instrText xml:space="preserve"> PAGEREF _Toc67018147 \h </w:instrText>
-        </w:r>
-        <w:r>
-          <w:rPr>
-            <w:noProof/>
-            <w:webHidden/>
-          </w:rPr>
-        </w:r>
-        <w:r>
-          <w:rPr>
-            <w:noProof/>
-            <w:webHidden/>
-          </w:rPr>
-          <w:fldChar w:fldCharType="separate"/>
-        </w:r>
-        <w:r>
-          <w:rPr>
-            <w:noProof/>
-            <w:webHidden/>
-          </w:rPr>
-          <w:t>6</w:t>
-        </w:r>
-        <w:r>
-          <w:rPr>
-            <w:noProof/>
-            <w:webHidden/>
-          </w:rPr>
-          <w:fldChar w:fldCharType="end"/>
-        </w:r>
-      </w:hyperlink>
-    </w:p>
-    <w:p>
-      <w:pPr>
-        <w:pStyle w:val="TDC2"/>
-        <w:tabs>
-          <w:tab w:val="left" w:pos="880"/>
-          <w:tab w:val="right" w:pos="8828"/>
-        </w:tabs>
-        <w:rPr>
-          <w:rFonts w:asciiTheme="minorHAnsi" w:eastAsiaTheme="minorEastAsia" w:hAnsiTheme="minorHAnsi"/>
-          <w:noProof/>
-          <w:sz w:val="22"/>
-          <w:lang w:val="en-US"/>
-        </w:rPr>
-      </w:pPr>
-      <w:hyperlink w:anchor="_Toc67018148" w:history="1">
-        <w:r>
-          <w:rPr>
-            <w:rStyle w:val="Hipervnculo"/>
-            <w:noProof/>
-          </w:rPr>
-          <w:t>1.8.</w:t>
-        </w:r>
-        <w:r>
-          <w:rPr>
-            <w:rFonts w:asciiTheme="minorHAnsi" w:eastAsiaTheme="minorEastAsia" w:hAnsiTheme="minorHAnsi"/>
-            <w:noProof/>
-            <w:sz w:val="22"/>
-            <w:lang w:val="en-US"/>
-          </w:rPr>
-          <w:tab/>
-        </w:r>
-        <w:r>
-          <w:rPr>
-            <w:rStyle w:val="Hipervnculo"/>
-            <w:noProof/>
-          </w:rPr>
-          <w:t>Recomendaciones</w:t>
-        </w:r>
-        <w:r>
-          <w:rPr>
-            <w:noProof/>
-            <w:webHidden/>
-          </w:rPr>
-          <w:tab/>
-        </w:r>
-        <w:r>
-          <w:rPr>
-            <w:noProof/>
-            <w:webHidden/>
-          </w:rPr>
-          <w:fldChar w:fldCharType="begin"/>
-        </w:r>
-        <w:r>
-          <w:rPr>
-            <w:noProof/>
-            <w:webHidden/>
-          </w:rPr>
-          <w:instrText xml:space="preserve"> PAGEREF _Toc67018148 \h </w:instrText>
-        </w:r>
-        <w:r>
-          <w:rPr>
-            <w:noProof/>
-            <w:webHidden/>
-          </w:rPr>
-        </w:r>
-        <w:r>
-          <w:rPr>
-            <w:noProof/>
-            <w:webHidden/>
-          </w:rPr>
-          <w:fldChar w:fldCharType="separate"/>
-        </w:r>
-        <w:r>
-          <w:rPr>
-            <w:noProof/>
-            <w:webHidden/>
-          </w:rPr>
-          <w:t>6</w:t>
-        </w:r>
-        <w:r>
-          <w:rPr>
-            <w:noProof/>
-            <w:webHidden/>
-          </w:rPr>
-          <w:fldChar w:fldCharType="end"/>
-        </w:r>
-      </w:hyperlink>
-    </w:p>
-    <w:p>
-      <w:pPr>
-        <w:pStyle w:val="TDC2"/>
-        <w:tabs>
-          <w:tab w:val="left" w:pos="880"/>
-          <w:tab w:val="right" w:pos="8828"/>
-        </w:tabs>
-        <w:rPr>
-          <w:rFonts w:asciiTheme="minorHAnsi" w:eastAsiaTheme="minorEastAsia" w:hAnsiTheme="minorHAnsi"/>
-          <w:noProof/>
-          <w:sz w:val="22"/>
-          <w:lang w:val="en-US"/>
-        </w:rPr>
-      </w:pPr>
-      <w:hyperlink w:anchor="_Toc67018149" w:history="1">
-        <w:r>
-          <w:rPr>
-            <w:rStyle w:val="Hipervnculo"/>
-            <w:noProof/>
-          </w:rPr>
-          <w:t>1.9.</w:t>
-        </w:r>
-        <w:r>
-          <w:rPr>
-            <w:rFonts w:asciiTheme="minorHAnsi" w:eastAsiaTheme="minorEastAsia" w:hAnsiTheme="minorHAnsi"/>
-            <w:noProof/>
-            <w:sz w:val="22"/>
-            <w:lang w:val="en-US"/>
-          </w:rPr>
-          <w:tab/>
-        </w:r>
-        <w:r>
-          <w:rPr>
-            <w:rStyle w:val="Hipervnculo"/>
-            <w:noProof/>
-          </w:rPr>
-          <w:t>Bibliografía consultada en todo el proyecto</w:t>
-        </w:r>
-        <w:r>
-          <w:rPr>
-            <w:noProof/>
-            <w:webHidden/>
-          </w:rPr>
-          <w:tab/>
-        </w:r>
-        <w:r>
-          <w:rPr>
-            <w:noProof/>
-            <w:webHidden/>
-          </w:rPr>
-          <w:fldChar w:fldCharType="begin"/>
-        </w:r>
-        <w:r>
-          <w:rPr>
-            <w:noProof/>
-            <w:webHidden/>
-          </w:rPr>
-          <w:instrText xml:space="preserve"> PAGEREF _Toc67018149 \h </w:instrText>
-        </w:r>
-        <w:r>
-          <w:rPr>
-            <w:noProof/>
-            <w:webHidden/>
-          </w:rPr>
-        </w:r>
-        <w:r>
-          <w:rPr>
-            <w:noProof/>
-            <w:webHidden/>
-          </w:rPr>
-          <w:fldChar w:fldCharType="separate"/>
-        </w:r>
-        <w:r>
-          <w:rPr>
-            <w:noProof/>
-            <w:webHidden/>
-          </w:rPr>
-          <w:t>7</w:t>
-        </w:r>
-        <w:r>
-          <w:rPr>
-            <w:noProof/>
-            <w:webHidden/>
-          </w:rPr>
-          <w:fldChar w:fldCharType="end"/>
-        </w:r>
-      </w:hyperlink>
-    </w:p>
-    <w:p>
-      <w:pPr>
-        <w:pStyle w:val="TDC1"/>
-        <w:tabs>
-          <w:tab w:val="left" w:pos="480"/>
-          <w:tab w:val="right" w:pos="8828"/>
-        </w:tabs>
-        <w:rPr>
-          <w:rFonts w:asciiTheme="minorHAnsi" w:eastAsiaTheme="minorEastAsia" w:hAnsiTheme="minorHAnsi"/>
-          <w:noProof/>
-          <w:sz w:val="22"/>
-          <w:lang w:val="en-US"/>
-        </w:rPr>
-      </w:pPr>
-      <w:hyperlink w:anchor="_Toc67018150" w:history="1">
-        <w:r>
-          <w:rPr>
-            <w:rStyle w:val="Hipervnculo"/>
-            <w:noProof/>
-          </w:rPr>
-          <w:t>2.</w:t>
-        </w:r>
-        <w:r>
-          <w:rPr>
-            <w:rFonts w:asciiTheme="minorHAnsi" w:eastAsiaTheme="minorEastAsia" w:hAnsiTheme="minorHAnsi"/>
-            <w:noProof/>
-            <w:sz w:val="22"/>
-            <w:lang w:val="en-US"/>
-          </w:rPr>
-          <w:tab/>
-        </w:r>
-        <w:r>
-          <w:rPr>
-            <w:rStyle w:val="Hipervnculo"/>
-            <w:noProof/>
-          </w:rPr>
-          <w:t>Bitácora</w:t>
-        </w:r>
-        <w:r>
-          <w:rPr>
-            <w:noProof/>
-            <w:webHidden/>
-          </w:rPr>
-          <w:tab/>
-        </w:r>
-        <w:r>
-          <w:rPr>
-            <w:noProof/>
-            <w:webHidden/>
-          </w:rPr>
-          <w:fldChar w:fldCharType="begin"/>
-        </w:r>
-        <w:r>
-          <w:rPr>
-            <w:noProof/>
-            <w:webHidden/>
-          </w:rPr>
-          <w:instrText xml:space="preserve"> PAGEREF _Toc67018150 \h </w:instrText>
-        </w:r>
-        <w:r>
-          <w:rPr>
-            <w:noProof/>
-            <w:webHidden/>
-          </w:rPr>
-        </w:r>
-        <w:r>
-          <w:rPr>
-            <w:noProof/>
-            <w:webHidden/>
-          </w:rPr>
-          <w:fldChar w:fldCharType="separate"/>
-        </w:r>
-        <w:r>
-          <w:rPr>
-            <w:noProof/>
-            <w:webHidden/>
-          </w:rPr>
-          <w:t>8</w:t>
-        </w:r>
-        <w:r>
-          <w:rPr>
-            <w:noProof/>
-            <w:webHidden/>
-          </w:rPr>
-          <w:fldChar w:fldCharType="end"/>
-        </w:r>
-      </w:hyperlink>
-    </w:p>
-    <w:p>
-      <w:pPr>
-        <w:spacing w:line="259" w:lineRule="auto"/>
-        <w:jc w:val="left"/>
+      </w:pPr>
+      <w:r>
         <w:rPr>
           <w:rFonts w:cs="Times New Roman"/>
           <w:b/>
@@ -1445,7 +1423,8 @@
           <w:sz w:val="28"/>
           <w:szCs w:val="28"/>
         </w:rPr>
-      </w:pPr>
+        <w:fldChar w:fldCharType="end"/>
+      </w:r>
       <w:r>
         <w:rPr>
           <w:rFonts w:cs="Times New Roman"/>
@@ -1454,162 +1433,152 @@
           <w:sz w:val="28"/>
           <w:szCs w:val="28"/>
         </w:rPr>
-        <w:fldChar w:fldCharType="end"/>
-      </w:r>
-      <w:r>
-        <w:rPr>
-          <w:rFonts w:cs="Times New Roman"/>
+        <w:br w:type="page"/>
+      </w:r>
+    </w:p>
+    <w:p>
+      <w:pPr>
+        <w:pStyle w:val="Heading1"/>
+      </w:pPr>
+      <w:bookmarkStart w:id="0" w:name="_Toc67018133"/>
+      <w:r>
+        <w:lastRenderedPageBreak/>
+        <w:t>Breve descripción del proyecto</w:t>
+      </w:r>
+      <w:bookmarkEnd w:id="0"/>
+    </w:p>
+    <w:p>
+      <w:pPr>
+        <w:ind w:firstLine="360"/>
+      </w:pPr>
+      <w:proofErr w:type="spellStart"/>
+      <w:r>
+        <w:t>Donkey</w:t>
+      </w:r>
+      <w:proofErr w:type="spellEnd"/>
+      <w:r>
+        <w:t xml:space="preserve"> Kong </w:t>
+      </w:r>
+      <w:proofErr w:type="spellStart"/>
+      <w:r>
+        <w:t>Jr</w:t>
+      </w:r>
+      <w:proofErr w:type="spellEnd"/>
+      <w:r>
+        <w:t xml:space="preserve"> es un clásico video juego arcade que consiste en llegar a la cima del mapa utilizando lianas para subir y evitar que los enemigos (</w:t>
+      </w:r>
+      <w:proofErr w:type="spellStart"/>
+      <w:r>
+        <w:t>kremlings</w:t>
+      </w:r>
+      <w:proofErr w:type="spellEnd"/>
+      <w:r>
+        <w:t>) lo toquen. El objetivo de este proyecto es desarrollar el juego, con la condición crear un servidor en Java para implementar la lógica del juego y crear un cliente en C para controlar el juego.</w:t>
+      </w:r>
+    </w:p>
+    <w:p>
+      <w:pPr>
+        <w:pStyle w:val="Heading2"/>
+      </w:pPr>
+      <w:bookmarkStart w:id="1" w:name="_Toc67016477"/>
+      <w:bookmarkStart w:id="2" w:name="_Toc67018135"/>
+      <w:r>
+        <w:t>Descripción de la</w:t>
+      </w:r>
+      <w:r>
+        <w:t xml:space="preserve"> </w:t>
+      </w:r>
+      <w:r>
+        <w:t>utilización de las</w:t>
+      </w:r>
+      <w:r>
+        <w:t xml:space="preserve"> </w:t>
+      </w:r>
+      <w:r>
+        <w:t>estructuras de datos desarrolladas</w:t>
+      </w:r>
+      <w:r>
+        <w:t>.</w:t>
+      </w:r>
+    </w:p>
+    <w:p>
+      <w:pPr>
+        <w:ind w:firstLine="522"/>
+      </w:pPr>
+      <w:r>
+        <w:t xml:space="preserve">Para la implementación de este proyecto solo se utilizó la estructura de datos </w:t>
+      </w:r>
+      <w:proofErr w:type="spellStart"/>
+      <w:r>
+        <w:t>ArrayList</w:t>
+      </w:r>
+      <w:proofErr w:type="spellEnd"/>
+      <w:r>
+        <w:t xml:space="preserve">, sin embargo, esta estructura ya viene incluida en la librería </w:t>
+      </w:r>
+      <w:proofErr w:type="spellStart"/>
+      <w:r>
+        <w:t>Java.Util</w:t>
+      </w:r>
+      <w:proofErr w:type="spellEnd"/>
+      <w:r>
+        <w:t xml:space="preserve">. </w:t>
+      </w:r>
+    </w:p>
+    <w:p>
+      <w:r>
+        <w:t>Además, se utilizaron dos patrones de diseño:</w:t>
+      </w:r>
+    </w:p>
+    <w:p>
+      <w:r>
+        <w:rPr>
           <w:b/>
           <w:bCs/>
-          <w:sz w:val="28"/>
-          <w:szCs w:val="28"/>
-        </w:rPr>
-        <w:br w:type="page"/>
-      </w:r>
-    </w:p>
-    <w:p>
-      <w:pPr>
-        <w:pStyle w:val="Ttulo1"/>
-      </w:pPr>
-      <w:bookmarkStart w:id="0" w:name="_Toc67018133"/>
-      <w:r>
-        <w:lastRenderedPageBreak/>
-        <w:t>Breve descripción del proyecto</w:t>
-      </w:r>
-      <w:bookmarkEnd w:id="0"/>
-    </w:p>
-    <w:p>
-      <w:pPr>
-        <w:ind w:firstLine="360"/>
-      </w:pPr>
+        </w:rPr>
+        <w:tab/>
+      </w:r>
       <w:proofErr w:type="spellStart"/>
-      <w:r>
-        <w:t>Donkey</w:t>
-      </w:r>
-      <w:proofErr w:type="spellEnd"/>
-      <w:r>
-        <w:t xml:space="preserve"> Kong </w:t>
-      </w:r>
-      <w:proofErr w:type="spellStart"/>
-      <w:r>
-        <w:t>Jr</w:t>
-      </w:r>
-      <w:proofErr w:type="spellEnd"/>
-      <w:r>
-        <w:t xml:space="preserve"> es un clásico video juego arcade que consiste en llegar a la cima del mapa utilizando lianas para subir y evitar que los enemigos (</w:t>
-      </w:r>
-      <w:proofErr w:type="spellStart"/>
-      <w:r>
-        <w:t>kremlings</w:t>
-      </w:r>
-      <w:proofErr w:type="spellEnd"/>
-      <w:r>
-        <w:t>) lo toquen. El objetivo de este proyecto es desarrollar el juego, con la condición crear un servidor en Java para implementar la lógica del juego y crear un cliente en C para controlar el juego.</w:t>
-      </w:r>
-    </w:p>
-    <w:p>
-      <w:pPr>
-        <w:pStyle w:val="Ttulo2"/>
-      </w:pPr>
-      <w:bookmarkStart w:id="1" w:name="_Toc67016477"/>
-      <w:bookmarkStart w:id="2" w:name="_Toc67018135"/>
-      <w:r>
-        <w:t>Descripción de la</w:t>
-      </w:r>
-      <w:r>
-        <w:t xml:space="preserve"> </w:t>
-      </w:r>
-      <w:r>
-        <w:t>utilización de las</w:t>
-      </w:r>
-      <w:r>
-        <w:t xml:space="preserve"> </w:t>
-      </w:r>
-      <w:r>
-        <w:t>estructuras de datos desarrolladas</w:t>
-      </w:r>
-      <w:r>
-        <w:t>.</w:t>
-      </w:r>
-    </w:p>
-    <w:p>
-      <w:pPr>
-        <w:ind w:firstLine="522"/>
-      </w:pPr>
-      <w:r>
-        <w:t xml:space="preserve">Para la implementación de este proyecto solo se utilizó la estructura de datos </w:t>
-      </w:r>
-      <w:proofErr w:type="spellStart"/>
-      <w:r>
-        <w:t>ArrayList</w:t>
-      </w:r>
-      <w:proofErr w:type="spellEnd"/>
-      <w:r>
-        <w:t xml:space="preserve">, sin embargo, esta estructura ya viene incluida en la librería </w:t>
-      </w:r>
-      <w:proofErr w:type="spellStart"/>
-      <w:r>
-        <w:t>Java.Util</w:t>
-      </w:r>
-      <w:proofErr w:type="spellEnd"/>
-      <w:r>
-        <w:t xml:space="preserve">. </w:t>
-      </w:r>
-    </w:p>
-    <w:p>
-      <w:r>
-        <w:t>Además, se utilizaron dos patrones de diseño:</w:t>
-      </w:r>
-    </w:p>
-    <w:p>
       <w:r>
         <w:rPr>
           <w:b/>
           <w:bCs/>
         </w:rPr>
-        <w:tab/>
-      </w:r>
-      <w:proofErr w:type="spellStart"/>
+        <w:t>Singleton</w:t>
+      </w:r>
+      <w:proofErr w:type="spellEnd"/>
       <w:r>
         <w:rPr>
           <w:b/>
           <w:bCs/>
         </w:rPr>
-        <w:t>Singleton</w:t>
-      </w:r>
-      <w:proofErr w:type="spellEnd"/>
+        <w:t>:</w:t>
+      </w:r>
       <w:r>
         <w:rPr>
           <w:b/>
           <w:bCs/>
         </w:rPr>
-        <w:t>:</w:t>
-      </w:r>
+        <w:t xml:space="preserve"> </w:t>
+      </w:r>
+      <w:r>
+        <w:t xml:space="preserve">Se utilizó el patrón de programación </w:t>
+      </w:r>
+      <w:proofErr w:type="spellStart"/>
+      <w:r>
+        <w:t>Singleton</w:t>
+      </w:r>
+      <w:proofErr w:type="spellEnd"/>
+      <w:r>
+        <w:t xml:space="preserve"> en la construcción de la clase Server, de tal manera que fuera posible restringir la instanciación de la clase a una instancia "única", y de igual forma realizar su ejecución una única vez.</w:t>
+      </w:r>
+    </w:p>
+    <w:p>
       <w:r>
         <w:rPr>
           <w:b/>
           <w:bCs/>
         </w:rPr>
-        <w:t xml:space="preserve"> </w:t>
-      </w:r>
-      <w:r>
-        <w:t xml:space="preserve">Se utilizó el patrón de programación </w:t>
-      </w:r>
-      <w:proofErr w:type="spellStart"/>
-      <w:r>
-        <w:t>Singleton</w:t>
-      </w:r>
-      <w:proofErr w:type="spellEnd"/>
-      <w:r>
-        <w:t xml:space="preserve"> en la construcción de la clase Server, de tal manera que fuera posible restringir la instanciación de la clase a una instancia "única", y de igual forma realizar su ejecución una única vez.</w:t>
-      </w:r>
-    </w:p>
-    <w:p>
-      <w:r>
-        <w:rPr>
-          <w:b/>
-          <w:bCs/>
-        </w:rPr>
         <w:tab/>
         <w:t xml:space="preserve">MVC: </w:t>
       </w:r>
@@ -1654,7 +1623,7 @@
     </w:p>
     <w:p>
       <w:pPr>
-        <w:pStyle w:val="Ttulo2"/>
+        <w:pStyle w:val="Heading2"/>
       </w:pPr>
       <w:bookmarkStart w:id="3" w:name="_Toc67016478"/>
       <w:bookmarkStart w:id="4" w:name="_Toc67018136"/>
@@ -1726,7 +1695,7 @@
     </w:p>
     <w:p>
       <w:pPr>
-        <w:pStyle w:val="Ttulo2"/>
+        <w:pStyle w:val="Heading2"/>
       </w:pPr>
       <w:bookmarkStart w:id="5" w:name="_Toc67016479"/>
       <w:bookmarkStart w:id="6" w:name="_Toc67018137"/>
@@ -1738,7 +1707,7 @@
     </w:p>
     <w:p>
       <w:pPr>
-        <w:pStyle w:val="Prrafodelista"/>
+        <w:pStyle w:val="ListParagraph"/>
         <w:numPr>
           <w:ilvl w:val="0"/>
           <w:numId w:val="27"/>
@@ -1778,103 +1747,103 @@
     </w:p>
     <w:p>
       <w:pPr>
-        <w:pStyle w:val="Prrafodelista"/>
+        <w:pStyle w:val="ListParagraph"/>
         <w:ind w:left="810"/>
       </w:pPr>
     </w:p>
     <w:p>
       <w:pPr>
-        <w:pStyle w:val="Prrafodelista"/>
+        <w:pStyle w:val="ListParagraph"/>
         <w:ind w:left="810"/>
       </w:pPr>
     </w:p>
     <w:p>
       <w:pPr>
-        <w:pStyle w:val="Prrafodelista"/>
+        <w:pStyle w:val="ListParagraph"/>
         <w:ind w:left="810"/>
       </w:pPr>
     </w:p>
     <w:p>
       <w:pPr>
-        <w:pStyle w:val="Prrafodelista"/>
+        <w:pStyle w:val="ListParagraph"/>
         <w:ind w:left="810"/>
       </w:pPr>
     </w:p>
     <w:p>
       <w:pPr>
-        <w:pStyle w:val="Prrafodelista"/>
+        <w:pStyle w:val="ListParagraph"/>
         <w:ind w:left="810"/>
       </w:pPr>
     </w:p>
     <w:p>
       <w:pPr>
-        <w:pStyle w:val="Prrafodelista"/>
+        <w:pStyle w:val="ListParagraph"/>
         <w:ind w:left="810"/>
       </w:pPr>
     </w:p>
     <w:p>
       <w:pPr>
-        <w:pStyle w:val="Prrafodelista"/>
+        <w:pStyle w:val="ListParagraph"/>
         <w:ind w:left="810"/>
       </w:pPr>
     </w:p>
     <w:p>
       <w:pPr>
-        <w:pStyle w:val="Prrafodelista"/>
+        <w:pStyle w:val="ListParagraph"/>
         <w:ind w:left="810"/>
       </w:pPr>
     </w:p>
     <w:p>
       <w:pPr>
-        <w:pStyle w:val="Prrafodelista"/>
+        <w:pStyle w:val="ListParagraph"/>
         <w:ind w:left="810"/>
       </w:pPr>
     </w:p>
     <w:p>
       <w:pPr>
-        <w:pStyle w:val="Prrafodelista"/>
+        <w:pStyle w:val="ListParagraph"/>
         <w:ind w:left="810"/>
       </w:pPr>
     </w:p>
     <w:p>
       <w:pPr>
-        <w:pStyle w:val="Prrafodelista"/>
+        <w:pStyle w:val="ListParagraph"/>
         <w:ind w:left="810"/>
       </w:pPr>
     </w:p>
     <w:p>
       <w:pPr>
-        <w:pStyle w:val="Prrafodelista"/>
+        <w:pStyle w:val="ListParagraph"/>
         <w:ind w:left="810"/>
       </w:pPr>
     </w:p>
     <w:p>
       <w:pPr>
-        <w:pStyle w:val="Prrafodelista"/>
+        <w:pStyle w:val="ListParagraph"/>
         <w:ind w:left="810"/>
       </w:pPr>
     </w:p>
     <w:p>
       <w:pPr>
-        <w:pStyle w:val="Prrafodelista"/>
+        <w:pStyle w:val="ListParagraph"/>
         <w:ind w:left="810"/>
       </w:pPr>
     </w:p>
     <w:p>
       <w:pPr>
-        <w:pStyle w:val="Prrafodelista"/>
+        <w:pStyle w:val="ListParagraph"/>
         <w:ind w:left="810"/>
       </w:pPr>
     </w:p>
     <w:p>
       <w:pPr>
-        <w:pStyle w:val="Prrafodelista"/>
+        <w:pStyle w:val="ListParagraph"/>
         <w:ind w:left="810"/>
       </w:pPr>
     </w:p>
     <w:p>
       <w:pPr>
-        <w:pStyle w:val="Prrafodelista"/>
+        <w:pStyle w:val="ListParagraph"/>
         <w:numPr>
           <w:ilvl w:val="0"/>
           <w:numId w:val="12"/>
@@ -1892,7 +1861,7 @@
     </w:p>
     <w:p>
       <w:pPr>
-        <w:pStyle w:val="Prrafodelista"/>
+        <w:pStyle w:val="ListParagraph"/>
         <w:numPr>
           <w:ilvl w:val="0"/>
           <w:numId w:val="12"/>
@@ -1938,7 +1907,7 @@
     </w:p>
     <w:p>
       <w:pPr>
-        <w:pStyle w:val="Prrafodelista"/>
+        <w:pStyle w:val="ListParagraph"/>
         <w:numPr>
           <w:ilvl w:val="0"/>
           <w:numId w:val="12"/>
@@ -1984,7 +1953,7 @@
     </w:p>
     <w:p>
       <w:pPr>
-        <w:pStyle w:val="Prrafodelista"/>
+        <w:pStyle w:val="ListParagraph"/>
         <w:numPr>
           <w:ilvl w:val="0"/>
           <w:numId w:val="12"/>
@@ -2030,7 +1999,7 @@
     </w:p>
     <w:p>
       <w:pPr>
-        <w:pStyle w:val="Prrafodelista"/>
+        <w:pStyle w:val="ListParagraph"/>
         <w:numPr>
           <w:ilvl w:val="0"/>
           <w:numId w:val="12"/>
@@ -2076,7 +2045,7 @@
     </w:p>
     <w:p>
       <w:pPr>
-        <w:pStyle w:val="Ttulo2"/>
+        <w:pStyle w:val="Heading2"/>
       </w:pPr>
       <w:bookmarkStart w:id="77" w:name="_Toc67016487"/>
       <w:bookmarkStart w:id="78" w:name="_Toc67018146"/>
@@ -2097,6 +2066,10 @@
         </w:rPr>
       </w:pPr>
       <w:r>
+        <w:rPr>
+          <w:noProof/>
+        </w:rPr>
+        <w:lastRenderedPageBreak/>
         <w:drawing>
           <wp:inline distT="0" distB="0" distL="0" distR="0" wp14:anchorId="735DACEF" wp14:editId="305E5936">
             <wp:extent cx="5935980" cy="6839340"/>
@@ -2171,10 +2144,9 @@
     </w:p>
     <w:p>
       <w:pPr>
-        <w:pStyle w:val="Ttulo2"/>
-      </w:pPr>
-      <w:r>
-        <w:lastRenderedPageBreak/>
+        <w:pStyle w:val="Heading2"/>
+      </w:pPr>
+      <w:r>
         <w:t xml:space="preserve">Problemas </w:t>
       </w:r>
       <w:r>
@@ -2186,13 +2158,14 @@
     </w:p>
     <w:p>
       <w:pPr>
-        <w:pStyle w:val="Prrafodelista"/>
+        <w:pStyle w:val="ListParagraph"/>
         <w:numPr>
           <w:ilvl w:val="0"/>
           <w:numId w:val="27"/>
         </w:numPr>
       </w:pPr>
       <w:r>
+        <w:lastRenderedPageBreak/>
         <w:t xml:space="preserve">Al trabajar con múltiples hilos en la lógica del juego surgieron muchos problemas de </w:t>
       </w:r>
       <w:proofErr w:type="spellStart"/>
@@ -2241,19 +2214,135 @@
     </w:p>
     <w:p>
       <w:pPr>
-        <w:pStyle w:val="Prrafodelista"/>
+        <w:pStyle w:val="ListParagraph"/>
         <w:numPr>
           <w:ilvl w:val="0"/>
           <w:numId w:val="27"/>
         </w:numPr>
       </w:pPr>
       <w:r>
+        <w:t xml:space="preserve">En la comunicación </w:t>
+      </w:r>
+      <w:r>
+        <w:t>servidor</w:t>
+      </w:r>
+      <w:r>
+        <w:t xml:space="preserve"> cliente surgió un problema de </w:t>
+      </w:r>
+      <w:r>
+        <w:t xml:space="preserve">envío </w:t>
+      </w:r>
+      <w:r>
+        <w:t xml:space="preserve">de datos debido a </w:t>
+      </w:r>
+      <w:r>
+        <w:t>la</w:t>
+      </w:r>
+      <w:r>
+        <w:t xml:space="preserve"> variación de la</w:t>
+      </w:r>
+      <w:r>
+        <w:t xml:space="preserve"> cantidad </w:t>
+      </w:r>
+      <w:r>
+        <w:t xml:space="preserve">de bits </w:t>
+      </w:r>
+      <w:r>
+        <w:t>utilizados para guardar</w:t>
+      </w:r>
+      <w:r>
+        <w:t xml:space="preserve"> datos primitos entre</w:t>
+      </w:r>
+      <w:r>
+        <w:t xml:space="preserve"> las </w:t>
+      </w:r>
+      <w:r>
+        <w:t>diferen</w:t>
+      </w:r>
+      <w:r>
+        <w:t>tes</w:t>
+      </w:r>
+      <w:r>
+        <w:t xml:space="preserve"> plataformas</w:t>
+      </w:r>
+      <w:r>
+        <w:t>. Por ejemplo, l</w:t>
+      </w:r>
+      <w:r>
+        <w:t xml:space="preserve">a máquina virtual Java, define los </w:t>
+      </w:r>
+      <w:r>
+        <w:rPr>
+          <w:rStyle w:val="Strong"/>
+          <w:b w:val="0"/>
+          <w:bCs w:val="0"/>
+        </w:rPr>
+        <w:t>char</w:t>
+      </w:r>
+      <w:r>
+        <w:t xml:space="preserve"> como de 2 bytes</w:t>
+      </w:r>
+      <w:r>
+        <w:t xml:space="preserve">, </w:t>
+      </w:r>
+      <w:r>
+        <w:t>mientras que en el resto de los micros habituales suele ser de un byte</w:t>
+      </w:r>
+      <w:r>
+        <w:t xml:space="preserve">, razón por la cual al enviar datos de </w:t>
+      </w:r>
+      <w:r>
+        <w:t xml:space="preserve">C a Java, estos llegaban incompletos. </w:t>
+      </w:r>
+    </w:p>
+    <w:p>
+      <w:pPr>
+        <w:pStyle w:val="ListParagraph"/>
+        <w:ind w:left="810" w:firstLine="606"/>
+      </w:pPr>
+      <w:r>
+        <w:t xml:space="preserve">La solución a este problema fue buscar una forma de convertir </w:t>
+      </w:r>
+      <w:r>
+        <w:t xml:space="preserve">enviar los datos de una forma </w:t>
+      </w:r>
+      <w:r>
+        <w:t xml:space="preserve">modelo e </w:t>
+      </w:r>
+      <w:r>
+        <w:t>independiente de la micro, conocida como formato estándar de red.</w:t>
+      </w:r>
+      <w:r>
+        <w:t xml:space="preserve"> </w:t>
+      </w:r>
+      <w:r>
+        <w:t>(</w:t>
+      </w:r>
+      <w:r>
+        <w:t>chuidiang.org. (2020, 3 21)</w:t>
+      </w:r>
+      <w:r>
+        <w:t>)</w:t>
+      </w:r>
+      <w:r>
+        <w:t>.</w:t>
+      </w:r>
+    </w:p>
+    <w:p>
+      <w:pPr>
+        <w:pStyle w:val="ListParagraph"/>
+        <w:numPr>
+          <w:ilvl w:val="0"/>
+          <w:numId w:val="27"/>
+        </w:numPr>
+      </w:pPr>
+      <w:r>
         <w:t>Otro problema que surgió fue al intentar agregar la librería de allegro en C para la implementación de la interfaz gráfica del cliente, al trabajar con C en Windows suelen encontrarse muchos problemas de compatibilidad dependiendo del IDE, del compilador y otros factores. La solución a este problema fue una exhaustiva investigación además de prueba y error hasta que al final se logró agregar la librería.</w:t>
       </w:r>
     </w:p>
     <w:p>
       <w:pPr>
-        <w:pStyle w:val="Ttulo2"/>
+        <w:pStyle w:val="Heading2"/>
       </w:pPr>
       <w:bookmarkStart w:id="79" w:name="_Toc67016488"/>
       <w:bookmarkStart w:id="80" w:name="_Toc67018147"/>
@@ -2265,7 +2354,7 @@
     </w:p>
     <w:p>
       <w:pPr>
-        <w:pStyle w:val="Prrafodelista"/>
+        <w:pStyle w:val="ListParagraph"/>
         <w:numPr>
           <w:ilvl w:val="0"/>
           <w:numId w:val="28"/>
@@ -2277,7 +2366,7 @@
     </w:p>
     <w:p>
       <w:pPr>
-        <w:pStyle w:val="Prrafodelista"/>
+        <w:pStyle w:val="ListParagraph"/>
         <w:numPr>
           <w:ilvl w:val="0"/>
           <w:numId w:val="28"/>
@@ -2289,7 +2378,7 @@
     </w:p>
     <w:p>
       <w:pPr>
-        <w:pStyle w:val="Prrafodelista"/>
+        <w:pStyle w:val="ListParagraph"/>
         <w:numPr>
           <w:ilvl w:val="0"/>
           <w:numId w:val="28"/>
@@ -2301,7 +2390,185 @@
     </w:p>
     <w:p>
       <w:pPr>
-        <w:pStyle w:val="Ttulo2"/>
+        <w:pStyle w:val="ListParagraph"/>
+        <w:numPr>
+          <w:ilvl w:val="0"/>
+          <w:numId w:val="28"/>
+        </w:numPr>
+        <w:rPr>
+          <w:rStyle w:val="viiyi"/>
+        </w:rPr>
+      </w:pPr>
+      <w:r>
+        <w:lastRenderedPageBreak/>
+        <w:t>El</w:t>
+      </w:r>
+      <w:r>
+        <w:t xml:space="preserve"> servidor</w:t>
+      </w:r>
+      <w:r>
+        <w:t xml:space="preserve"> </w:t>
+      </w:r>
+      <w:r>
+        <w:t xml:space="preserve">multithread </w:t>
+      </w:r>
+      <w:r>
+        <w:rPr>
+          <w:rStyle w:val="jlqj4b"/>
+        </w:rPr>
+        <w:t>es</w:t>
+      </w:r>
+      <w:r>
+        <w:rPr>
+          <w:rStyle w:val="jlqj4b"/>
+        </w:rPr>
+        <w:t xml:space="preserve"> muy útil</w:t>
+      </w:r>
+      <w:r>
+        <w:rPr>
+          <w:rStyle w:val="jlqj4b"/>
+        </w:rPr>
+        <w:t xml:space="preserve"> </w:t>
+      </w:r>
+      <w:r>
+        <w:rPr>
+          <w:rStyle w:val="jlqj4b"/>
+          <w:lang w:val="es-ES"/>
+        </w:rPr>
+        <w:t>cuando</w:t>
+      </w:r>
+      <w:r>
+        <w:rPr>
+          <w:rStyle w:val="jlqj4b"/>
+          <w:lang w:val="es-ES"/>
+        </w:rPr>
+        <w:t xml:space="preserve"> </w:t>
+      </w:r>
+      <w:r>
+        <w:rPr>
+          <w:rStyle w:val="jlqj4b"/>
+          <w:lang w:val="es-ES"/>
+        </w:rPr>
+        <w:t xml:space="preserve">se </w:t>
+      </w:r>
+      <w:r>
+        <w:rPr>
+          <w:rStyle w:val="jlqj4b"/>
+          <w:lang w:val="es-ES"/>
+        </w:rPr>
+        <w:t>dese</w:t>
+      </w:r>
+      <w:r>
+        <w:rPr>
+          <w:rStyle w:val="jlqj4b"/>
+          <w:lang w:val="es-ES"/>
+        </w:rPr>
+        <w:t>a</w:t>
+      </w:r>
+      <w:r>
+        <w:rPr>
+          <w:rStyle w:val="jlqj4b"/>
+          <w:lang w:val="es-ES"/>
+        </w:rPr>
+        <w:t xml:space="preserve"> realizar operaciones pesadas sin bloquear el flujo</w:t>
+      </w:r>
+      <w:r>
+        <w:rPr>
+          <w:rStyle w:val="jlqj4b"/>
+          <w:lang w:val="es-ES"/>
+        </w:rPr>
+        <w:t xml:space="preserve"> del programa</w:t>
+      </w:r>
+      <w:r>
+        <w:rPr>
+          <w:rStyle w:val="jlqj4b"/>
+          <w:lang w:val="es-ES"/>
+        </w:rPr>
+        <w:t>.</w:t>
+      </w:r>
+      <w:r>
+        <w:rPr>
+          <w:rStyle w:val="jlqj4b"/>
+          <w:lang w:val="es-ES"/>
+        </w:rPr>
+        <w:t xml:space="preserve"> Por ejemplo, interfaces</w:t>
+      </w:r>
+      <w:r>
+        <w:rPr>
+          <w:rStyle w:val="jlqj4b"/>
+          <w:lang w:val="es-ES"/>
+        </w:rPr>
+        <w:t xml:space="preserve"> de usuario donde </w:t>
+      </w:r>
+      <w:r>
+        <w:rPr>
+          <w:rStyle w:val="jlqj4b"/>
+          <w:lang w:val="es-ES"/>
+        </w:rPr>
+        <w:t>se r</w:t>
+      </w:r>
+      <w:r>
+        <w:rPr>
+          <w:rStyle w:val="jlqj4b"/>
+          <w:lang w:val="es-ES"/>
+        </w:rPr>
+        <w:t>ealiza un procesamiento pesado en segundo plano pero la interfaz de usuario aún está activa.</w:t>
+      </w:r>
+      <w:r>
+        <w:rPr>
+          <w:rStyle w:val="viiyi"/>
+          <w:lang w:val="es-ES"/>
+        </w:rPr>
+        <w:t xml:space="preserve"> </w:t>
+      </w:r>
+    </w:p>
+    <w:p>
+      <w:pPr>
+        <w:pStyle w:val="ListParagraph"/>
+        <w:numPr>
+          <w:ilvl w:val="0"/>
+          <w:numId w:val="28"/>
+        </w:numPr>
+      </w:pPr>
+      <w:r>
+        <w:rPr>
+          <w:rStyle w:val="jlqj4b"/>
+          <w:lang w:val="es-ES"/>
+        </w:rPr>
+        <w:t>El</w:t>
+      </w:r>
+      <w:r>
+        <w:rPr>
+          <w:rStyle w:val="jlqj4b"/>
+          <w:lang w:val="es-ES"/>
+        </w:rPr>
+        <w:t xml:space="preserve"> servidor multithread es una </w:t>
+      </w:r>
+      <w:r>
+        <w:rPr>
+          <w:rStyle w:val="jlqj4b"/>
+          <w:lang w:val="es-ES"/>
+        </w:rPr>
+        <w:t xml:space="preserve">forma de introducir paralelismo </w:t>
+      </w:r>
+      <w:r>
+        <w:rPr>
+          <w:rStyle w:val="jlqj4b"/>
+          <w:lang w:val="es-ES"/>
+        </w:rPr>
+        <w:t xml:space="preserve">a un </w:t>
+      </w:r>
+      <w:r>
+        <w:rPr>
+          <w:rStyle w:val="jlqj4b"/>
+          <w:lang w:val="es-ES"/>
+        </w:rPr>
+        <w:t>programa.</w:t>
+      </w:r>
+    </w:p>
+    <w:p>
+      <w:pPr>
+        <w:pStyle w:val="Heading2"/>
       </w:pPr>
       <w:bookmarkStart w:id="81" w:name="_Toc67016489"/>
       <w:bookmarkStart w:id="82" w:name="_Toc67018148"/>
@@ -2313,7 +2580,7 @@
     </w:p>
     <w:p>
       <w:pPr>
-        <w:pStyle w:val="Prrafodelista"/>
+        <w:pStyle w:val="ListParagraph"/>
         <w:numPr>
           <w:ilvl w:val="0"/>
           <w:numId w:val="29"/>
@@ -2325,7 +2592,7 @@
     </w:p>
     <w:p>
       <w:pPr>
-        <w:pStyle w:val="Prrafodelista"/>
+        <w:pStyle w:val="ListParagraph"/>
         <w:numPr>
           <w:ilvl w:val="0"/>
           <w:numId w:val="29"/>
@@ -2337,23 +2604,11 @@
     </w:p>
     <w:p>
       <w:pPr>
-        <w:pStyle w:val="Prrafodelista"/>
-      </w:pPr>
-    </w:p>
-    <w:p>
-      <w:pPr>
-        <w:pStyle w:val="Prrafodelista"/>
-      </w:pPr>
-    </w:p>
-    <w:p>
-      <w:pPr>
-        <w:pStyle w:val="Ttulo2"/>
-        <w:spacing w:line="600" w:lineRule="auto"/>
+        <w:pStyle w:val="Heading2"/>
       </w:pPr>
       <w:bookmarkStart w:id="83" w:name="_Toc67016490"/>
       <w:bookmarkStart w:id="84" w:name="_Toc67018149"/>
       <w:r>
-        <w:lastRenderedPageBreak/>
         <w:t>Bibliografía consultada en todo el proyecto</w:t>
       </w:r>
       <w:bookmarkEnd w:id="83"/>
@@ -2379,7 +2634,7 @@
       <w:hyperlink r:id="rId9" w:history="1">
         <w:r>
           <w:rPr>
-            <w:rStyle w:val="Hipervnculo"/>
+            <w:rStyle w:val="Hyperlink"/>
             <w:lang w:val="en-US"/>
           </w:rPr>
           <w:t>http://www.chuidiang.org/java/sockets/cpp_java/cpp_java.php</w:t>
@@ -2388,7 +2643,7 @@
     </w:p>
     <w:p>
       <w:pPr>
-        <w:pStyle w:val="Ttulo1"/>
+        <w:pStyle w:val="Heading1"/>
       </w:pPr>
       <w:bookmarkStart w:id="85" w:name="_Toc67018150"/>
       <w:r>
@@ -2398,20 +2653,23 @@
     </w:p>
     <w:tbl>
       <w:tblPr>
-        <w:tblStyle w:val="Tablaconcuadrcula"/>
-        <w:tblW w:w="9924" w:type="dxa"/>
+        <w:tblStyle w:val="TableGrid"/>
+        <w:tblW w:w="10296" w:type="dxa"/>
         <w:tblInd w:w="-449" w:type="dxa"/>
         <w:tblLook w:val="04A0" w:firstRow="1" w:lastRow="0" w:firstColumn="1" w:lastColumn="0" w:noHBand="0" w:noVBand="1"/>
       </w:tblPr>
       <w:tblGrid>
-        <w:gridCol w:w="2411"/>
-        <w:gridCol w:w="2126"/>
-        <w:gridCol w:w="5387"/>
+        <w:gridCol w:w="2501"/>
+        <w:gridCol w:w="2205"/>
+        <w:gridCol w:w="5590"/>
       </w:tblGrid>
       <w:tr>
+        <w:trPr>
+          <w:trHeight w:val="417"/>
+        </w:trPr>
         <w:tc>
           <w:tcPr>
-            <w:tcW w:w="2411" w:type="dxa"/>
+            <w:tcW w:w="2501" w:type="dxa"/>
             <w:vAlign w:val="bottom"/>
           </w:tcPr>
           <w:p>
@@ -2439,7 +2697,7 @@
         </w:tc>
         <w:tc>
           <w:tcPr>
-            <w:tcW w:w="2126" w:type="dxa"/>
+            <w:tcW w:w="2205" w:type="dxa"/>
             <w:vAlign w:val="bottom"/>
           </w:tcPr>
           <w:p>
@@ -2467,7 +2725,7 @@
         </w:tc>
         <w:tc>
           <w:tcPr>
-            <w:tcW w:w="5387" w:type="dxa"/>
+            <w:tcW w:w="5590" w:type="dxa"/>
             <w:vAlign w:val="bottom"/>
           </w:tcPr>
           <w:p>
@@ -2495,9 +2753,12 @@
         </w:tc>
       </w:tr>
       <w:tr>
+        <w:trPr>
+          <w:trHeight w:val="827"/>
+        </w:trPr>
         <w:tc>
           <w:tcPr>
-            <w:tcW w:w="2411" w:type="dxa"/>
+            <w:tcW w:w="2501" w:type="dxa"/>
             <w:vAlign w:val="center"/>
           </w:tcPr>
           <w:p>
@@ -2521,7 +2782,7 @@
         </w:tc>
         <w:tc>
           <w:tcPr>
-            <w:tcW w:w="2126" w:type="dxa"/>
+            <w:tcW w:w="2205" w:type="dxa"/>
             <w:vAlign w:val="center"/>
           </w:tcPr>
           <w:p>
@@ -2545,7 +2806,7 @@
         </w:tc>
         <w:tc>
           <w:tcPr>
-            <w:tcW w:w="5387" w:type="dxa"/>
+            <w:tcW w:w="5590" w:type="dxa"/>
             <w:vAlign w:val="center"/>
           </w:tcPr>
           <w:p>
@@ -2568,9 +2829,12 @@
         </w:tc>
       </w:tr>
       <w:tr>
+        <w:trPr>
+          <w:trHeight w:val="820"/>
+        </w:trPr>
         <w:tc>
           <w:tcPr>
-            <w:tcW w:w="2411" w:type="dxa"/>
+            <w:tcW w:w="2501" w:type="dxa"/>
             <w:vAlign w:val="center"/>
           </w:tcPr>
           <w:p>
@@ -2588,13 +2852,29 @@
                 <w:sz w:val="28"/>
                 <w:szCs w:val="28"/>
               </w:rPr>
-              <w:t>13/04/2021</w:t>
+              <w:t>1</w:t>
+            </w:r>
+            <w:r>
+              <w:rPr>
+                <w:rFonts w:cs="Times New Roman"/>
+                <w:sz w:val="28"/>
+                <w:szCs w:val="28"/>
+              </w:rPr>
+              <w:t>1</w:t>
+            </w:r>
+            <w:r>
+              <w:rPr>
+                <w:rFonts w:cs="Times New Roman"/>
+                <w:sz w:val="28"/>
+                <w:szCs w:val="28"/>
+              </w:rPr>
+              <w:t>/04/2021</w:t>
             </w:r>
           </w:p>
         </w:tc>
         <w:tc>
           <w:tcPr>
-            <w:tcW w:w="2126" w:type="dxa"/>
+            <w:tcW w:w="2205" w:type="dxa"/>
             <w:vAlign w:val="center"/>
           </w:tcPr>
           <w:p>
@@ -2618,7 +2898,7 @@
         </w:tc>
         <w:tc>
           <w:tcPr>
-            <w:tcW w:w="5387" w:type="dxa"/>
+            <w:tcW w:w="5590" w:type="dxa"/>
             <w:vAlign w:val="center"/>
           </w:tcPr>
           <w:p>
@@ -2641,9 +2921,12 @@
         </w:tc>
       </w:tr>
       <w:tr>
+        <w:trPr>
+          <w:trHeight w:val="417"/>
+        </w:trPr>
         <w:tc>
           <w:tcPr>
-            <w:tcW w:w="2411" w:type="dxa"/>
+            <w:tcW w:w="2501" w:type="dxa"/>
             <w:vAlign w:val="center"/>
           </w:tcPr>
           <w:p>
@@ -2661,13 +2944,29 @@
                 <w:sz w:val="28"/>
                 <w:szCs w:val="28"/>
               </w:rPr>
-              <w:t>15/04/2021</w:t>
+              <w:t>1</w:t>
+            </w:r>
+            <w:r>
+              <w:rPr>
+                <w:rFonts w:cs="Times New Roman"/>
+                <w:sz w:val="28"/>
+                <w:szCs w:val="28"/>
+              </w:rPr>
+              <w:t>4</w:t>
+            </w:r>
+            <w:r>
+              <w:rPr>
+                <w:rFonts w:cs="Times New Roman"/>
+                <w:sz w:val="28"/>
+                <w:szCs w:val="28"/>
+              </w:rPr>
+              <w:t>/04/2021</w:t>
             </w:r>
           </w:p>
         </w:tc>
         <w:tc>
           <w:tcPr>
-            <w:tcW w:w="2126" w:type="dxa"/>
+            <w:tcW w:w="2205" w:type="dxa"/>
             <w:vAlign w:val="center"/>
           </w:tcPr>
           <w:p>
@@ -2691,7 +2990,7 @@
         </w:tc>
         <w:tc>
           <w:tcPr>
-            <w:tcW w:w="5387" w:type="dxa"/>
+            <w:tcW w:w="5590" w:type="dxa"/>
             <w:vAlign w:val="center"/>
           </w:tcPr>
           <w:p>
@@ -2714,9 +3013,12 @@
         </w:tc>
       </w:tr>
       <w:tr>
+        <w:trPr>
+          <w:trHeight w:val="417"/>
+        </w:trPr>
         <w:tc>
           <w:tcPr>
-            <w:tcW w:w="2411" w:type="dxa"/>
+            <w:tcW w:w="2501" w:type="dxa"/>
             <w:vAlign w:val="center"/>
           </w:tcPr>
           <w:p>
@@ -2734,13 +3036,21 @@
                 <w:sz w:val="28"/>
                 <w:szCs w:val="28"/>
               </w:rPr>
-              <w:t>17/04/2021</w:t>
+              <w:t>19</w:t>
+            </w:r>
+            <w:r>
+              <w:rPr>
+                <w:rFonts w:cs="Times New Roman"/>
+                <w:sz w:val="28"/>
+                <w:szCs w:val="28"/>
+              </w:rPr>
+              <w:t>/04/2021</w:t>
             </w:r>
           </w:p>
         </w:tc>
         <w:tc>
           <w:tcPr>
-            <w:tcW w:w="2126" w:type="dxa"/>
+            <w:tcW w:w="2205" w:type="dxa"/>
             <w:vAlign w:val="center"/>
           </w:tcPr>
           <w:p>
@@ -2764,7 +3074,7 @@
         </w:tc>
         <w:tc>
           <w:tcPr>
-            <w:tcW w:w="5387" w:type="dxa"/>
+            <w:tcW w:w="5590" w:type="dxa"/>
             <w:vAlign w:val="center"/>
           </w:tcPr>
           <w:p>
@@ -2787,9 +3097,12 @@
         </w:tc>
       </w:tr>
       <w:tr>
+        <w:trPr>
+          <w:trHeight w:val="827"/>
+        </w:trPr>
         <w:tc>
           <w:tcPr>
-            <w:tcW w:w="2411" w:type="dxa"/>
+            <w:tcW w:w="2501" w:type="dxa"/>
             <w:vAlign w:val="center"/>
           </w:tcPr>
           <w:p>
@@ -2807,13 +3120,21 @@
                 <w:sz w:val="28"/>
                 <w:szCs w:val="28"/>
               </w:rPr>
-              <w:t>18/04/2021</w:t>
+              <w:t>20</w:t>
+            </w:r>
+            <w:r>
+              <w:rPr>
+                <w:rFonts w:cs="Times New Roman"/>
+                <w:sz w:val="28"/>
+                <w:szCs w:val="28"/>
+              </w:rPr>
+              <w:t>/04/2021</w:t>
             </w:r>
           </w:p>
         </w:tc>
         <w:tc>
           <w:tcPr>
-            <w:tcW w:w="2126" w:type="dxa"/>
+            <w:tcW w:w="2205" w:type="dxa"/>
             <w:vAlign w:val="center"/>
           </w:tcPr>
           <w:p>
@@ -2831,23 +3152,13 @@
                 <w:sz w:val="28"/>
                 <w:szCs w:val="28"/>
               </w:rPr>
-              <w:t xml:space="preserve">Adrian y </w:t>
+              <w:t>Adrián y Shakime</w:t>
             </w:r>
-            <w:proofErr w:type="spellStart"/>
-            <w:r>
-              <w:rPr>
-                <w:rFonts w:cs="Times New Roman"/>
-                <w:sz w:val="28"/>
-                <w:szCs w:val="28"/>
-              </w:rPr>
-              <w:t>Shakime</w:t>
-            </w:r>
-            <w:proofErr w:type="spellEnd"/>
           </w:p>
         </w:tc>
         <w:tc>
           <w:tcPr>
-            <w:tcW w:w="5387" w:type="dxa"/>
+            <w:tcW w:w="5590" w:type="dxa"/>
             <w:vAlign w:val="center"/>
           </w:tcPr>
           <w:p>
@@ -2870,9 +3181,12 @@
         </w:tc>
       </w:tr>
       <w:tr>
+        <w:trPr>
+          <w:trHeight w:val="409"/>
+        </w:trPr>
         <w:tc>
           <w:tcPr>
-            <w:tcW w:w="2411" w:type="dxa"/>
+            <w:tcW w:w="2501" w:type="dxa"/>
             <w:vAlign w:val="center"/>
           </w:tcPr>
           <w:p>
@@ -2890,13 +3204,21 @@
                 <w:sz w:val="28"/>
                 <w:szCs w:val="28"/>
               </w:rPr>
-              <w:t>19/04/2021</w:t>
+              <w:t>22</w:t>
+            </w:r>
+            <w:r>
+              <w:rPr>
+                <w:rFonts w:cs="Times New Roman"/>
+                <w:sz w:val="28"/>
+                <w:szCs w:val="28"/>
+              </w:rPr>
+              <w:t>/04/2021</w:t>
             </w:r>
           </w:p>
         </w:tc>
         <w:tc>
           <w:tcPr>
-            <w:tcW w:w="2126" w:type="dxa"/>
+            <w:tcW w:w="2205" w:type="dxa"/>
             <w:vAlign w:val="center"/>
           </w:tcPr>
           <w:p>
@@ -2914,13 +3236,21 @@
                 <w:sz w:val="28"/>
                 <w:szCs w:val="28"/>
               </w:rPr>
-              <w:t>Adrian y José</w:t>
+              <w:t>Adrián</w:t>
+            </w:r>
+            <w:r>
+              <w:rPr>
+                <w:rFonts w:cs="Times New Roman"/>
+                <w:sz w:val="28"/>
+                <w:szCs w:val="28"/>
+              </w:rPr>
+              <w:t xml:space="preserve"> y José</w:t>
             </w:r>
           </w:p>
         </w:tc>
         <w:tc>
           <w:tcPr>
-            <w:tcW w:w="5387" w:type="dxa"/>
+            <w:tcW w:w="5590" w:type="dxa"/>
             <w:vAlign w:val="center"/>
           </w:tcPr>
           <w:p>
@@ -2943,9 +3273,12 @@
         </w:tc>
       </w:tr>
       <w:tr>
+        <w:trPr>
+          <w:trHeight w:val="417"/>
+        </w:trPr>
         <w:tc>
           <w:tcPr>
-            <w:tcW w:w="2411" w:type="dxa"/>
+            <w:tcW w:w="2501" w:type="dxa"/>
             <w:vAlign w:val="center"/>
           </w:tcPr>
           <w:p>
@@ -2963,13 +3296,29 @@
                 <w:sz w:val="28"/>
                 <w:szCs w:val="28"/>
               </w:rPr>
-              <w:t>21/04/2021</w:t>
+              <w:t>2</w:t>
+            </w:r>
+            <w:r>
+              <w:rPr>
+                <w:rFonts w:cs="Times New Roman"/>
+                <w:sz w:val="28"/>
+                <w:szCs w:val="28"/>
+              </w:rPr>
+              <w:t>3</w:t>
+            </w:r>
+            <w:r>
+              <w:rPr>
+                <w:rFonts w:cs="Times New Roman"/>
+                <w:sz w:val="28"/>
+                <w:szCs w:val="28"/>
+              </w:rPr>
+              <w:t>/04/2021</w:t>
             </w:r>
           </w:p>
         </w:tc>
         <w:tc>
           <w:tcPr>
-            <w:tcW w:w="2126" w:type="dxa"/>
+            <w:tcW w:w="2205" w:type="dxa"/>
             <w:vAlign w:val="center"/>
           </w:tcPr>
           <w:p>
@@ -2987,23 +3336,13 @@
                 <w:sz w:val="28"/>
                 <w:szCs w:val="28"/>
               </w:rPr>
-              <w:t xml:space="preserve">José y </w:t>
+              <w:t>José y Shakime</w:t>
             </w:r>
-            <w:proofErr w:type="spellStart"/>
-            <w:r>
-              <w:rPr>
-                <w:rFonts w:cs="Times New Roman"/>
-                <w:sz w:val="28"/>
-                <w:szCs w:val="28"/>
-              </w:rPr>
-              <w:t>Shakime</w:t>
-            </w:r>
-            <w:proofErr w:type="spellEnd"/>
           </w:p>
         </w:tc>
         <w:tc>
           <w:tcPr>
-            <w:tcW w:w="5387" w:type="dxa"/>
+            <w:tcW w:w="5590" w:type="dxa"/>
             <w:vAlign w:val="center"/>
           </w:tcPr>
           <w:p>
@@ -3026,9 +3365,12 @@
         </w:tc>
       </w:tr>
       <w:tr>
+        <w:trPr>
+          <w:trHeight w:val="409"/>
+        </w:trPr>
         <w:tc>
           <w:tcPr>
-            <w:tcW w:w="2411" w:type="dxa"/>
+            <w:tcW w:w="2501" w:type="dxa"/>
             <w:vAlign w:val="center"/>
           </w:tcPr>
           <w:p>
@@ -3052,7 +3394,7 @@
         </w:tc>
         <w:tc>
           <w:tcPr>
-            <w:tcW w:w="2126" w:type="dxa"/>
+            <w:tcW w:w="2205" w:type="dxa"/>
             <w:vAlign w:val="center"/>
           </w:tcPr>
           <w:p>
@@ -3076,7 +3418,7 @@
         </w:tc>
         <w:tc>
           <w:tcPr>
-            <w:tcW w:w="5387" w:type="dxa"/>
+            <w:tcW w:w="5590" w:type="dxa"/>
             <w:vAlign w:val="center"/>
           </w:tcPr>
           <w:p>
@@ -3099,17 +3441,7 @@
         </w:tc>
       </w:tr>
     </w:tbl>
-    <w:p>
-      <w:pPr>
-        <w:rPr>
-          <w:rFonts w:cs="Times New Roman"/>
-          <w:b/>
-          <w:bCs/>
-          <w:sz w:val="28"/>
-          <w:szCs w:val="28"/>
-        </w:rPr>
-      </w:pPr>
-    </w:p>
+    <w:p/>
     <w:sectPr>
       <w:pgSz w:w="12240" w:h="15840"/>
       <w:pgMar w:top="1417" w:right="1701" w:bottom="1417" w:left="1701" w:header="708" w:footer="708" w:gutter="0"/>
@@ -3765,7 +4097,7 @@
     <w:lvl w:ilvl="1">
       <w:start w:val="1"/>
       <w:numFmt w:val="decimal"/>
-      <w:pStyle w:val="Ttulo2"/>
+      <w:pStyle w:val="Heading2"/>
       <w:lvlText w:val="%1.%2."/>
       <w:lvlJc w:val="left"/>
       <w:pPr>
@@ -3775,7 +4107,7 @@
     <w:lvl w:ilvl="2">
       <w:start w:val="1"/>
       <w:numFmt w:val="decimal"/>
-      <w:pStyle w:val="Ttulo3"/>
+      <w:pStyle w:val="Heading3"/>
       <w:lvlText w:val="%1.%2.%3."/>
       <w:lvlJc w:val="left"/>
       <w:pPr>
@@ -3844,7 +4176,7 @@
     <w:lvl w:ilvl="0" w:tplc="9BF0C690">
       <w:start w:val="1"/>
       <w:numFmt w:val="decimal"/>
-      <w:pStyle w:val="Ttulo1"/>
+      <w:pStyle w:val="Heading1"/>
       <w:lvlText w:val="%1."/>
       <w:lvlJc w:val="left"/>
       <w:pPr>
@@ -6532,11 +6864,11 @@
       <w:sz w:val="24"/>
     </w:rPr>
   </w:style>
-  <w:style w:type="paragraph" w:styleId="Ttulo1">
+  <w:style w:type="paragraph" w:styleId="Heading1">
     <w:name w:val="heading 1"/>
-    <w:basedOn w:val="Prrafodelista"/>
+    <w:basedOn w:val="ListParagraph"/>
     <w:next w:val="Normal"/>
-    <w:link w:val="Ttulo1Car"/>
+    <w:link w:val="Heading1Char"/>
     <w:uiPriority w:val="9"/>
     <w:qFormat/>
     <w:rsid w:val="009600B8"/>
@@ -6553,11 +6885,11 @@
       <w:szCs w:val="24"/>
     </w:rPr>
   </w:style>
-  <w:style w:type="paragraph" w:styleId="Ttulo2">
+  <w:style w:type="paragraph" w:styleId="Heading2">
     <w:name w:val="heading 2"/>
-    <w:basedOn w:val="Prrafodelista"/>
+    <w:basedOn w:val="ListParagraph"/>
     <w:next w:val="Normal"/>
-    <w:link w:val="Ttulo2Car"/>
+    <w:link w:val="Heading2Char"/>
     <w:uiPriority w:val="9"/>
     <w:unhideWhenUsed/>
     <w:qFormat/>
@@ -6574,11 +6906,11 @@
       <w:bCs/>
     </w:rPr>
   </w:style>
-  <w:style w:type="paragraph" w:styleId="Ttulo3">
+  <w:style w:type="paragraph" w:styleId="Heading3">
     <w:name w:val="heading 3"/>
-    <w:basedOn w:val="Ttulo2"/>
+    <w:basedOn w:val="Heading2"/>
     <w:next w:val="Normal"/>
-    <w:link w:val="Ttulo3Car"/>
+    <w:link w:val="Heading3Char"/>
     <w:uiPriority w:val="9"/>
     <w:unhideWhenUsed/>
     <w:qFormat/>
@@ -6594,13 +6926,36 @@
       <w:iCs/>
     </w:rPr>
   </w:style>
-  <w:style w:type="character" w:default="1" w:styleId="Fuentedeprrafopredeter">
+  <w:style w:type="paragraph" w:styleId="Heading4">
+    <w:name w:val="heading 4"/>
+    <w:basedOn w:val="Normal"/>
+    <w:next w:val="Normal"/>
+    <w:link w:val="Heading4Char"/>
+    <w:uiPriority w:val="9"/>
+    <w:semiHidden/>
+    <w:unhideWhenUsed/>
+    <w:qFormat/>
+    <w:rsid w:val="004D5018"/>
+    <w:pPr>
+      <w:keepNext/>
+      <w:keepLines/>
+      <w:spacing w:before="40" w:after="0"/>
+      <w:outlineLvl w:val="3"/>
+    </w:pPr>
+    <w:rPr>
+      <w:rFonts w:asciiTheme="majorHAnsi" w:eastAsiaTheme="majorEastAsia" w:hAnsiTheme="majorHAnsi" w:cstheme="majorBidi"/>
+      <w:i/>
+      <w:iCs/>
+      <w:color w:val="2F5496" w:themeColor="accent1" w:themeShade="BF"/>
+    </w:rPr>
+  </w:style>
+  <w:style w:type="character" w:default="1" w:styleId="DefaultParagraphFont">
     <w:name w:val="Default Paragraph Font"/>
     <w:uiPriority w:val="1"/>
     <w:semiHidden/>
     <w:unhideWhenUsed/>
   </w:style>
-  <w:style w:type="table" w:default="1" w:styleId="Tablanormal">
+  <w:style w:type="table" w:default="1" w:styleId="TableNormal">
     <w:name w:val="Normal Table"/>
     <w:uiPriority w:val="99"/>
     <w:semiHidden/>
@@ -6615,13 +6970,13 @@
       </w:tblCellMar>
     </w:tblPr>
   </w:style>
-  <w:style w:type="numbering" w:default="1" w:styleId="Sinlista">
+  <w:style w:type="numbering" w:default="1" w:styleId="NoList">
     <w:name w:val="No List"/>
     <w:uiPriority w:val="99"/>
     <w:semiHidden/>
     <w:unhideWhenUsed/>
   </w:style>
-  <w:style w:type="paragraph" w:styleId="Prrafodelista">
+  <w:style w:type="paragraph" w:styleId="ListParagraph">
     <w:name w:val="List Paragraph"/>
     <w:basedOn w:val="Normal"/>
     <w:uiPriority w:val="1"/>
@@ -6632,9 +6987,9 @@
       <w:contextualSpacing/>
     </w:pPr>
   </w:style>
-  <w:style w:type="table" w:styleId="Tablaconcuadrcula">
+  <w:style w:type="table" w:styleId="TableGrid">
     <w:name w:val="Table Grid"/>
-    <w:basedOn w:val="Tablanormal"/>
+    <w:basedOn w:val="TableNormal"/>
     <w:uiPriority w:val="39"/>
     <w:rsid w:val="001D566E"/>
     <w:pPr>
@@ -6651,10 +7006,10 @@
       </w:tblBorders>
     </w:tblPr>
   </w:style>
-  <w:style w:type="character" w:customStyle="1" w:styleId="Ttulo1Car">
-    <w:name w:val="Título 1 Car"/>
-    <w:basedOn w:val="Fuentedeprrafopredeter"/>
-    <w:link w:val="Ttulo1"/>
+  <w:style w:type="character" w:customStyle="1" w:styleId="Heading1Char">
+    <w:name w:val="Heading 1 Char"/>
+    <w:basedOn w:val="DefaultParagraphFont"/>
+    <w:link w:val="Heading1"/>
     <w:uiPriority w:val="9"/>
     <w:rsid w:val="009600B8"/>
     <w:rPr>
@@ -6665,10 +7020,10 @@
       <w:szCs w:val="24"/>
     </w:rPr>
   </w:style>
-  <w:style w:type="character" w:customStyle="1" w:styleId="Ttulo2Car">
-    <w:name w:val="Título 2 Car"/>
-    <w:basedOn w:val="Fuentedeprrafopredeter"/>
-    <w:link w:val="Ttulo2"/>
+  <w:style w:type="character" w:customStyle="1" w:styleId="Heading2Char">
+    <w:name w:val="Heading 2 Char"/>
+    <w:basedOn w:val="DefaultParagraphFont"/>
+    <w:link w:val="Heading2"/>
     <w:uiPriority w:val="9"/>
     <w:rsid w:val="009600B8"/>
     <w:rPr>
@@ -6680,12 +7035,12 @@
   </w:style>
   <w:style w:type="character" w:customStyle="1" w:styleId="pl-c">
     <w:name w:val="pl-c"/>
-    <w:basedOn w:val="Fuentedeprrafopredeter"/>
+    <w:basedOn w:val="DefaultParagraphFont"/>
     <w:rsid w:val="003F071D"/>
   </w:style>
-  <w:style w:type="paragraph" w:styleId="TtuloTDC">
+  <w:style w:type="paragraph" w:styleId="TOCHeading">
     <w:name w:val="TOC Heading"/>
-    <w:basedOn w:val="Ttulo1"/>
+    <w:basedOn w:val="Heading1"/>
     <w:next w:val="Normal"/>
     <w:uiPriority w:val="39"/>
     <w:unhideWhenUsed/>
@@ -6708,7 +7063,7 @@
       <w:szCs w:val="32"/>
     </w:rPr>
   </w:style>
-  <w:style w:type="paragraph" w:styleId="TDC1">
+  <w:style w:type="paragraph" w:styleId="TOC1">
     <w:name w:val="toc 1"/>
     <w:basedOn w:val="Normal"/>
     <w:next w:val="Normal"/>
@@ -6720,7 +7075,7 @@
       <w:spacing w:after="100"/>
     </w:pPr>
   </w:style>
-  <w:style w:type="paragraph" w:styleId="TDC2">
+  <w:style w:type="paragraph" w:styleId="TOC2">
     <w:name w:val="toc 2"/>
     <w:basedOn w:val="Normal"/>
     <w:next w:val="Normal"/>
@@ -6733,9 +7088,9 @@
       <w:ind w:left="240"/>
     </w:pPr>
   </w:style>
-  <w:style w:type="character" w:styleId="Hipervnculo">
+  <w:style w:type="character" w:styleId="Hyperlink">
     <w:name w:val="Hyperlink"/>
-    <w:basedOn w:val="Fuentedeprrafopredeter"/>
+    <w:basedOn w:val="DefaultParagraphFont"/>
     <w:uiPriority w:val="99"/>
     <w:unhideWhenUsed/>
     <w:rsid w:val="00C56B59"/>
@@ -6744,10 +7099,10 @@
       <w:u w:val="single"/>
     </w:rPr>
   </w:style>
-  <w:style w:type="character" w:customStyle="1" w:styleId="Ttulo3Car">
-    <w:name w:val="Título 3 Car"/>
-    <w:basedOn w:val="Fuentedeprrafopredeter"/>
-    <w:link w:val="Ttulo3"/>
+  <w:style w:type="character" w:customStyle="1" w:styleId="Heading3Char">
+    <w:name w:val="Heading 3 Char"/>
+    <w:basedOn w:val="DefaultParagraphFont"/>
+    <w:link w:val="Heading3"/>
     <w:uiPriority w:val="9"/>
     <w:rsid w:val="00C12356"/>
     <w:rPr>
@@ -6759,7 +7114,7 @@
       <w:sz w:val="24"/>
     </w:rPr>
   </w:style>
-  <w:style w:type="paragraph" w:styleId="TDC3">
+  <w:style w:type="paragraph" w:styleId="TOC3">
     <w:name w:val="toc 3"/>
     <w:basedOn w:val="Normal"/>
     <w:next w:val="Normal"/>
@@ -6772,10 +7127,10 @@
       <w:ind w:left="480"/>
     </w:pPr>
   </w:style>
-  <w:style w:type="paragraph" w:styleId="Encabezado">
+  <w:style w:type="paragraph" w:styleId="Header">
     <w:name w:val="header"/>
     <w:basedOn w:val="Normal"/>
-    <w:link w:val="EncabezadoCar"/>
+    <w:link w:val="HeaderChar"/>
     <w:uiPriority w:val="99"/>
     <w:unhideWhenUsed/>
     <w:rsid w:val="00C12356"/>
@@ -6787,10 +7142,10 @@
       <w:spacing w:after="0" w:line="240" w:lineRule="auto"/>
     </w:pPr>
   </w:style>
-  <w:style w:type="character" w:customStyle="1" w:styleId="EncabezadoCar">
-    <w:name w:val="Encabezado Car"/>
-    <w:basedOn w:val="Fuentedeprrafopredeter"/>
-    <w:link w:val="Encabezado"/>
+  <w:style w:type="character" w:customStyle="1" w:styleId="HeaderChar">
+    <w:name w:val="Header Char"/>
+    <w:basedOn w:val="DefaultParagraphFont"/>
+    <w:link w:val="Header"/>
     <w:uiPriority w:val="99"/>
     <w:rsid w:val="00C12356"/>
     <w:rPr>
@@ -6798,10 +7153,10 @@
       <w:sz w:val="24"/>
     </w:rPr>
   </w:style>
-  <w:style w:type="paragraph" w:styleId="Piedepgina">
+  <w:style w:type="paragraph" w:styleId="Footer">
     <w:name w:val="footer"/>
     <w:basedOn w:val="Normal"/>
-    <w:link w:val="PiedepginaCar"/>
+    <w:link w:val="FooterChar"/>
     <w:uiPriority w:val="99"/>
     <w:unhideWhenUsed/>
     <w:rsid w:val="00C12356"/>
@@ -6813,10 +7168,10 @@
       <w:spacing w:after="0" w:line="240" w:lineRule="auto"/>
     </w:pPr>
   </w:style>
-  <w:style w:type="character" w:customStyle="1" w:styleId="PiedepginaCar">
-    <w:name w:val="Pie de página Car"/>
-    <w:basedOn w:val="Fuentedeprrafopredeter"/>
-    <w:link w:val="Piedepgina"/>
+  <w:style w:type="character" w:customStyle="1" w:styleId="FooterChar">
+    <w:name w:val="Footer Char"/>
+    <w:basedOn w:val="DefaultParagraphFont"/>
+    <w:link w:val="Footer"/>
     <w:uiPriority w:val="99"/>
     <w:rsid w:val="00C12356"/>
     <w:rPr>
@@ -6826,12 +7181,12 @@
   </w:style>
   <w:style w:type="character" w:customStyle="1" w:styleId="selectable">
     <w:name w:val="selectable"/>
-    <w:basedOn w:val="Fuentedeprrafopredeter"/>
+    <w:basedOn w:val="DefaultParagraphFont"/>
     <w:rsid w:val="00C12356"/>
   </w:style>
-  <w:style w:type="character" w:styleId="Mencinsinresolver">
+  <w:style w:type="character" w:styleId="UnresolvedMention">
     <w:name w:val="Unresolved Mention"/>
-    <w:basedOn w:val="Fuentedeprrafopredeter"/>
+    <w:basedOn w:val="DefaultParagraphFont"/>
     <w:uiPriority w:val="99"/>
     <w:semiHidden/>
     <w:unhideWhenUsed/>
@@ -6841,10 +7196,10 @@
       <w:shd w:val="clear" w:color="auto" w:fill="E1DFDD"/>
     </w:rPr>
   </w:style>
-  <w:style w:type="paragraph" w:styleId="Textoindependiente">
+  <w:style w:type="paragraph" w:styleId="BodyText">
     <w:name w:val="Body Text"/>
     <w:basedOn w:val="Normal"/>
-    <w:link w:val="TextoindependienteCar"/>
+    <w:link w:val="BodyTextChar"/>
     <w:uiPriority w:val="1"/>
     <w:qFormat/>
     <w:rsid w:val="001D566E"/>
@@ -6861,10 +7216,10 @@
       <w:lang w:val="es-ES"/>
     </w:rPr>
   </w:style>
-  <w:style w:type="character" w:customStyle="1" w:styleId="TextoindependienteCar">
-    <w:name w:val="Texto independiente Car"/>
-    <w:basedOn w:val="Fuentedeprrafopredeter"/>
-    <w:link w:val="Textoindependiente"/>
+  <w:style w:type="character" w:customStyle="1" w:styleId="BodyTextChar">
+    <w:name w:val="Body Text Char"/>
+    <w:basedOn w:val="DefaultParagraphFont"/>
+    <w:link w:val="BodyText"/>
     <w:uiPriority w:val="1"/>
     <w:rsid w:val="001D566E"/>
     <w:rPr>
@@ -6872,6 +7227,42 @@
       <w:sz w:val="24"/>
       <w:szCs w:val="24"/>
       <w:lang w:val="es-ES"/>
+    </w:rPr>
+  </w:style>
+  <w:style w:type="character" w:customStyle="1" w:styleId="viiyi">
+    <w:name w:val="viiyi"/>
+    <w:basedOn w:val="DefaultParagraphFont"/>
+    <w:rsid w:val="007A5876"/>
+  </w:style>
+  <w:style w:type="character" w:customStyle="1" w:styleId="jlqj4b">
+    <w:name w:val="jlqj4b"/>
+    <w:basedOn w:val="DefaultParagraphFont"/>
+    <w:rsid w:val="007A5876"/>
+  </w:style>
+  <w:style w:type="character" w:customStyle="1" w:styleId="Heading4Char">
+    <w:name w:val="Heading 4 Char"/>
+    <w:basedOn w:val="DefaultParagraphFont"/>
+    <w:link w:val="Heading4"/>
+    <w:uiPriority w:val="9"/>
+    <w:semiHidden/>
+    <w:rsid w:val="004D5018"/>
+    <w:rPr>
+      <w:rFonts w:asciiTheme="majorHAnsi" w:eastAsiaTheme="majorEastAsia" w:hAnsiTheme="majorHAnsi" w:cstheme="majorBidi"/>
+      <w:i/>
+      <w:iCs/>
+      <w:color w:val="2F5496" w:themeColor="accent1" w:themeShade="BF"/>
+      <w:sz w:val="24"/>
+    </w:rPr>
+  </w:style>
+  <w:style w:type="character" w:styleId="Strong">
+    <w:name w:val="Strong"/>
+    <w:basedOn w:val="DefaultParagraphFont"/>
+    <w:uiPriority w:val="22"/>
+    <w:qFormat/>
+    <w:rsid w:val="00E62C9D"/>
+    <w:rPr>
+      <w:b/>
+      <w:bCs/>
     </w:rPr>
   </w:style>
 </w:styles>

</xml_diff>